<commit_message>
pridani detailu usecase + scenar upravy
</commit_message>
<xml_diff>
--- a/dokumentace/Semestralni_projekt_SPPSP.docx
+++ b/dokumentace/Semestralni_projekt_SPPSP.docx
@@ -4897,7 +4897,10 @@
               <w:pStyle w:val="Zkladntext"/>
             </w:pPr>
             <w:r>
-              <w:t>Nastavení požadovaného oboru studia</w:t>
+              <w:t>Nastavení požadovaného oboru studi</w:t>
+            </w:r>
+            <w:r>
+              <w:t>a, jenž je zapotřebí vybrat před vytvářením plánu, aby bylo možno filtrovat předměty podle oboru.</w:t>
             </w:r>
           </w:p>
         </w:tc>
@@ -4928,6 +4931,9 @@
             <w:r>
               <w:t>Možnost nastavit počet semestrů do plánu. Možnost bude od dvou do jedenácti semestrů.</w:t>
             </w:r>
+            <w:r>
+              <w:t xml:space="preserve"> Tyto semestry budou zobrazeny v programu a půjde do nich zadávat předměty.</w:t>
+            </w:r>
           </w:p>
         </w:tc>
       </w:tr>
@@ -4957,6 +4963,9 @@
             <w:r>
               <w:t>Přidání předmětu do plánu a požadovaného semestru</w:t>
             </w:r>
+            <w:r>
+              <w:t>. Uživatel si bude moci vybrat předmět z nabídky předmětů jeho zvoleného oboru a daného období (letní nebo zimní semestr)</w:t>
+            </w:r>
           </w:p>
         </w:tc>
       </w:tr>
@@ -4986,6 +4995,9 @@
             <w:r>
               <w:t>Odebrání předmětu do plánu a požadovaného semestru</w:t>
             </w:r>
+            <w:r>
+              <w:t>. Pomocí kliknutí na daný předmět a zvolení možnosti smazání bude tento předmět odstraněn z předmětu a přibyde opět do nabídky předmětů, které jdou zapsat do semestru</w:t>
+            </w:r>
           </w:p>
         </w:tc>
       </w:tr>
@@ -5013,7 +5025,16 @@
               <w:pStyle w:val="Zkladntext"/>
             </w:pPr>
             <w:r>
-              <w:t>Umožnění vyhledat předmět podle názvu, povinnosti, kreditů atd.</w:t>
+              <w:t xml:space="preserve">Umožnění vyhledat předmět </w:t>
+            </w:r>
+            <w:r>
+              <w:t xml:space="preserve">po zadaní jeho </w:t>
+            </w:r>
+            <w:r>
+              <w:t>názvu, povinnosti</w:t>
+            </w:r>
+            <w:r>
+              <w:t xml:space="preserve"> předmětu, počtu kreditů, doporučených semestrů.</w:t>
             </w:r>
           </w:p>
         </w:tc>
@@ -5042,7 +5063,13 @@
               <w:pStyle w:val="Zkladntext"/>
             </w:pPr>
             <w:r>
-              <w:t>Možnost zobrazit informace o předmětu</w:t>
+              <w:t>Po výběru předmětu bude m</w:t>
+            </w:r>
+            <w:r>
+              <w:t>ožnost zobrazit informace o předmětu</w:t>
+            </w:r>
+            <w:r>
+              <w:t xml:space="preserve"> jako jsou zkratka předmětu, doporučený semestr studia, prerekvizita</w:t>
             </w:r>
           </w:p>
         </w:tc>
@@ -5087,6 +5114,7 @@
               <w:jc w:val="left"/>
             </w:pPr>
             <w:r>
+              <w:lastRenderedPageBreak/>
               <w:t>Zobrazit popis</w:t>
             </w:r>
           </w:p>
@@ -5264,7 +5292,6 @@
               <w:jc w:val="left"/>
             </w:pPr>
             <w:r>
-              <w:lastRenderedPageBreak/>
               <w:t>Zobrazit konzultační hodiny</w:t>
             </w:r>
           </w:p>
@@ -5323,7 +5350,7 @@
               <w:jc w:val="left"/>
             </w:pPr>
             <w:r>
-              <w:t>Upravit informace garanta</w:t>
+              <w:t>Správa garantů</w:t>
             </w:r>
           </w:p>
         </w:tc>
@@ -5339,7 +5366,16 @@
               <w:pStyle w:val="Zkladntext"/>
             </w:pPr>
             <w:r>
-              <w:t>Bude moci upravit veškeré informace o garantech jako jméno, kontakty, místo kanceláře aj.</w:t>
+              <w:t xml:space="preserve">Bude moci upravit veškeré informace </w:t>
+            </w:r>
+            <w:r>
+              <w:t xml:space="preserve">po vybrání garanta nebo zadání jména upravit údaje </w:t>
+            </w:r>
+            <w:r>
+              <w:t>o garantech jako jméno, kontakty, místo kanceláře</w:t>
+            </w:r>
+            <w:r>
+              <w:t>.</w:t>
             </w:r>
           </w:p>
         </w:tc>
@@ -5355,7 +5391,13 @@
               <w:jc w:val="left"/>
             </w:pPr>
             <w:r>
-              <w:t>Upravit předmět</w:t>
+              <w:t>Správa</w:t>
+            </w:r>
+            <w:r>
+              <w:t xml:space="preserve"> předmět</w:t>
+            </w:r>
+            <w:r>
+              <w:t>ů</w:t>
             </w:r>
           </w:p>
         </w:tc>
@@ -5384,7 +5426,13 @@
               <w:jc w:val="left"/>
             </w:pPr>
             <w:r>
-              <w:t>Upravit obor</w:t>
+              <w:t>Správa</w:t>
+            </w:r>
+            <w:r>
+              <w:t xml:space="preserve"> obor</w:t>
+            </w:r>
+            <w:r>
+              <w:t>ů</w:t>
             </w:r>
           </w:p>
         </w:tc>
@@ -5418,10 +5466,36 @@
     </w:p>
     <w:p>
       <w:pPr>
+        <w:rPr>
+          <w:rFonts w:cs="Arial"/>
+          <w:b/>
+          <w:bCs/>
+          <w:color w:val="000000" w:themeColor="text1"/>
+          <w:kern w:val="32"/>
+          <w:sz w:val="32"/>
+          <w:szCs w:val="32"/>
+        </w:rPr>
+      </w:pPr>
+      <w:r>
+        <w:rPr>
+          <w:rFonts w:cs="Arial"/>
+          <w:b/>
+          <w:bCs/>
+          <w:color w:val="000000" w:themeColor="text1"/>
+          <w:kern w:val="32"/>
+          <w:sz w:val="32"/>
+          <w:szCs w:val="32"/>
+        </w:rPr>
+        <w:br w:type="page"/>
+      </w:r>
+    </w:p>
+    <w:p>
+      <w:pPr>
         <w:pStyle w:val="Nadpis3"/>
       </w:pPr>
       <w:bookmarkStart w:id="16" w:name="_Toc529964616"/>
       <w:r>
+        <w:lastRenderedPageBreak/>
         <w:t xml:space="preserve">Scénář případu užití </w:t>
       </w:r>
     </w:p>
@@ -5441,12 +5515,12 @@
         <w:tblLook w:val="04A0" w:firstRow="1" w:lastRow="0" w:firstColumn="1" w:lastColumn="0" w:noHBand="0" w:noVBand="1"/>
       </w:tblPr>
       <w:tblGrid>
-        <w:gridCol w:w="5850"/>
+        <w:gridCol w:w="6210"/>
       </w:tblGrid>
       <w:tr>
         <w:tc>
           <w:tcPr>
-            <w:tcW w:w="5850" w:type="dxa"/>
+            <w:tcW w:w="6210" w:type="dxa"/>
           </w:tcPr>
           <w:p>
             <w:pPr>
@@ -5468,7 +5542,7 @@
       <w:tr>
         <w:tc>
           <w:tcPr>
-            <w:tcW w:w="5850" w:type="dxa"/>
+            <w:tcW w:w="6210" w:type="dxa"/>
           </w:tcPr>
           <w:p>
             <w:pPr>
@@ -5497,15 +5571,17 @@
               <w:spacing w:line="240" w:lineRule="auto"/>
             </w:pPr>
             <w:r>
-              <w:t>Bude moci upravit veškeré informace o garantech jako jméno, kontakty, místo kanceláře aj.</w:t>
-            </w:r>
+              <w:t>Bude moci upravit veškeré informace po vybrání garanta nebo zadání jména upravit údaje o garantech jako jméno, kontakty, místo kanceláře.</w:t>
+            </w:r>
+            <w:bookmarkStart w:id="17" w:name="_GoBack"/>
+            <w:bookmarkEnd w:id="17"/>
           </w:p>
         </w:tc>
       </w:tr>
       <w:tr>
         <w:tc>
           <w:tcPr>
-            <w:tcW w:w="5850" w:type="dxa"/>
+            <w:tcW w:w="6210" w:type="dxa"/>
           </w:tcPr>
           <w:p>
             <w:pPr>
@@ -5536,7 +5612,7 @@
       <w:tr>
         <w:tc>
           <w:tcPr>
-            <w:tcW w:w="5850" w:type="dxa"/>
+            <w:tcW w:w="6210" w:type="dxa"/>
           </w:tcPr>
           <w:p>
             <w:pPr>
@@ -5557,149 +5633,6 @@
                 <w:b/>
               </w:rPr>
               <w:t>:</w:t>
-            </w:r>
-          </w:p>
-          <w:p>
-            <w:pPr>
-              <w:pStyle w:val="xmsolistparagraph"/>
-              <w:shd w:val="clear" w:color="auto" w:fill="FFFFFF"/>
-              <w:spacing w:before="0" w:beforeAutospacing="0" w:after="0" w:afterAutospacing="0"/>
-              <w:ind w:left="720" w:hanging="360"/>
-              <w:rPr>
-                <w:rFonts w:ascii="Calibri" w:hAnsi="Calibri" w:cs="Calibri"/>
-                <w:color w:val="212121"/>
-                <w:sz w:val="22"/>
-                <w:szCs w:val="22"/>
-              </w:rPr>
-            </w:pPr>
-            <w:r>
-              <w:rPr>
-                <w:rFonts w:ascii="Calibri" w:hAnsi="Calibri" w:cs="Calibri"/>
-                <w:color w:val="212121"/>
-                <w:sz w:val="22"/>
-                <w:szCs w:val="22"/>
-              </w:rPr>
-              <w:t>Výběr garanta (podle jména, podle předmětu)</w:t>
-            </w:r>
-          </w:p>
-          <w:p>
-            <w:pPr>
-              <w:pStyle w:val="xmsolistparagraph"/>
-              <w:shd w:val="clear" w:color="auto" w:fill="FFFFFF"/>
-              <w:spacing w:before="0" w:beforeAutospacing="0" w:after="0" w:afterAutospacing="0"/>
-              <w:ind w:left="720" w:hanging="360"/>
-              <w:rPr>
-                <w:rFonts w:ascii="Calibri" w:hAnsi="Calibri" w:cs="Calibri"/>
-                <w:color w:val="212121"/>
-                <w:sz w:val="22"/>
-                <w:szCs w:val="22"/>
-              </w:rPr>
-            </w:pPr>
-            <w:r>
-              <w:rPr>
-                <w:rFonts w:ascii="Calibri" w:hAnsi="Calibri" w:cs="Calibri"/>
-                <w:color w:val="212121"/>
-                <w:sz w:val="22"/>
-                <w:szCs w:val="22"/>
-              </w:rPr>
-              <w:t>-</w:t>
-            </w:r>
-            <w:r>
-              <w:rPr>
-                <w:color w:val="212121"/>
-                <w:sz w:val="14"/>
-                <w:szCs w:val="14"/>
-              </w:rPr>
-              <w:t>          </w:t>
-            </w:r>
-            <w:r>
-              <w:rPr>
-                <w:rFonts w:ascii="Calibri" w:hAnsi="Calibri" w:cs="Calibri"/>
-                <w:color w:val="212121"/>
-                <w:sz w:val="22"/>
-                <w:szCs w:val="22"/>
-              </w:rPr>
-              <w:t>Pokud neexistuje – dotaz: je nutno vytvořit?</w:t>
-            </w:r>
-          </w:p>
-          <w:p>
-            <w:pPr>
-              <w:pStyle w:val="xmsolistparagraph"/>
-              <w:shd w:val="clear" w:color="auto" w:fill="FFFFFF"/>
-              <w:spacing w:before="0" w:beforeAutospacing="0" w:after="0" w:afterAutospacing="0"/>
-              <w:ind w:left="720" w:hanging="360"/>
-              <w:rPr>
-                <w:rFonts w:ascii="Calibri" w:hAnsi="Calibri" w:cs="Calibri"/>
-                <w:color w:val="212121"/>
-                <w:sz w:val="22"/>
-                <w:szCs w:val="22"/>
-              </w:rPr>
-            </w:pPr>
-            <w:r>
-              <w:rPr>
-                <w:rFonts w:ascii="Calibri" w:hAnsi="Calibri" w:cs="Calibri"/>
-                <w:color w:val="212121"/>
-                <w:sz w:val="22"/>
-                <w:szCs w:val="22"/>
-              </w:rPr>
-              <w:t>-</w:t>
-            </w:r>
-            <w:r>
-              <w:rPr>
-                <w:color w:val="212121"/>
-                <w:sz w:val="14"/>
-                <w:szCs w:val="14"/>
-              </w:rPr>
-              <w:t>          </w:t>
-            </w:r>
-            <w:r>
-              <w:rPr>
-                <w:rFonts w:ascii="Calibri" w:hAnsi="Calibri" w:cs="Calibri"/>
-                <w:color w:val="212121"/>
-                <w:sz w:val="22"/>
-                <w:szCs w:val="22"/>
-              </w:rPr>
-              <w:t>Zobrazení informací o garantovi (viz datový model)</w:t>
-            </w:r>
-          </w:p>
-          <w:p>
-            <w:pPr>
-              <w:pStyle w:val="xmsolistparagraph"/>
-              <w:shd w:val="clear" w:color="auto" w:fill="FFFFFF"/>
-              <w:spacing w:before="0" w:beforeAutospacing="0" w:after="0" w:afterAutospacing="0"/>
-              <w:ind w:left="720" w:hanging="360"/>
-              <w:rPr>
-                <w:rFonts w:ascii="Calibri" w:hAnsi="Calibri" w:cs="Calibri"/>
-                <w:color w:val="212121"/>
-                <w:sz w:val="22"/>
-                <w:szCs w:val="22"/>
-              </w:rPr>
-            </w:pPr>
-            <w:r>
-              <w:rPr>
-                <w:rFonts w:ascii="Calibri" w:hAnsi="Calibri" w:cs="Calibri"/>
-                <w:color w:val="212121"/>
-                <w:sz w:val="22"/>
-                <w:szCs w:val="22"/>
-              </w:rPr>
-              <w:t>-</w:t>
-            </w:r>
-            <w:r>
-              <w:rPr>
-                <w:color w:val="212121"/>
-                <w:sz w:val="14"/>
-                <w:szCs w:val="14"/>
-              </w:rPr>
-              <w:t>          </w:t>
-            </w:r>
-            <w:r>
-              <w:rPr>
-                <w:rFonts w:ascii="Calibri" w:hAnsi="Calibri" w:cs="Calibri"/>
-                <w:color w:val="212121"/>
-                <w:sz w:val="22"/>
-                <w:szCs w:val="22"/>
-              </w:rPr>
-              <w:t>Oprava měnitelných položek (které to jsou?)</w:t>
             </w:r>
           </w:p>
           <w:p>
@@ -5711,15 +5644,214 @@
               </w:numPr>
               <w:spacing w:line="240" w:lineRule="auto"/>
             </w:pPr>
-            <w:bookmarkStart w:id="17" w:name="_GoBack"/>
-            <w:bookmarkEnd w:id="17"/>
+            <w:r>
+              <w:t xml:space="preserve">Výběr garanta </w:t>
+            </w:r>
+          </w:p>
+          <w:p>
+            <w:pPr>
+              <w:pStyle w:val="Zkladntext"/>
+              <w:numPr>
+                <w:ilvl w:val="0"/>
+                <w:numId w:val="36"/>
+              </w:numPr>
+              <w:spacing w:line="240" w:lineRule="auto"/>
+            </w:pPr>
+            <w:r>
+              <w:t>Podle jména</w:t>
+            </w:r>
+          </w:p>
+          <w:p>
+            <w:pPr>
+              <w:pStyle w:val="Zkladntext"/>
+              <w:numPr>
+                <w:ilvl w:val="0"/>
+                <w:numId w:val="36"/>
+              </w:numPr>
+              <w:spacing w:line="240" w:lineRule="auto"/>
+            </w:pPr>
+            <w:r>
+              <w:t>Ze seznamu garantů</w:t>
+            </w:r>
+          </w:p>
+          <w:p>
+            <w:pPr>
+              <w:pStyle w:val="Zkladntext"/>
+              <w:numPr>
+                <w:ilvl w:val="0"/>
+                <w:numId w:val="34"/>
+              </w:numPr>
+              <w:spacing w:line="240" w:lineRule="auto"/>
+            </w:pPr>
+            <w:r>
+              <w:t>Jestliže(neexistuje)</w:t>
+            </w:r>
+          </w:p>
+          <w:p>
+            <w:pPr>
+              <w:pStyle w:val="Zkladntext"/>
+              <w:numPr>
+                <w:ilvl w:val="2"/>
+                <w:numId w:val="34"/>
+              </w:numPr>
+              <w:spacing w:line="240" w:lineRule="auto"/>
+            </w:pPr>
+            <w:r>
+              <w:t>Vytvořit nového garanta</w:t>
+            </w:r>
+          </w:p>
+          <w:p>
+            <w:pPr>
+              <w:pStyle w:val="Zkladntext"/>
+              <w:numPr>
+                <w:ilvl w:val="2"/>
+                <w:numId w:val="34"/>
+              </w:numPr>
+              <w:spacing w:line="240" w:lineRule="auto"/>
+            </w:pPr>
+            <w:r>
+              <w:t>Zadat jiné jméno</w:t>
+            </w:r>
+          </w:p>
+          <w:p>
+            <w:pPr>
+              <w:pStyle w:val="Zkladntext"/>
+              <w:numPr>
+                <w:ilvl w:val="2"/>
+                <w:numId w:val="34"/>
+              </w:numPr>
+              <w:spacing w:line="240" w:lineRule="auto"/>
+            </w:pPr>
+            <w:r>
+              <w:t>konec</w:t>
+            </w:r>
+          </w:p>
+          <w:p>
+            <w:pPr>
+              <w:pStyle w:val="Zkladntext"/>
+              <w:numPr>
+                <w:ilvl w:val="0"/>
+                <w:numId w:val="33"/>
+              </w:numPr>
+              <w:spacing w:line="240" w:lineRule="auto"/>
+            </w:pPr>
+            <w:r>
+              <w:t>Zobrazení informací garanta</w:t>
+            </w:r>
+          </w:p>
+          <w:p>
+            <w:pPr>
+              <w:pStyle w:val="Zkladntext"/>
+              <w:numPr>
+                <w:ilvl w:val="0"/>
+                <w:numId w:val="33"/>
+              </w:numPr>
+              <w:spacing w:line="240" w:lineRule="auto"/>
+            </w:pPr>
+            <w:r>
+              <w:t>Úprava</w:t>
+            </w:r>
+          </w:p>
+          <w:p>
+            <w:pPr>
+              <w:pStyle w:val="Zkladntext"/>
+              <w:numPr>
+                <w:ilvl w:val="0"/>
+                <w:numId w:val="35"/>
+              </w:numPr>
+              <w:spacing w:line="240" w:lineRule="auto"/>
+            </w:pPr>
+            <w:r>
+              <w:t>Jméno</w:t>
+            </w:r>
+          </w:p>
+          <w:p>
+            <w:pPr>
+              <w:pStyle w:val="Zkladntext"/>
+              <w:numPr>
+                <w:ilvl w:val="0"/>
+                <w:numId w:val="35"/>
+              </w:numPr>
+              <w:spacing w:line="240" w:lineRule="auto"/>
+            </w:pPr>
+            <w:r>
+              <w:t>Příjmení</w:t>
+            </w:r>
+          </w:p>
+          <w:p>
+            <w:pPr>
+              <w:pStyle w:val="Zkladntext"/>
+              <w:numPr>
+                <w:ilvl w:val="0"/>
+                <w:numId w:val="35"/>
+              </w:numPr>
+              <w:spacing w:line="240" w:lineRule="auto"/>
+            </w:pPr>
+            <w:r>
+              <w:t>Konzultační hodiny</w:t>
+            </w:r>
+          </w:p>
+          <w:p>
+            <w:pPr>
+              <w:pStyle w:val="Zkladntext"/>
+              <w:numPr>
+                <w:ilvl w:val="0"/>
+                <w:numId w:val="35"/>
+              </w:numPr>
+              <w:spacing w:line="240" w:lineRule="auto"/>
+            </w:pPr>
+            <w:r>
+              <w:t>Katedra</w:t>
+            </w:r>
+          </w:p>
+          <w:p>
+            <w:pPr>
+              <w:pStyle w:val="Zkladntext"/>
+              <w:numPr>
+                <w:ilvl w:val="0"/>
+                <w:numId w:val="35"/>
+              </w:numPr>
+              <w:spacing w:line="240" w:lineRule="auto"/>
+            </w:pPr>
+            <w:r>
+              <w:t>Garantovaný Předmět</w:t>
+            </w:r>
+          </w:p>
+          <w:p>
+            <w:pPr>
+              <w:pStyle w:val="Zkladntext"/>
+              <w:numPr>
+                <w:ilvl w:val="0"/>
+                <w:numId w:val="35"/>
+              </w:numPr>
+              <w:spacing w:line="240" w:lineRule="auto"/>
+            </w:pPr>
+            <w:r>
+              <w:t xml:space="preserve">           </w:t>
+            </w:r>
+            <w:r>
+              <w:t>Smazání garanta</w:t>
+            </w:r>
+          </w:p>
+          <w:p>
+            <w:pPr>
+              <w:pStyle w:val="Zkladntext"/>
+              <w:numPr>
+                <w:ilvl w:val="0"/>
+                <w:numId w:val="33"/>
+              </w:numPr>
+              <w:spacing w:line="240" w:lineRule="auto"/>
+            </w:pPr>
+            <w:r>
+              <w:t>Konec</w:t>
+            </w:r>
           </w:p>
         </w:tc>
       </w:tr>
       <w:tr>
         <w:tc>
           <w:tcPr>
-            <w:tcW w:w="5850" w:type="dxa"/>
+            <w:tcW w:w="6210" w:type="dxa"/>
           </w:tcPr>
           <w:p>
             <w:pPr>
@@ -5744,7 +5876,7 @@
       <w:tr>
         <w:tc>
           <w:tcPr>
-            <w:tcW w:w="5850" w:type="dxa"/>
+            <w:tcW w:w="6210" w:type="dxa"/>
           </w:tcPr>
           <w:p>
             <w:pPr>
@@ -5775,13 +5907,28 @@
     </w:tbl>
     <w:p>
       <w:pPr>
+        <w:pStyle w:val="Zkladntext"/>
+      </w:pPr>
+    </w:p>
+    <w:p>
+      <w:pPr>
+        <w:pStyle w:val="Zkladntext"/>
+      </w:pPr>
+      <w:r>
+        <w:t>Model správy garanta:</w:t>
+      </w:r>
+    </w:p>
+    <w:p>
+      <w:pPr>
+        <w:pStyle w:val="Zkladntext"/>
+      </w:pPr>
+    </w:p>
+    <w:p>
+      <w:pPr>
         <w:pStyle w:val="Nadpis1"/>
-        <w:numPr>
-          <w:ilvl w:val="0"/>
-          <w:numId w:val="1"/>
-        </w:numPr>
-      </w:pPr>
-      <w:r>
+      </w:pPr>
+      <w:r>
+        <w:lastRenderedPageBreak/>
         <w:t>Popis implementace</w:t>
       </w:r>
       <w:bookmarkEnd w:id="16"/>
@@ -5793,7 +5940,6 @@
     </w:p>
     <w:p>
       <w:r>
-        <w:lastRenderedPageBreak/>
         <w:br w:type="page"/>
       </w:r>
     </w:p>
@@ -6488,7 +6634,7 @@
   <w:abstractNum w:abstractNumId="12" w15:restartNumberingAfterBreak="0">
     <w:nsid w:val="17DC012D"/>
     <w:multiLevelType w:val="hybridMultilevel"/>
-    <w:tmpl w:val="AE242460"/>
+    <w:tmpl w:val="778EEE48"/>
     <w:lvl w:ilvl="0" w:tplc="0D18A76A">
       <w:start w:val="1"/>
       <w:numFmt w:val="upperRoman"/>
@@ -6519,7 +6665,7 @@
         <w:ind w:left="2160" w:hanging="180"/>
       </w:pPr>
     </w:lvl>
-    <w:lvl w:ilvl="3" w:tplc="0405000F">
+    <w:lvl w:ilvl="3" w:tplc="7F0EA0E2">
       <w:start w:val="1"/>
       <w:numFmt w:val="decimal"/>
       <w:lvlText w:val="%4."/>
@@ -6527,6 +6673,9 @@
       <w:pPr>
         <w:ind w:left="630" w:hanging="360"/>
       </w:pPr>
+      <w:rPr>
+        <w:rFonts w:hint="default"/>
+      </w:rPr>
     </w:lvl>
     <w:lvl w:ilvl="4" w:tplc="04050019" w:tentative="1">
       <w:start w:val="1"/>
@@ -6697,6 +6846,95 @@
     </w:lvl>
   </w:abstractNum>
   <w:abstractNum w:abstractNumId="14" w15:restartNumberingAfterBreak="0">
+    <w:nsid w:val="3E0A3EF0"/>
+    <w:multiLevelType w:val="hybridMultilevel"/>
+    <w:tmpl w:val="F54AB264"/>
+    <w:lvl w:ilvl="0" w:tplc="CFF6A04E">
+      <w:start w:val="2"/>
+      <w:numFmt w:val="decimal"/>
+      <w:lvlText w:val="%1."/>
+      <w:lvlJc w:val="left"/>
+      <w:pPr>
+        <w:ind w:left="720" w:hanging="360"/>
+      </w:pPr>
+      <w:rPr>
+        <w:rFonts w:hint="default"/>
+      </w:rPr>
+    </w:lvl>
+    <w:lvl w:ilvl="1" w:tplc="04050019" w:tentative="1">
+      <w:start w:val="1"/>
+      <w:numFmt w:val="lowerLetter"/>
+      <w:lvlText w:val="%2."/>
+      <w:lvlJc w:val="left"/>
+      <w:pPr>
+        <w:ind w:left="1440" w:hanging="360"/>
+      </w:pPr>
+    </w:lvl>
+    <w:lvl w:ilvl="2" w:tplc="04050017">
+      <w:start w:val="1"/>
+      <w:numFmt w:val="lowerLetter"/>
+      <w:lvlText w:val="%3)"/>
+      <w:lvlJc w:val="left"/>
+      <w:pPr>
+        <w:ind w:left="2160" w:hanging="180"/>
+      </w:pPr>
+    </w:lvl>
+    <w:lvl w:ilvl="3" w:tplc="0405000F" w:tentative="1">
+      <w:start w:val="1"/>
+      <w:numFmt w:val="decimal"/>
+      <w:lvlText w:val="%4."/>
+      <w:lvlJc w:val="left"/>
+      <w:pPr>
+        <w:ind w:left="2880" w:hanging="360"/>
+      </w:pPr>
+    </w:lvl>
+    <w:lvl w:ilvl="4" w:tplc="04050019" w:tentative="1">
+      <w:start w:val="1"/>
+      <w:numFmt w:val="lowerLetter"/>
+      <w:lvlText w:val="%5."/>
+      <w:lvlJc w:val="left"/>
+      <w:pPr>
+        <w:ind w:left="3600" w:hanging="360"/>
+      </w:pPr>
+    </w:lvl>
+    <w:lvl w:ilvl="5" w:tplc="0405001B" w:tentative="1">
+      <w:start w:val="1"/>
+      <w:numFmt w:val="lowerRoman"/>
+      <w:lvlText w:val="%6."/>
+      <w:lvlJc w:val="right"/>
+      <w:pPr>
+        <w:ind w:left="4320" w:hanging="180"/>
+      </w:pPr>
+    </w:lvl>
+    <w:lvl w:ilvl="6" w:tplc="0405000F" w:tentative="1">
+      <w:start w:val="1"/>
+      <w:numFmt w:val="decimal"/>
+      <w:lvlText w:val="%7."/>
+      <w:lvlJc w:val="left"/>
+      <w:pPr>
+        <w:ind w:left="5040" w:hanging="360"/>
+      </w:pPr>
+    </w:lvl>
+    <w:lvl w:ilvl="7" w:tplc="04050019" w:tentative="1">
+      <w:start w:val="1"/>
+      <w:numFmt w:val="lowerLetter"/>
+      <w:lvlText w:val="%8."/>
+      <w:lvlJc w:val="left"/>
+      <w:pPr>
+        <w:ind w:left="5760" w:hanging="360"/>
+      </w:pPr>
+    </w:lvl>
+    <w:lvl w:ilvl="8" w:tplc="0405001B" w:tentative="1">
+      <w:start w:val="1"/>
+      <w:numFmt w:val="lowerRoman"/>
+      <w:lvlText w:val="%9."/>
+      <w:lvlJc w:val="right"/>
+      <w:pPr>
+        <w:ind w:left="6480" w:hanging="180"/>
+      </w:pPr>
+    </w:lvl>
+  </w:abstractNum>
+  <w:abstractNum w:abstractNumId="15" w15:restartNumberingAfterBreak="0">
     <w:nsid w:val="5BE36732"/>
     <w:multiLevelType w:val="hybridMultilevel"/>
     <w:tmpl w:val="46A0B680"/>
@@ -6785,7 +7023,7 @@
       </w:pPr>
     </w:lvl>
   </w:abstractNum>
-  <w:abstractNum w:abstractNumId="15" w15:restartNumberingAfterBreak="0">
+  <w:abstractNum w:abstractNumId="16" w15:restartNumberingAfterBreak="0">
     <w:nsid w:val="5CDA6D9A"/>
     <w:multiLevelType w:val="hybridMultilevel"/>
     <w:tmpl w:val="433A7288"/>
@@ -6874,7 +7112,7 @@
       </w:pPr>
     </w:lvl>
   </w:abstractNum>
-  <w:abstractNum w:abstractNumId="16" w15:restartNumberingAfterBreak="0">
+  <w:abstractNum w:abstractNumId="17" w15:restartNumberingAfterBreak="0">
     <w:nsid w:val="5D694700"/>
     <w:multiLevelType w:val="hybridMultilevel"/>
     <w:tmpl w:val="3AC880DA"/>
@@ -6960,7 +7198,182 @@
       </w:pPr>
     </w:lvl>
   </w:abstractNum>
-  <w:abstractNum w:abstractNumId="17" w15:restartNumberingAfterBreak="0">
+  <w:abstractNum w:abstractNumId="18" w15:restartNumberingAfterBreak="0">
+    <w:nsid w:val="699A7FBE"/>
+    <w:multiLevelType w:val="hybridMultilevel"/>
+    <w:tmpl w:val="324E4A30"/>
+    <w:lvl w:ilvl="0" w:tplc="04050017">
+      <w:start w:val="1"/>
+      <w:numFmt w:val="lowerLetter"/>
+      <w:lvlText w:val="%1)"/>
+      <w:lvlJc w:val="left"/>
+      <w:pPr>
+        <w:ind w:left="2160" w:hanging="180"/>
+      </w:pPr>
+    </w:lvl>
+    <w:lvl w:ilvl="1" w:tplc="04050019" w:tentative="1">
+      <w:start w:val="1"/>
+      <w:numFmt w:val="lowerLetter"/>
+      <w:lvlText w:val="%2."/>
+      <w:lvlJc w:val="left"/>
+      <w:pPr>
+        <w:ind w:left="1440" w:hanging="360"/>
+      </w:pPr>
+    </w:lvl>
+    <w:lvl w:ilvl="2" w:tplc="0405001B" w:tentative="1">
+      <w:start w:val="1"/>
+      <w:numFmt w:val="lowerRoman"/>
+      <w:lvlText w:val="%3."/>
+      <w:lvlJc w:val="right"/>
+      <w:pPr>
+        <w:ind w:left="2160" w:hanging="180"/>
+      </w:pPr>
+    </w:lvl>
+    <w:lvl w:ilvl="3" w:tplc="0405000F" w:tentative="1">
+      <w:start w:val="1"/>
+      <w:numFmt w:val="decimal"/>
+      <w:lvlText w:val="%4."/>
+      <w:lvlJc w:val="left"/>
+      <w:pPr>
+        <w:ind w:left="2880" w:hanging="360"/>
+      </w:pPr>
+    </w:lvl>
+    <w:lvl w:ilvl="4" w:tplc="04050019" w:tentative="1">
+      <w:start w:val="1"/>
+      <w:numFmt w:val="lowerLetter"/>
+      <w:lvlText w:val="%5."/>
+      <w:lvlJc w:val="left"/>
+      <w:pPr>
+        <w:ind w:left="3600" w:hanging="360"/>
+      </w:pPr>
+    </w:lvl>
+    <w:lvl w:ilvl="5" w:tplc="0405001B" w:tentative="1">
+      <w:start w:val="1"/>
+      <w:numFmt w:val="lowerRoman"/>
+      <w:lvlText w:val="%6."/>
+      <w:lvlJc w:val="right"/>
+      <w:pPr>
+        <w:ind w:left="4320" w:hanging="180"/>
+      </w:pPr>
+    </w:lvl>
+    <w:lvl w:ilvl="6" w:tplc="0405000F" w:tentative="1">
+      <w:start w:val="1"/>
+      <w:numFmt w:val="decimal"/>
+      <w:lvlText w:val="%7."/>
+      <w:lvlJc w:val="left"/>
+      <w:pPr>
+        <w:ind w:left="5040" w:hanging="360"/>
+      </w:pPr>
+    </w:lvl>
+    <w:lvl w:ilvl="7" w:tplc="04050019" w:tentative="1">
+      <w:start w:val="1"/>
+      <w:numFmt w:val="lowerLetter"/>
+      <w:lvlText w:val="%8."/>
+      <w:lvlJc w:val="left"/>
+      <w:pPr>
+        <w:ind w:left="5760" w:hanging="360"/>
+      </w:pPr>
+    </w:lvl>
+    <w:lvl w:ilvl="8" w:tplc="0405001B" w:tentative="1">
+      <w:start w:val="1"/>
+      <w:numFmt w:val="lowerRoman"/>
+      <w:lvlText w:val="%9."/>
+      <w:lvlJc w:val="right"/>
+      <w:pPr>
+        <w:ind w:left="6480" w:hanging="180"/>
+      </w:pPr>
+    </w:lvl>
+  </w:abstractNum>
+  <w:abstractNum w:abstractNumId="19" w15:restartNumberingAfterBreak="0">
+    <w:nsid w:val="6BDF0EE5"/>
+    <w:multiLevelType w:val="hybridMultilevel"/>
+    <w:tmpl w:val="22F8CCE0"/>
+    <w:lvl w:ilvl="0" w:tplc="B7B0487A">
+      <w:start w:val="3"/>
+      <w:numFmt w:val="decimal"/>
+      <w:lvlText w:val="%1."/>
+      <w:lvlJc w:val="left"/>
+      <w:pPr>
+        <w:ind w:left="630" w:hanging="360"/>
+      </w:pPr>
+      <w:rPr>
+        <w:rFonts w:hint="default"/>
+      </w:rPr>
+    </w:lvl>
+    <w:lvl w:ilvl="1" w:tplc="04050019" w:tentative="1">
+      <w:start w:val="1"/>
+      <w:numFmt w:val="lowerLetter"/>
+      <w:lvlText w:val="%2."/>
+      <w:lvlJc w:val="left"/>
+      <w:pPr>
+        <w:ind w:left="1440" w:hanging="360"/>
+      </w:pPr>
+    </w:lvl>
+    <w:lvl w:ilvl="2" w:tplc="0405001B" w:tentative="1">
+      <w:start w:val="1"/>
+      <w:numFmt w:val="lowerRoman"/>
+      <w:lvlText w:val="%3."/>
+      <w:lvlJc w:val="right"/>
+      <w:pPr>
+        <w:ind w:left="2160" w:hanging="180"/>
+      </w:pPr>
+    </w:lvl>
+    <w:lvl w:ilvl="3" w:tplc="0405000F" w:tentative="1">
+      <w:start w:val="1"/>
+      <w:numFmt w:val="decimal"/>
+      <w:lvlText w:val="%4."/>
+      <w:lvlJc w:val="left"/>
+      <w:pPr>
+        <w:ind w:left="2880" w:hanging="360"/>
+      </w:pPr>
+    </w:lvl>
+    <w:lvl w:ilvl="4" w:tplc="04050019" w:tentative="1">
+      <w:start w:val="1"/>
+      <w:numFmt w:val="lowerLetter"/>
+      <w:lvlText w:val="%5."/>
+      <w:lvlJc w:val="left"/>
+      <w:pPr>
+        <w:ind w:left="3600" w:hanging="360"/>
+      </w:pPr>
+    </w:lvl>
+    <w:lvl w:ilvl="5" w:tplc="0405001B" w:tentative="1">
+      <w:start w:val="1"/>
+      <w:numFmt w:val="lowerRoman"/>
+      <w:lvlText w:val="%6."/>
+      <w:lvlJc w:val="right"/>
+      <w:pPr>
+        <w:ind w:left="4320" w:hanging="180"/>
+      </w:pPr>
+    </w:lvl>
+    <w:lvl w:ilvl="6" w:tplc="0405000F" w:tentative="1">
+      <w:start w:val="1"/>
+      <w:numFmt w:val="decimal"/>
+      <w:lvlText w:val="%7."/>
+      <w:lvlJc w:val="left"/>
+      <w:pPr>
+        <w:ind w:left="5040" w:hanging="360"/>
+      </w:pPr>
+    </w:lvl>
+    <w:lvl w:ilvl="7" w:tplc="04050019" w:tentative="1">
+      <w:start w:val="1"/>
+      <w:numFmt w:val="lowerLetter"/>
+      <w:lvlText w:val="%8."/>
+      <w:lvlJc w:val="left"/>
+      <w:pPr>
+        <w:ind w:left="5760" w:hanging="360"/>
+      </w:pPr>
+    </w:lvl>
+    <w:lvl w:ilvl="8" w:tplc="0405001B" w:tentative="1">
+      <w:start w:val="1"/>
+      <w:numFmt w:val="lowerRoman"/>
+      <w:lvlText w:val="%9."/>
+      <w:lvlJc w:val="right"/>
+      <w:pPr>
+        <w:ind w:left="6480" w:hanging="180"/>
+      </w:pPr>
+    </w:lvl>
+  </w:abstractNum>
+  <w:abstractNum w:abstractNumId="20" w15:restartNumberingAfterBreak="0">
     <w:nsid w:val="6FF56976"/>
     <w:multiLevelType w:val="hybridMultilevel"/>
     <w:tmpl w:val="4502BD04"/>
@@ -7073,7 +7486,93 @@
       </w:rPr>
     </w:lvl>
   </w:abstractNum>
-  <w:abstractNum w:abstractNumId="18" w15:restartNumberingAfterBreak="0">
+  <w:abstractNum w:abstractNumId="21" w15:restartNumberingAfterBreak="0">
+    <w:nsid w:val="704A0FB9"/>
+    <w:multiLevelType w:val="hybridMultilevel"/>
+    <w:tmpl w:val="C6CE4812"/>
+    <w:lvl w:ilvl="0" w:tplc="04050017">
+      <w:start w:val="1"/>
+      <w:numFmt w:val="lowerLetter"/>
+      <w:lvlText w:val="%1)"/>
+      <w:lvlJc w:val="left"/>
+      <w:pPr>
+        <w:ind w:left="2160" w:hanging="180"/>
+      </w:pPr>
+    </w:lvl>
+    <w:lvl w:ilvl="1" w:tplc="04050019" w:tentative="1">
+      <w:start w:val="1"/>
+      <w:numFmt w:val="lowerLetter"/>
+      <w:lvlText w:val="%2."/>
+      <w:lvlJc w:val="left"/>
+      <w:pPr>
+        <w:ind w:left="1440" w:hanging="360"/>
+      </w:pPr>
+    </w:lvl>
+    <w:lvl w:ilvl="2" w:tplc="0405001B" w:tentative="1">
+      <w:start w:val="1"/>
+      <w:numFmt w:val="lowerRoman"/>
+      <w:lvlText w:val="%3."/>
+      <w:lvlJc w:val="right"/>
+      <w:pPr>
+        <w:ind w:left="2160" w:hanging="180"/>
+      </w:pPr>
+    </w:lvl>
+    <w:lvl w:ilvl="3" w:tplc="0405000F" w:tentative="1">
+      <w:start w:val="1"/>
+      <w:numFmt w:val="decimal"/>
+      <w:lvlText w:val="%4."/>
+      <w:lvlJc w:val="left"/>
+      <w:pPr>
+        <w:ind w:left="2880" w:hanging="360"/>
+      </w:pPr>
+    </w:lvl>
+    <w:lvl w:ilvl="4" w:tplc="04050019" w:tentative="1">
+      <w:start w:val="1"/>
+      <w:numFmt w:val="lowerLetter"/>
+      <w:lvlText w:val="%5."/>
+      <w:lvlJc w:val="left"/>
+      <w:pPr>
+        <w:ind w:left="3600" w:hanging="360"/>
+      </w:pPr>
+    </w:lvl>
+    <w:lvl w:ilvl="5" w:tplc="0405001B" w:tentative="1">
+      <w:start w:val="1"/>
+      <w:numFmt w:val="lowerRoman"/>
+      <w:lvlText w:val="%6."/>
+      <w:lvlJc w:val="right"/>
+      <w:pPr>
+        <w:ind w:left="4320" w:hanging="180"/>
+      </w:pPr>
+    </w:lvl>
+    <w:lvl w:ilvl="6" w:tplc="0405000F" w:tentative="1">
+      <w:start w:val="1"/>
+      <w:numFmt w:val="decimal"/>
+      <w:lvlText w:val="%7."/>
+      <w:lvlJc w:val="left"/>
+      <w:pPr>
+        <w:ind w:left="5040" w:hanging="360"/>
+      </w:pPr>
+    </w:lvl>
+    <w:lvl w:ilvl="7" w:tplc="04050019" w:tentative="1">
+      <w:start w:val="1"/>
+      <w:numFmt w:val="lowerLetter"/>
+      <w:lvlText w:val="%8."/>
+      <w:lvlJc w:val="left"/>
+      <w:pPr>
+        <w:ind w:left="5760" w:hanging="360"/>
+      </w:pPr>
+    </w:lvl>
+    <w:lvl w:ilvl="8" w:tplc="0405001B" w:tentative="1">
+      <w:start w:val="1"/>
+      <w:numFmt w:val="lowerRoman"/>
+      <w:lvlText w:val="%9."/>
+      <w:lvlJc w:val="right"/>
+      <w:pPr>
+        <w:ind w:left="6480" w:hanging="180"/>
+      </w:pPr>
+    </w:lvl>
+  </w:abstractNum>
+  <w:abstractNum w:abstractNumId="22" w15:restartNumberingAfterBreak="0">
     <w:nsid w:val="7BB820EE"/>
     <w:multiLevelType w:val="hybridMultilevel"/>
     <w:tmpl w:val="50DA3692"/>
@@ -7220,7 +7719,7 @@
     <w:abstractNumId w:val="4"/>
   </w:num>
   <w:num w:numId="20">
-    <w:abstractNumId w:val="16"/>
+    <w:abstractNumId w:val="17"/>
   </w:num>
   <w:num w:numId="21">
     <w:abstractNumId w:val="13"/>
@@ -7229,7 +7728,7 @@
     </w:lvlOverride>
   </w:num>
   <w:num w:numId="22">
-    <w:abstractNumId w:val="15"/>
+    <w:abstractNumId w:val="16"/>
   </w:num>
   <w:num w:numId="23">
     <w:abstractNumId w:val="13"/>
@@ -7244,7 +7743,7 @@
     <w:abstractNumId w:val="13"/>
   </w:num>
   <w:num w:numId="27">
-    <w:abstractNumId w:val="18"/>
+    <w:abstractNumId w:val="22"/>
   </w:num>
   <w:num w:numId="28">
     <w:abstractNumId w:val="12"/>
@@ -7256,10 +7755,22 @@
     <w:abstractNumId w:val="10"/>
   </w:num>
   <w:num w:numId="31">
+    <w:abstractNumId w:val="15"/>
+  </w:num>
+  <w:num w:numId="32">
+    <w:abstractNumId w:val="20"/>
+  </w:num>
+  <w:num w:numId="33">
+    <w:abstractNumId w:val="19"/>
+  </w:num>
+  <w:num w:numId="34">
     <w:abstractNumId w:val="14"/>
   </w:num>
-  <w:num w:numId="32">
-    <w:abstractNumId w:val="17"/>
+  <w:num w:numId="35">
+    <w:abstractNumId w:val="18"/>
+  </w:num>
+  <w:num w:numId="36">
+    <w:abstractNumId w:val="21"/>
   </w:num>
 </w:numbering>
 </file>
@@ -8631,6 +9142,7 @@
     <w:rsid w:val="003F5DA8"/>
     <w:rsid w:val="0042486F"/>
     <w:rsid w:val="00490D89"/>
+    <w:rsid w:val="004B248D"/>
     <w:rsid w:val="004E28CA"/>
     <w:rsid w:val="004E46BF"/>
     <w:rsid w:val="005C2C5F"/>
@@ -9607,7 +10119,7 @@
 </file>
 
 <file path=customXml/itemProps1.xml><?xml version="1.0" encoding="utf-8"?>
-<ds:datastoreItem xmlns:ds="http://schemas.openxmlformats.org/officeDocument/2006/customXml" ds:itemID="{7CEE211D-4319-4EBC-A05F-2324E4250E6B}">
+<ds:datastoreItem xmlns:ds="http://schemas.openxmlformats.org/officeDocument/2006/customXml" ds:itemID="{72827B8A-DB31-4F99-899C-CB36E0DD11D6}">
   <ds:schemaRefs>
     <ds:schemaRef ds:uri="http://schemas.openxmlformats.org/officeDocument/2006/bibliography"/>
   </ds:schemaRefs>

</xml_diff>

<commit_message>
pridan ScenarObor.PNG a pridan zacatek implementace
</commit_message>
<xml_diff>
--- a/dokumentace/Semestralni_projekt_SPPSP.docx
+++ b/dokumentace/Semestralni_projekt_SPPSP.docx
@@ -5820,7 +5820,7 @@
           <w:p>
             <w:pPr>
               <w:pStyle w:val="Zkladntext"/>
-              <w:spacing w:line="240" w:lineRule="auto"/>
+              <w:spacing w:after="0" w:line="276" w:lineRule="auto"/>
             </w:pPr>
             <w:r>
               <w:rPr>
@@ -5842,7 +5842,7 @@
           <w:p>
             <w:pPr>
               <w:pStyle w:val="Zkladntext"/>
-              <w:spacing w:line="240" w:lineRule="auto"/>
+              <w:spacing w:after="0" w:line="276" w:lineRule="auto"/>
               <w:rPr>
                 <w:b/>
               </w:rPr>
@@ -5863,7 +5863,7 @@
           <w:p>
             <w:pPr>
               <w:pStyle w:val="Zkladntext"/>
-              <w:spacing w:line="240" w:lineRule="auto"/>
+              <w:spacing w:after="0" w:line="276" w:lineRule="auto"/>
             </w:pPr>
             <w:r>
               <w:t>Bude moci upravit veškeré informace po vybrání garanta nebo zadání jména upravit údaje o garantech jako jméno, kontakty, místo kanceláře.</w:t>
@@ -5879,7 +5879,7 @@
           <w:p>
             <w:pPr>
               <w:pStyle w:val="Zkladntext"/>
-              <w:spacing w:line="240" w:lineRule="auto"/>
+              <w:spacing w:after="0" w:line="276" w:lineRule="auto"/>
               <w:rPr>
                 <w:b/>
               </w:rPr>
@@ -5910,7 +5910,7 @@
           <w:p>
             <w:pPr>
               <w:pStyle w:val="Zkladntext"/>
-              <w:spacing w:line="240" w:lineRule="auto"/>
+              <w:spacing w:after="0" w:line="276" w:lineRule="auto"/>
               <w:rPr>
                 <w:b/>
               </w:rPr>
@@ -5935,7 +5935,7 @@
                 <w:ilvl w:val="3"/>
                 <w:numId w:val="28"/>
               </w:numPr>
-              <w:spacing w:line="240" w:lineRule="auto"/>
+              <w:spacing w:after="0" w:line="276" w:lineRule="auto"/>
             </w:pPr>
             <w:r>
               <w:t xml:space="preserve">Výběr garanta </w:t>
@@ -5948,7 +5948,7 @@
                 <w:ilvl w:val="0"/>
                 <w:numId w:val="36"/>
               </w:numPr>
-              <w:spacing w:line="240" w:lineRule="auto"/>
+              <w:spacing w:after="0" w:line="276" w:lineRule="auto"/>
             </w:pPr>
             <w:r>
               <w:t>Podle jména</w:t>
@@ -5961,7 +5961,7 @@
                 <w:ilvl w:val="0"/>
                 <w:numId w:val="36"/>
               </w:numPr>
-              <w:spacing w:line="240" w:lineRule="auto"/>
+              <w:spacing w:after="0" w:line="276" w:lineRule="auto"/>
             </w:pPr>
             <w:r>
               <w:t>Ze seznamu garantů</w:t>
@@ -5974,7 +5974,7 @@
                 <w:ilvl w:val="0"/>
                 <w:numId w:val="34"/>
               </w:numPr>
-              <w:spacing w:line="240" w:lineRule="auto"/>
+              <w:spacing w:after="0" w:line="276" w:lineRule="auto"/>
             </w:pPr>
             <w:r>
               <w:t>Jestliže(neexistuje)</w:t>
@@ -5987,7 +5987,7 @@
                 <w:ilvl w:val="2"/>
                 <w:numId w:val="34"/>
               </w:numPr>
-              <w:spacing w:line="240" w:lineRule="auto"/>
+              <w:spacing w:after="0" w:line="276" w:lineRule="auto"/>
             </w:pPr>
             <w:r>
               <w:t>Vytvořit nového garanta</w:t>
@@ -6000,7 +6000,7 @@
                 <w:ilvl w:val="2"/>
                 <w:numId w:val="34"/>
               </w:numPr>
-              <w:spacing w:line="240" w:lineRule="auto"/>
+              <w:spacing w:after="0" w:line="276" w:lineRule="auto"/>
             </w:pPr>
             <w:r>
               <w:t>Zadat jiné jméno</w:t>
@@ -6013,7 +6013,7 @@
                 <w:ilvl w:val="2"/>
                 <w:numId w:val="34"/>
               </w:numPr>
-              <w:spacing w:line="240" w:lineRule="auto"/>
+              <w:spacing w:after="0" w:line="276" w:lineRule="auto"/>
             </w:pPr>
             <w:r>
               <w:t>konec</w:t>
@@ -6026,7 +6026,7 @@
                 <w:ilvl w:val="0"/>
                 <w:numId w:val="33"/>
               </w:numPr>
-              <w:spacing w:line="240" w:lineRule="auto"/>
+              <w:spacing w:after="0" w:line="276" w:lineRule="auto"/>
             </w:pPr>
             <w:r>
               <w:t>Zobrazení informací garanta</w:t>
@@ -6039,7 +6039,7 @@
                 <w:ilvl w:val="0"/>
                 <w:numId w:val="33"/>
               </w:numPr>
-              <w:spacing w:line="240" w:lineRule="auto"/>
+              <w:spacing w:after="0" w:line="276" w:lineRule="auto"/>
             </w:pPr>
             <w:r>
               <w:t>Úprava</w:t>
@@ -6052,7 +6052,7 @@
                 <w:ilvl w:val="0"/>
                 <w:numId w:val="35"/>
               </w:numPr>
-              <w:spacing w:line="240" w:lineRule="auto"/>
+              <w:spacing w:after="0" w:line="276" w:lineRule="auto"/>
             </w:pPr>
             <w:r>
               <w:t>Jméno</w:t>
@@ -6065,7 +6065,7 @@
                 <w:ilvl w:val="0"/>
                 <w:numId w:val="35"/>
               </w:numPr>
-              <w:spacing w:line="240" w:lineRule="auto"/>
+              <w:spacing w:after="0" w:line="276" w:lineRule="auto"/>
             </w:pPr>
             <w:r>
               <w:t>Příjmení</w:t>
@@ -6078,7 +6078,7 @@
                 <w:ilvl w:val="0"/>
                 <w:numId w:val="35"/>
               </w:numPr>
-              <w:spacing w:line="240" w:lineRule="auto"/>
+              <w:spacing w:after="0" w:line="276" w:lineRule="auto"/>
             </w:pPr>
             <w:r>
               <w:t>Konzultační hodiny</w:t>
@@ -6091,7 +6091,7 @@
                 <w:ilvl w:val="0"/>
                 <w:numId w:val="35"/>
               </w:numPr>
-              <w:spacing w:line="240" w:lineRule="auto"/>
+              <w:spacing w:after="0" w:line="276" w:lineRule="auto"/>
             </w:pPr>
             <w:r>
               <w:t>Katedra</w:t>
@@ -6104,7 +6104,7 @@
                 <w:ilvl w:val="0"/>
                 <w:numId w:val="35"/>
               </w:numPr>
-              <w:spacing w:line="240" w:lineRule="auto"/>
+              <w:spacing w:after="0" w:line="276" w:lineRule="auto"/>
             </w:pPr>
             <w:r>
               <w:t>Garantovaný Předmět</w:t>
@@ -6117,7 +6117,7 @@
                 <w:ilvl w:val="0"/>
                 <w:numId w:val="35"/>
               </w:numPr>
-              <w:spacing w:line="240" w:lineRule="auto"/>
+              <w:spacing w:after="0" w:line="276" w:lineRule="auto"/>
             </w:pPr>
             <w:r>
               <w:t xml:space="preserve">           </w:t>
@@ -6133,7 +6133,7 @@
                 <w:ilvl w:val="0"/>
                 <w:numId w:val="33"/>
               </w:numPr>
-              <w:spacing w:line="240" w:lineRule="auto"/>
+              <w:spacing w:after="0" w:line="276" w:lineRule="auto"/>
             </w:pPr>
             <w:r>
               <w:t>Konec</w:t>
@@ -6149,7 +6149,7 @@
           <w:p>
             <w:pPr>
               <w:pStyle w:val="Zkladntext"/>
-              <w:spacing w:line="240" w:lineRule="auto"/>
+              <w:spacing w:line="276" w:lineRule="auto"/>
             </w:pPr>
             <w:r>
               <w:rPr>
@@ -6174,7 +6174,7 @@
           <w:p>
             <w:pPr>
               <w:pStyle w:val="Zkladntext"/>
-              <w:spacing w:line="240" w:lineRule="auto"/>
+              <w:spacing w:line="276" w:lineRule="auto"/>
             </w:pPr>
             <w:r>
               <w:rPr>
@@ -6227,7 +6227,7 @@
           <w:noProof/>
         </w:rPr>
         <w:drawing>
-          <wp:inline distT="0" distB="0" distL="0" distR="0" wp14:anchorId="54EB1CC3" wp14:editId="0AE96643">
+          <wp:inline distT="0" distB="0" distL="0" distR="0" wp14:anchorId="54EB1CC3" wp14:editId="44D2E7CE">
             <wp:extent cx="5399405" cy="5729605"/>
             <wp:effectExtent l="0" t="0" r="0" b="4445"/>
             <wp:docPr id="5" name="Obrázek 5"/>
@@ -6318,10 +6318,16 @@
     </w:p>
     <w:p/>
     <w:p>
+      <w:r>
+        <w:br w:type="page"/>
+      </w:r>
+    </w:p>
+    <w:p>
       <w:pPr>
         <w:pStyle w:val="Zkladntext"/>
       </w:pPr>
       <w:r>
+        <w:lastRenderedPageBreak/>
         <w:t>Model s</w:t>
       </w:r>
       <w:r>
@@ -6331,18 +6337,77 @@
         <w:t>y</w:t>
       </w:r>
       <w:r>
-        <w:t xml:space="preserve"> předmětů správcem</w:t>
+        <w:t xml:space="preserve"> </w:t>
+      </w:r>
+      <w:r>
+        <w:t>oborů</w:t>
       </w:r>
     </w:p>
     <w:p>
       <w:pPr>
         <w:pStyle w:val="Zkladntext"/>
-      </w:pPr>
-      <w:r>
-        <w:t>Model správy oborů</w:t>
-      </w:r>
-      <w:bookmarkStart w:id="19" w:name="_GoBack"/>
-      <w:bookmarkEnd w:id="19"/>
+        <w:keepNext/>
+      </w:pPr>
+      <w:r>
+        <w:rPr>
+          <w:noProof/>
+        </w:rPr>
+        <w:drawing>
+          <wp:inline distT="0" distB="0" distL="0" distR="0" wp14:anchorId="6A01ED12" wp14:editId="66F0BA35">
+            <wp:extent cx="5276850" cy="5534025"/>
+            <wp:effectExtent l="0" t="0" r="0" b="9525"/>
+            <wp:docPr id="4" name="Obrázek 4"/>
+            <wp:cNvGraphicFramePr>
+              <a:graphicFrameLocks xmlns:a="http://schemas.openxmlformats.org/drawingml/2006/main" noChangeAspect="1"/>
+            </wp:cNvGraphicFramePr>
+            <a:graphic xmlns:a="http://schemas.openxmlformats.org/drawingml/2006/main">
+              <a:graphicData uri="http://schemas.openxmlformats.org/drawingml/2006/picture">
+                <pic:pic xmlns:pic="http://schemas.openxmlformats.org/drawingml/2006/picture">
+                  <pic:nvPicPr>
+                    <pic:cNvPr id="1" name=""/>
+                    <pic:cNvPicPr/>
+                  </pic:nvPicPr>
+                  <pic:blipFill>
+                    <a:blip r:embed="rId13"/>
+                    <a:stretch>
+                      <a:fillRect/>
+                    </a:stretch>
+                  </pic:blipFill>
+                  <pic:spPr>
+                    <a:xfrm>
+                      <a:off x="0" y="0"/>
+                      <a:ext cx="5276850" cy="5534025"/>
+                    </a:xfrm>
+                    <a:prstGeom prst="rect">
+                      <a:avLst/>
+                    </a:prstGeom>
+                  </pic:spPr>
+                </pic:pic>
+              </a:graphicData>
+            </a:graphic>
+          </wp:inline>
+        </w:drawing>
+      </w:r>
+    </w:p>
+    <w:p>
+      <w:pPr>
+        <w:pStyle w:val="Titulek"/>
+        <w:jc w:val="both"/>
+      </w:pPr>
+      <w:r>
+        <w:t xml:space="preserve">Obrázek </w:t>
+      </w:r>
+      <w:fldSimple w:instr=" SEQ Obrázek \* ARABIC ">
+        <w:r>
+          <w:rPr>
+            <w:noProof/>
+          </w:rPr>
+          <w:t>4</w:t>
+        </w:r>
+      </w:fldSimple>
+      <w:r>
+        <w:t xml:space="preserve"> - scénář - správa oborů</w:t>
+      </w:r>
     </w:p>
     <w:p>
       <w:pPr>
@@ -6353,17 +6418,33 @@
       <w:pPr>
         <w:pStyle w:val="Zkladntext"/>
       </w:pPr>
+      <w:r>
+        <w:t xml:space="preserve">Model správy </w:t>
+      </w:r>
+      <w:r>
+        <w:t>předmětů</w:t>
+      </w:r>
+    </w:p>
+    <w:p>
+      <w:pPr>
+        <w:pStyle w:val="Zkladntext"/>
+      </w:pPr>
+    </w:p>
+    <w:p>
+      <w:pPr>
+        <w:pStyle w:val="Zkladntext"/>
+      </w:pPr>
     </w:p>
     <w:p>
       <w:pPr>
         <w:pStyle w:val="Nadpis1"/>
       </w:pPr>
-      <w:bookmarkStart w:id="20" w:name="_Toc532217720"/>
+      <w:bookmarkStart w:id="19" w:name="_Toc532217720"/>
       <w:r>
         <w:lastRenderedPageBreak/>
         <w:t>Popis implementace</w:t>
       </w:r>
-      <w:bookmarkEnd w:id="20"/>
+      <w:bookmarkEnd w:id="19"/>
     </w:p>
     <w:p>
       <w:pPr>
@@ -6405,29 +6486,60 @@
         <w:t xml:space="preserve"> uživatelů. V další řadě je za potřebí zajistit webhosting. Webhosting na ASP.Net je zapotřebí </w:t>
       </w:r>
       <w:r>
+        <w:t xml:space="preserve">IIS rozšíření </w:t>
+      </w:r>
+      <w:r>
         <w:t>Windows</w:t>
       </w:r>
       <w:r>
-        <w:t xml:space="preserve"> serveru s internet </w:t>
+        <w:t xml:space="preserve"> Serveru na </w:t>
+      </w:r>
+      <w:r>
+        <w:t>webov</w:t>
+      </w:r>
+      <w:r>
+        <w:t>ý</w:t>
+      </w:r>
+      <w:r>
+        <w:t xml:space="preserve"> server</w:t>
+      </w:r>
+      <w:r>
+        <w:t>, jenž není</w:t>
+      </w:r>
+      <w:r>
+        <w:t xml:space="preserve"> studentům</w:t>
+      </w:r>
+      <w:r>
+        <w:t xml:space="preserve"> na školních serverech momentálně k</w:t>
+      </w:r>
+      <w:r>
+        <w:t> </w:t>
+      </w:r>
+      <w:r>
+        <w:t>dispozici</w:t>
+      </w:r>
+      <w:r>
+        <w:t xml:space="preserve"> k použití a realizaci webů</w:t>
+      </w:r>
+      <w:r>
+        <w:t>. Nejvhodnější volba je tedy služba od Microsoft Azure, kde lze zajistit free hosting po dobu 30 dnů, poté je za potřebí platit měsíční předplatné</w:t>
+      </w:r>
+      <w:r>
+        <w:t>. Další možnosti, které dohledat free mají omezení co do velikosti místa, tak v zastaralosti technologií. Na druhou stranu formulářová aplikace v .Net neopotřebuje autentizaci, jelikož každý, kdo si aplikaci nainstaluje je uživatel</w:t>
+      </w:r>
+      <w:r>
+        <w:t xml:space="preserve">, tento instalátor je generován ve </w:t>
       </w:r>
       <w:proofErr w:type="spellStart"/>
       <w:r>
-        <w:t>information</w:t>
+        <w:t>Visual</w:t>
       </w:r>
       <w:proofErr w:type="spellEnd"/>
       <w:r>
-        <w:t xml:space="preserve"> </w:t>
-      </w:r>
-      <w:proofErr w:type="spellStart"/>
-      <w:r>
-        <w:t>services</w:t>
-      </w:r>
-      <w:proofErr w:type="spellEnd"/>
-      <w:r>
-        <w:t xml:space="preserve"> službou, jenž není na školních serverech momentálně k dispozici. Nejvhodnější volba je tedy služba od Microsoft Azure, kde lze zajistit free hosting po dobu 30 dnů, poté je za potřebí platit měsíční předplatné</w:t>
-      </w:r>
-      <w:r>
-        <w:t>. Další možnosti, které dohledat free mají omezení co do velikosti místa, tak v zastaralosti technologií. Na druhou stranu formulářová aplikace v .Net neopotřebuje autentizaci, jelikož každý, kdo si aplikaci nainstaluje je uživatel. Nevýhoda tohoto je, že každý musí aplikaci stáhnout a nainstalovat. Výhoda je, že generování instalátoru je zdarma a není zapotřebí server k implementaci.</w:t>
+        <w:t xml:space="preserve"> Studiu a není zapotřebí žádných placených služeb k vytvoření nebo provozu</w:t>
+      </w:r>
+      <w:r>
+        <w:t>. Nevýhoda tohoto je, že každý musí aplikaci stáhnout a nainstalovat. Výhoda je, že generování instalátoru je zdarma a není zapotřebí server k implementaci.</w:t>
       </w:r>
     </w:p>
     <w:p>
@@ -6449,12 +6561,12 @@
         </w:numPr>
         <w:ind w:left="142"/>
       </w:pPr>
-      <w:bookmarkStart w:id="21" w:name="_Toc532217721"/>
+      <w:bookmarkStart w:id="20" w:name="_Toc532217721"/>
       <w:r>
         <w:lastRenderedPageBreak/>
         <w:t>Závěr</w:t>
       </w:r>
-      <w:bookmarkEnd w:id="21"/>
+      <w:bookmarkEnd w:id="20"/>
     </w:p>
     <w:p>
       <w:pPr>
@@ -6469,7 +6581,7 @@
         <w:br w:type="page"/>
       </w:r>
     </w:p>
-    <w:bookmarkStart w:id="22" w:name="_Toc532217722" w:displacedByCustomXml="next"/>
+    <w:bookmarkStart w:id="21" w:name="_Toc532217722" w:displacedByCustomXml="next"/>
     <w:sdt>
       <w:sdtPr>
         <w:rPr>
@@ -6504,7 +6616,7 @@
           <w:r>
             <w:t>té literatury</w:t>
           </w:r>
-          <w:bookmarkEnd w:id="22"/>
+          <w:bookmarkEnd w:id="21"/>
         </w:p>
         <w:p>
           <w:pPr>
@@ -6525,11 +6637,11 @@
         </w:numPr>
         <w:spacing w:after="240"/>
       </w:pPr>
-      <w:bookmarkStart w:id="23" w:name="_Toc532217723"/>
+      <w:bookmarkStart w:id="22" w:name="_Toc532217723"/>
       <w:r>
         <w:t>Použité zdroje</w:t>
       </w:r>
-      <w:bookmarkEnd w:id="23"/>
+      <w:bookmarkEnd w:id="22"/>
     </w:p>
     <w:p>
       <w:pPr>
@@ -6540,33 +6652,76 @@
         </w:numPr>
         <w:jc w:val="left"/>
       </w:pPr>
-      <w:bookmarkStart w:id="24" w:name="_Ref528492639"/>
+      <w:bookmarkStart w:id="23" w:name="_Ref528492639"/>
       <w:r>
         <w:t xml:space="preserve">Studijní a zkušební řád VŠPJ. URL: </w:t>
       </w:r>
-      <w:hyperlink r:id="rId13" w:history="1">
+      <w:hyperlink r:id="rId14" w:history="1">
         <w:r>
           <w:rPr>
             <w:rStyle w:val="Hypertextovodkaz"/>
           </w:rPr>
-          <w:t>https://www.vspj.cz/student/prezencni-studium/aplikovana-informatika</w:t>
+          <w:t>https://www.vspj.cz/student/prezencni-studium/aplikovana-informatika. 2018</w:t>
         </w:r>
       </w:hyperlink>
-      <w:r>
-        <w:t>. 2018</w:t>
-      </w:r>
+      <w:bookmarkEnd w:id="23"/>
+    </w:p>
+    <w:p>
+      <w:pPr>
+        <w:pStyle w:val="Zkladntext"/>
+        <w:jc w:val="left"/>
+      </w:pPr>
+    </w:p>
+    <w:p>
+      <w:pPr>
+        <w:pStyle w:val="Nadpis1"/>
+        <w:numPr>
+          <w:ilvl w:val="0"/>
+          <w:numId w:val="0"/>
+        </w:numPr>
+        <w:ind w:left="574" w:hanging="432"/>
+      </w:pPr>
+      <w:r>
+        <w:t>Seznam zkratek</w:t>
+      </w:r>
+    </w:p>
+    <w:p>
+      <w:pPr>
+        <w:pStyle w:val="Zkladntext"/>
+      </w:pPr>
+      <w:r>
+        <w:t>I</w:t>
+      </w:r>
+      <w:r>
+        <w:t>I</w:t>
+      </w:r>
+      <w:bookmarkStart w:id="24" w:name="_GoBack"/>
       <w:bookmarkEnd w:id="24"/>
-    </w:p>
-    <w:p>
+      <w:r>
+        <w:t xml:space="preserve">S – internet </w:t>
+      </w:r>
+      <w:proofErr w:type="spellStart"/>
+      <w:r>
+        <w:t>information</w:t>
+      </w:r>
+      <w:proofErr w:type="spellEnd"/>
       <w:r>
         <w:t xml:space="preserve"> </w:t>
       </w:r>
+      <w:proofErr w:type="spellStart"/>
+      <w:r>
+        <w:t>service</w:t>
+      </w:r>
+      <w:proofErr w:type="spellEnd"/>
+      <w:r>
+        <w:t xml:space="preserve"> </w:t>
+      </w:r>
     </w:p>
     <w:sectPr>
-      <w:headerReference w:type="even" r:id="rId14"/>
-      <w:headerReference w:type="default" r:id="rId15"/>
-      <w:footerReference w:type="even" r:id="rId16"/>
-      <w:footerReference w:type="default" r:id="rId17"/>
+      <w:headerReference w:type="even" r:id="rId15"/>
+      <w:headerReference w:type="default" r:id="rId16"/>
+      <w:footerReference w:type="even" r:id="rId17"/>
+      <w:footerReference w:type="default" r:id="rId18"/>
       <w:type w:val="oddPage"/>
       <w:pgSz w:w="11906" w:h="16838" w:code="9"/>
       <w:pgMar w:top="1418" w:right="1418" w:bottom="1418" w:left="1985" w:header="708" w:footer="708" w:gutter="0"/>
@@ -9868,6 +10023,18 @@
       <w:spacing w:before="100" w:beforeAutospacing="1" w:after="100" w:afterAutospacing="1"/>
     </w:pPr>
   </w:style>
+  <w:style w:type="character" w:styleId="Nevyeenzmnka">
+    <w:name w:val="Unresolved Mention"/>
+    <w:basedOn w:val="Standardnpsmoodstavce"/>
+    <w:uiPriority w:val="99"/>
+    <w:semiHidden/>
+    <w:unhideWhenUsed/>
+    <w:rsid w:val="00DF082D"/>
+    <w:rPr>
+      <w:color w:val="605E5C"/>
+      <w:shd w:val="clear" w:color="auto" w:fill="E1DFDD"/>
+    </w:rPr>
+  </w:style>
 </w:styles>
 </file>
 
@@ -10025,6 +10192,7 @@
     <w:rsid w:val="00D35877"/>
     <w:rsid w:val="00D424DE"/>
     <w:rsid w:val="00D43DF4"/>
+    <w:rsid w:val="00DF586C"/>
     <w:rsid w:val="00EB456D"/>
     <w:rsid w:val="00EF43D3"/>
   </w:rsids>
@@ -10986,7 +11154,7 @@
 </file>
 
 <file path=customXml/itemProps1.xml><?xml version="1.0" encoding="utf-8"?>
-<ds:datastoreItem xmlns:ds="http://schemas.openxmlformats.org/officeDocument/2006/customXml" ds:itemID="{CC1ABE88-9CB6-42BF-9972-399EE877112E}">
+<ds:datastoreItem xmlns:ds="http://schemas.openxmlformats.org/officeDocument/2006/customXml" ds:itemID="{DDFD414D-9499-4108-BA80-B551C2468F45}">
   <ds:schemaRefs>
     <ds:schemaRef ds:uri="http://schemas.openxmlformats.org/officeDocument/2006/bibliography"/>
   </ds:schemaRefs>

</xml_diff>

<commit_message>
dokončení načítání a přidání do db a dokumentace
</commit_message>
<xml_diff>
--- a/dokumentace/Semestralni_projekt_SPPSP.docx
+++ b/dokumentace/Semestralni_projekt_SPPSP.docx
@@ -53,7 +53,6 @@
             <w:listItem w:displayText="Katedra zdravotnických studií" w:value="Katedra zdravotnických studií"/>
           </w:dropDownList>
         </w:sdtPr>
-        <w:sdtEndPr/>
         <w:sdtContent>
           <w:r>
             <w:rPr>
@@ -241,10 +240,7 @@
     <w:p/>
     <w:p/>
     <w:p/>
-    <w:p>
-      <w:bookmarkStart w:id="0" w:name="_GoBack"/>
-      <w:bookmarkEnd w:id="0"/>
-    </w:p>
+    <w:p/>
     <w:p/>
     <w:p/>
     <w:p/>
@@ -505,7 +501,7 @@
       <w:r>
         <w:fldChar w:fldCharType="separate"/>
       </w:r>
-      <w:hyperlink w:anchor="_Toc532824562" w:history="1">
+      <w:hyperlink w:anchor="_Toc534978921" w:history="1">
         <w:r>
           <w:rPr>
             <w:rStyle w:val="Hypertextovodkaz"/>
@@ -532,7 +528,7 @@
             <w:noProof/>
             <w:webHidden/>
           </w:rPr>
-          <w:instrText xml:space="preserve"> PAGEREF _Toc532824562 \h </w:instrText>
+          <w:instrText xml:space="preserve"> PAGEREF _Toc534978921 \h </w:instrText>
         </w:r>
         <w:r>
           <w:rPr>
@@ -577,7 +573,7 @@
           <w:szCs w:val="22"/>
         </w:rPr>
       </w:pPr>
-      <w:hyperlink w:anchor="_Toc532824563" w:history="1">
+      <w:hyperlink w:anchor="_Toc534978922" w:history="1">
         <w:r>
           <w:rPr>
             <w:rStyle w:val="Hypertextovodkaz"/>
@@ -620,7 +616,7 @@
             <w:noProof/>
             <w:webHidden/>
           </w:rPr>
-          <w:instrText xml:space="preserve"> PAGEREF _Toc532824563 \h </w:instrText>
+          <w:instrText xml:space="preserve"> PAGEREF _Toc534978922 \h </w:instrText>
         </w:r>
         <w:r>
           <w:rPr>
@@ -665,7 +661,7 @@
           <w:szCs w:val="22"/>
         </w:rPr>
       </w:pPr>
-      <w:hyperlink w:anchor="_Toc532824564" w:history="1">
+      <w:hyperlink w:anchor="_Toc534978923" w:history="1">
         <w:r>
           <w:rPr>
             <w:rStyle w:val="Hypertextovodkaz"/>
@@ -708,7 +704,7 @@
             <w:noProof/>
             <w:webHidden/>
           </w:rPr>
-          <w:instrText xml:space="preserve"> PAGEREF _Toc532824564 \h </w:instrText>
+          <w:instrText xml:space="preserve"> PAGEREF _Toc534978923 \h </w:instrText>
         </w:r>
         <w:r>
           <w:rPr>
@@ -753,7 +749,7 @@
           <w:szCs w:val="22"/>
         </w:rPr>
       </w:pPr>
-      <w:hyperlink w:anchor="_Toc532824565" w:history="1">
+      <w:hyperlink w:anchor="_Toc534978924" w:history="1">
         <w:r>
           <w:rPr>
             <w:rStyle w:val="Hypertextovodkaz"/>
@@ -796,7 +792,7 @@
             <w:noProof/>
             <w:webHidden/>
           </w:rPr>
-          <w:instrText xml:space="preserve"> PAGEREF _Toc532824565 \h </w:instrText>
+          <w:instrText xml:space="preserve"> PAGEREF _Toc534978924 \h </w:instrText>
         </w:r>
         <w:r>
           <w:rPr>
@@ -841,7 +837,7 @@
           <w:szCs w:val="22"/>
         </w:rPr>
       </w:pPr>
-      <w:hyperlink w:anchor="_Toc532824566" w:history="1">
+      <w:hyperlink w:anchor="_Toc534978925" w:history="1">
         <w:r>
           <w:rPr>
             <w:rStyle w:val="Hypertextovodkaz"/>
@@ -884,7 +880,7 @@
             <w:noProof/>
             <w:webHidden/>
           </w:rPr>
-          <w:instrText xml:space="preserve"> PAGEREF _Toc532824566 \h </w:instrText>
+          <w:instrText xml:space="preserve"> PAGEREF _Toc534978925 \h </w:instrText>
         </w:r>
         <w:r>
           <w:rPr>
@@ -929,7 +925,7 @@
           <w:szCs w:val="22"/>
         </w:rPr>
       </w:pPr>
-      <w:hyperlink w:anchor="_Toc532824567" w:history="1">
+      <w:hyperlink w:anchor="_Toc534978926" w:history="1">
         <w:r>
           <w:rPr>
             <w:rStyle w:val="Hypertextovodkaz"/>
@@ -972,7 +968,7 @@
             <w:noProof/>
             <w:webHidden/>
           </w:rPr>
-          <w:instrText xml:space="preserve"> PAGEREF _Toc532824567 \h </w:instrText>
+          <w:instrText xml:space="preserve"> PAGEREF _Toc534978926 \h </w:instrText>
         </w:r>
         <w:r>
           <w:rPr>
@@ -1017,7 +1013,7 @@
           <w:szCs w:val="22"/>
         </w:rPr>
       </w:pPr>
-      <w:hyperlink w:anchor="_Toc532824568" w:history="1">
+      <w:hyperlink w:anchor="_Toc534978927" w:history="1">
         <w:r>
           <w:rPr>
             <w:rStyle w:val="Hypertextovodkaz"/>
@@ -1060,7 +1056,7 @@
             <w:noProof/>
             <w:webHidden/>
           </w:rPr>
-          <w:instrText xml:space="preserve"> PAGEREF _Toc532824568 \h </w:instrText>
+          <w:instrText xml:space="preserve"> PAGEREF _Toc534978927 \h </w:instrText>
         </w:r>
         <w:r>
           <w:rPr>
@@ -1105,7 +1101,7 @@
           <w:szCs w:val="22"/>
         </w:rPr>
       </w:pPr>
-      <w:hyperlink w:anchor="_Toc532824569" w:history="1">
+      <w:hyperlink w:anchor="_Toc534978928" w:history="1">
         <w:r>
           <w:rPr>
             <w:rStyle w:val="Hypertextovodkaz"/>
@@ -1148,7 +1144,7 @@
             <w:noProof/>
             <w:webHidden/>
           </w:rPr>
-          <w:instrText xml:space="preserve"> PAGEREF _Toc532824569 \h </w:instrText>
+          <w:instrText xml:space="preserve"> PAGEREF _Toc534978928 \h </w:instrText>
         </w:r>
         <w:r>
           <w:rPr>
@@ -1168,7 +1164,7 @@
             <w:noProof/>
             <w:webHidden/>
           </w:rPr>
-          <w:t>13</w:t>
+          <w:t>14</w:t>
         </w:r>
         <w:r>
           <w:rPr>
@@ -1193,7 +1189,7 @@
           <w:szCs w:val="22"/>
         </w:rPr>
       </w:pPr>
-      <w:hyperlink w:anchor="_Toc532824570" w:history="1">
+      <w:hyperlink w:anchor="_Toc534978929" w:history="1">
         <w:r>
           <w:rPr>
             <w:rStyle w:val="Hypertextovodkaz"/>
@@ -1236,7 +1232,7 @@
             <w:noProof/>
             <w:webHidden/>
           </w:rPr>
-          <w:instrText xml:space="preserve"> PAGEREF _Toc532824570 \h </w:instrText>
+          <w:instrText xml:space="preserve"> PAGEREF _Toc534978929 \h </w:instrText>
         </w:r>
         <w:r>
           <w:rPr>
@@ -1256,7 +1252,7 @@
             <w:noProof/>
             <w:webHidden/>
           </w:rPr>
-          <w:t>14</w:t>
+          <w:t>15</w:t>
         </w:r>
         <w:r>
           <w:rPr>
@@ -1281,7 +1277,7 @@
           <w:szCs w:val="22"/>
         </w:rPr>
       </w:pPr>
-      <w:hyperlink w:anchor="_Toc532824571" w:history="1">
+      <w:hyperlink w:anchor="_Toc534978930" w:history="1">
         <w:r>
           <w:rPr>
             <w:rStyle w:val="Hypertextovodkaz"/>
@@ -1324,7 +1320,7 @@
             <w:noProof/>
             <w:webHidden/>
           </w:rPr>
-          <w:instrText xml:space="preserve"> PAGEREF _Toc532824571 \h </w:instrText>
+          <w:instrText xml:space="preserve"> PAGEREF _Toc534978930 \h </w:instrText>
         </w:r>
         <w:r>
           <w:rPr>
@@ -1344,7 +1340,7 @@
             <w:noProof/>
             <w:webHidden/>
           </w:rPr>
-          <w:t>16</w:t>
+          <w:t>17</w:t>
         </w:r>
         <w:r>
           <w:rPr>
@@ -1369,7 +1365,7 @@
           <w:szCs w:val="22"/>
         </w:rPr>
       </w:pPr>
-      <w:hyperlink w:anchor="_Toc532824572" w:history="1">
+      <w:hyperlink w:anchor="_Toc534978931" w:history="1">
         <w:r>
           <w:rPr>
             <w:rStyle w:val="Hypertextovodkaz"/>
@@ -1412,7 +1408,7 @@
             <w:noProof/>
             <w:webHidden/>
           </w:rPr>
-          <w:instrText xml:space="preserve"> PAGEREF _Toc532824572 \h </w:instrText>
+          <w:instrText xml:space="preserve"> PAGEREF _Toc534978931 \h </w:instrText>
         </w:r>
         <w:r>
           <w:rPr>
@@ -1432,7 +1428,7 @@
             <w:noProof/>
             <w:webHidden/>
           </w:rPr>
-          <w:t>19</w:t>
+          <w:t>20</w:t>
         </w:r>
         <w:r>
           <w:rPr>
@@ -1457,7 +1453,7 @@
           <w:szCs w:val="22"/>
         </w:rPr>
       </w:pPr>
-      <w:hyperlink w:anchor="_Toc532824573" w:history="1">
+      <w:hyperlink w:anchor="_Toc534978932" w:history="1">
         <w:r>
           <w:rPr>
             <w:rStyle w:val="Hypertextovodkaz"/>
@@ -1500,7 +1496,7 @@
             <w:noProof/>
             <w:webHidden/>
           </w:rPr>
-          <w:instrText xml:space="preserve"> PAGEREF _Toc532824573 \h </w:instrText>
+          <w:instrText xml:space="preserve"> PAGEREF _Toc534978932 \h </w:instrText>
         </w:r>
         <w:r>
           <w:rPr>
@@ -1520,7 +1516,183 @@
             <w:noProof/>
             <w:webHidden/>
           </w:rPr>
-          <w:t>19</w:t>
+          <w:t>20</w:t>
+        </w:r>
+        <w:r>
+          <w:rPr>
+            <w:noProof/>
+            <w:webHidden/>
+          </w:rPr>
+          <w:fldChar w:fldCharType="end"/>
+        </w:r>
+      </w:hyperlink>
+    </w:p>
+    <w:p>
+      <w:pPr>
+        <w:pStyle w:val="Obsah2"/>
+        <w:tabs>
+          <w:tab w:val="left" w:pos="880"/>
+          <w:tab w:val="right" w:leader="dot" w:pos="8493"/>
+        </w:tabs>
+        <w:rPr>
+          <w:rFonts w:asciiTheme="minorHAnsi" w:eastAsiaTheme="minorEastAsia" w:hAnsiTheme="minorHAnsi" w:cstheme="minorBidi"/>
+          <w:noProof/>
+          <w:sz w:val="22"/>
+          <w:szCs w:val="22"/>
+        </w:rPr>
+      </w:pPr>
+      <w:hyperlink w:anchor="_Toc534978933" w:history="1">
+        <w:r>
+          <w:rPr>
+            <w:rStyle w:val="Hypertextovodkaz"/>
+            <w:noProof/>
+          </w:rPr>
+          <w:t>3.2</w:t>
+        </w:r>
+        <w:r>
+          <w:rPr>
+            <w:rFonts w:asciiTheme="minorHAnsi" w:eastAsiaTheme="minorEastAsia" w:hAnsiTheme="minorHAnsi" w:cstheme="minorBidi"/>
+            <w:noProof/>
+            <w:sz w:val="22"/>
+            <w:szCs w:val="22"/>
+          </w:rPr>
+          <w:tab/>
+        </w:r>
+        <w:r>
+          <w:rPr>
+            <w:rStyle w:val="Hypertextovodkaz"/>
+            <w:noProof/>
+          </w:rPr>
+          <w:t>Naplnění dat předmětů do databáze</w:t>
+        </w:r>
+        <w:r>
+          <w:rPr>
+            <w:noProof/>
+            <w:webHidden/>
+          </w:rPr>
+          <w:tab/>
+        </w:r>
+        <w:r>
+          <w:rPr>
+            <w:noProof/>
+            <w:webHidden/>
+          </w:rPr>
+          <w:fldChar w:fldCharType="begin"/>
+        </w:r>
+        <w:r>
+          <w:rPr>
+            <w:noProof/>
+            <w:webHidden/>
+          </w:rPr>
+          <w:instrText xml:space="preserve"> PAGEREF _Toc534978933 \h </w:instrText>
+        </w:r>
+        <w:r>
+          <w:rPr>
+            <w:noProof/>
+            <w:webHidden/>
+          </w:rPr>
+        </w:r>
+        <w:r>
+          <w:rPr>
+            <w:noProof/>
+            <w:webHidden/>
+          </w:rPr>
+          <w:fldChar w:fldCharType="separate"/>
+        </w:r>
+        <w:r>
+          <w:rPr>
+            <w:noProof/>
+            <w:webHidden/>
+          </w:rPr>
+          <w:t>21</w:t>
+        </w:r>
+        <w:r>
+          <w:rPr>
+            <w:noProof/>
+            <w:webHidden/>
+          </w:rPr>
+          <w:fldChar w:fldCharType="end"/>
+        </w:r>
+      </w:hyperlink>
+    </w:p>
+    <w:p>
+      <w:pPr>
+        <w:pStyle w:val="Obsah2"/>
+        <w:tabs>
+          <w:tab w:val="left" w:pos="880"/>
+          <w:tab w:val="right" w:leader="dot" w:pos="8493"/>
+        </w:tabs>
+        <w:rPr>
+          <w:rFonts w:asciiTheme="minorHAnsi" w:eastAsiaTheme="minorEastAsia" w:hAnsiTheme="minorHAnsi" w:cstheme="minorBidi"/>
+          <w:noProof/>
+          <w:sz w:val="22"/>
+          <w:szCs w:val="22"/>
+        </w:rPr>
+      </w:pPr>
+      <w:hyperlink w:anchor="_Toc534978934" w:history="1">
+        <w:r>
+          <w:rPr>
+            <w:rStyle w:val="Hypertextovodkaz"/>
+            <w:noProof/>
+          </w:rPr>
+          <w:t>3.3</w:t>
+        </w:r>
+        <w:r>
+          <w:rPr>
+            <w:rFonts w:asciiTheme="minorHAnsi" w:eastAsiaTheme="minorEastAsia" w:hAnsiTheme="minorHAnsi" w:cstheme="minorBidi"/>
+            <w:noProof/>
+            <w:sz w:val="22"/>
+            <w:szCs w:val="22"/>
+          </w:rPr>
+          <w:tab/>
+        </w:r>
+        <w:r>
+          <w:rPr>
+            <w:rStyle w:val="Hypertextovodkaz"/>
+            <w:noProof/>
+          </w:rPr>
+          <w:t>Načtení popisů k předmětům do databáze</w:t>
+        </w:r>
+        <w:r>
+          <w:rPr>
+            <w:noProof/>
+            <w:webHidden/>
+          </w:rPr>
+          <w:tab/>
+        </w:r>
+        <w:r>
+          <w:rPr>
+            <w:noProof/>
+            <w:webHidden/>
+          </w:rPr>
+          <w:fldChar w:fldCharType="begin"/>
+        </w:r>
+        <w:r>
+          <w:rPr>
+            <w:noProof/>
+            <w:webHidden/>
+          </w:rPr>
+          <w:instrText xml:space="preserve"> PAGEREF _Toc534978934 \h </w:instrText>
+        </w:r>
+        <w:r>
+          <w:rPr>
+            <w:noProof/>
+            <w:webHidden/>
+          </w:rPr>
+        </w:r>
+        <w:r>
+          <w:rPr>
+            <w:noProof/>
+            <w:webHidden/>
+          </w:rPr>
+          <w:fldChar w:fldCharType="separate"/>
+        </w:r>
+        <w:r>
+          <w:rPr>
+            <w:noProof/>
+            <w:webHidden/>
+          </w:rPr>
+          <w:t>25</w:t>
         </w:r>
         <w:r>
           <w:rPr>
@@ -1544,7 +1716,7 @@
           <w:szCs w:val="22"/>
         </w:rPr>
       </w:pPr>
-      <w:hyperlink w:anchor="_Toc532824574" w:history="1">
+      <w:hyperlink w:anchor="_Toc534978935" w:history="1">
         <w:r>
           <w:rPr>
             <w:rStyle w:val="Hypertextovodkaz"/>
@@ -1571,7 +1743,7 @@
             <w:noProof/>
             <w:webHidden/>
           </w:rPr>
-          <w:instrText xml:space="preserve"> PAGEREF _Toc532824574 \h </w:instrText>
+          <w:instrText xml:space="preserve"> PAGEREF _Toc534978935 \h </w:instrText>
         </w:r>
         <w:r>
           <w:rPr>
@@ -1591,7 +1763,7 @@
             <w:noProof/>
             <w:webHidden/>
           </w:rPr>
-          <w:t>21</w:t>
+          <w:t>27</w:t>
         </w:r>
         <w:r>
           <w:rPr>
@@ -1615,7 +1787,7 @@
           <w:szCs w:val="22"/>
         </w:rPr>
       </w:pPr>
-      <w:hyperlink w:anchor="_Toc532824575" w:history="1">
+      <w:hyperlink w:anchor="_Toc534978936" w:history="1">
         <w:r>
           <w:rPr>
             <w:rStyle w:val="Hypertextovodkaz"/>
@@ -1642,7 +1814,7 @@
             <w:noProof/>
             <w:webHidden/>
           </w:rPr>
-          <w:instrText xml:space="preserve"> PAGEREF _Toc532824575 \h </w:instrText>
+          <w:instrText xml:space="preserve"> PAGEREF _Toc534978936 \h </w:instrText>
         </w:r>
         <w:r>
           <w:rPr>
@@ -1662,7 +1834,7 @@
             <w:noProof/>
             <w:webHidden/>
           </w:rPr>
-          <w:t>22</w:t>
+          <w:t>28</w:t>
         </w:r>
         <w:r>
           <w:rPr>
@@ -1686,7 +1858,7 @@
           <w:szCs w:val="22"/>
         </w:rPr>
       </w:pPr>
-      <w:hyperlink w:anchor="_Toc532824576" w:history="1">
+      <w:hyperlink w:anchor="_Toc534978937" w:history="1">
         <w:r>
           <w:rPr>
             <w:rStyle w:val="Hypertextovodkaz"/>
@@ -1713,7 +1885,7 @@
             <w:noProof/>
             <w:webHidden/>
           </w:rPr>
-          <w:instrText xml:space="preserve"> PAGEREF _Toc532824576 \h </w:instrText>
+          <w:instrText xml:space="preserve"> PAGEREF _Toc534978937 \h </w:instrText>
         </w:r>
         <w:r>
           <w:rPr>
@@ -1733,7 +1905,7 @@
             <w:noProof/>
             <w:webHidden/>
           </w:rPr>
-          <w:t>22</w:t>
+          <w:t>28</w:t>
         </w:r>
         <w:r>
           <w:rPr>
@@ -1757,7 +1929,7 @@
           <w:szCs w:val="22"/>
         </w:rPr>
       </w:pPr>
-      <w:hyperlink w:anchor="_Toc532824577" w:history="1">
+      <w:hyperlink w:anchor="_Toc534978938" w:history="1">
         <w:r>
           <w:rPr>
             <w:rStyle w:val="Hypertextovodkaz"/>
@@ -1784,7 +1956,7 @@
             <w:noProof/>
             <w:webHidden/>
           </w:rPr>
-          <w:instrText xml:space="preserve"> PAGEREF _Toc532824577 \h </w:instrText>
+          <w:instrText xml:space="preserve"> PAGEREF _Toc534978938 \h </w:instrText>
         </w:r>
         <w:r>
           <w:rPr>
@@ -1804,7 +1976,7 @@
             <w:noProof/>
             <w:webHidden/>
           </w:rPr>
-          <w:t>22</w:t>
+          <w:t>28</w:t>
         </w:r>
         <w:r>
           <w:rPr>
@@ -1827,6 +1999,8 @@
       <w:r>
         <w:fldChar w:fldCharType="end"/>
       </w:r>
+      <w:bookmarkStart w:id="0" w:name="_GoBack"/>
+      <w:bookmarkEnd w:id="0"/>
       <w:r>
         <w:br w:type="page"/>
       </w:r>
@@ -1867,13 +2041,13 @@
       <w:r>
         <w:fldChar w:fldCharType="separate"/>
       </w:r>
-      <w:hyperlink w:anchor="_Toc532824557" w:history="1">
+      <w:hyperlink w:anchor="_Toc534978905" w:history="1">
         <w:r>
           <w:rPr>
             <w:rStyle w:val="Hypertextovodkaz"/>
             <w:noProof/>
           </w:rPr>
-          <w:t>Obrázek 1 - E-R Diagram</w:t>
+          <w:t>Obrázek 1 - ER Diagram</w:t>
         </w:r>
         <w:r>
           <w:rPr>
@@ -1894,7 +2068,7 @@
             <w:noProof/>
             <w:webHidden/>
           </w:rPr>
-          <w:instrText xml:space="preserve"> PAGEREF _Toc532824557 \h </w:instrText>
+          <w:instrText xml:space="preserve"> PAGEREF _Toc534978905 \h </w:instrText>
         </w:r>
         <w:r>
           <w:rPr>
@@ -1938,7 +2112,7 @@
           <w:szCs w:val="22"/>
         </w:rPr>
       </w:pPr>
-      <w:hyperlink r:id="rId9" w:anchor="_Toc532824558" w:history="1">
+      <w:hyperlink r:id="rId9" w:anchor="_Toc534978906" w:history="1">
         <w:r>
           <w:rPr>
             <w:rStyle w:val="Hypertextovodkaz"/>
@@ -1965,7 +2139,7 @@
             <w:noProof/>
             <w:webHidden/>
           </w:rPr>
-          <w:instrText xml:space="preserve"> PAGEREF _Toc532824558 \h </w:instrText>
+          <w:instrText xml:space="preserve"> PAGEREF _Toc534978906 \h </w:instrText>
         </w:r>
         <w:r>
           <w:rPr>
@@ -1985,7 +2159,7 @@
             <w:noProof/>
             <w:webHidden/>
           </w:rPr>
-          <w:t>13</w:t>
+          <w:t>14</w:t>
         </w:r>
         <w:r>
           <w:rPr>
@@ -2009,7 +2183,7 @@
           <w:szCs w:val="22"/>
         </w:rPr>
       </w:pPr>
-      <w:hyperlink w:anchor="_Toc532824559" w:history="1">
+      <w:hyperlink w:anchor="_Toc534978907" w:history="1">
         <w:r>
           <w:rPr>
             <w:rStyle w:val="Hypertextovodkaz"/>
@@ -2036,7 +2210,7 @@
             <w:noProof/>
             <w:webHidden/>
           </w:rPr>
-          <w:instrText xml:space="preserve"> PAGEREF _Toc532824559 \h </w:instrText>
+          <w:instrText xml:space="preserve"> PAGEREF _Toc534978907 \h </w:instrText>
         </w:r>
         <w:r>
           <w:rPr>
@@ -2056,7 +2230,7 @@
             <w:noProof/>
             <w:webHidden/>
           </w:rPr>
-          <w:t>17</w:t>
+          <w:t>18</w:t>
         </w:r>
         <w:r>
           <w:rPr>
@@ -2080,7 +2254,7 @@
           <w:szCs w:val="22"/>
         </w:rPr>
       </w:pPr>
-      <w:hyperlink w:anchor="_Toc532824560" w:history="1">
+      <w:hyperlink w:anchor="_Toc534978908" w:history="1">
         <w:r>
           <w:rPr>
             <w:rStyle w:val="Hypertextovodkaz"/>
@@ -2107,7 +2281,7 @@
             <w:noProof/>
             <w:webHidden/>
           </w:rPr>
-          <w:instrText xml:space="preserve"> PAGEREF _Toc532824560 \h </w:instrText>
+          <w:instrText xml:space="preserve"> PAGEREF _Toc534978908 \h </w:instrText>
         </w:r>
         <w:r>
           <w:rPr>
@@ -2127,7 +2301,7 @@
             <w:noProof/>
             <w:webHidden/>
           </w:rPr>
-          <w:t>18</w:t>
+          <w:t>19</w:t>
         </w:r>
         <w:r>
           <w:rPr>
@@ -2151,7 +2325,7 @@
           <w:szCs w:val="22"/>
         </w:rPr>
       </w:pPr>
-      <w:hyperlink w:anchor="_Toc532824561" w:history="1">
+      <w:hyperlink w:anchor="_Toc534978909" w:history="1">
         <w:r>
           <w:rPr>
             <w:rStyle w:val="Hypertextovodkaz"/>
@@ -2178,7 +2352,7 @@
             <w:noProof/>
             <w:webHidden/>
           </w:rPr>
-          <w:instrText xml:space="preserve"> PAGEREF _Toc532824561 \h </w:instrText>
+          <w:instrText xml:space="preserve"> PAGEREF _Toc534978909 \h </w:instrText>
         </w:r>
         <w:r>
           <w:rPr>
@@ -2198,7 +2372,7 @@
             <w:noProof/>
             <w:webHidden/>
           </w:rPr>
-          <w:t>19</w:t>
+          <w:t>20</w:t>
         </w:r>
         <w:r>
           <w:rPr>
@@ -2208,30 +2382,6 @@
           <w:fldChar w:fldCharType="end"/>
         </w:r>
       </w:hyperlink>
-    </w:p>
-    <w:p>
-      <w:pPr>
-        <w:pStyle w:val="Zkladntext"/>
-      </w:pPr>
-      <w:r>
-        <w:rPr>
-          <w:b/>
-          <w:bCs/>
-          <w:noProof/>
-        </w:rPr>
-        <w:fldChar w:fldCharType="end"/>
-      </w:r>
-    </w:p>
-    <w:p>
-      <w:pPr>
-        <w:pStyle w:val="Nzev"/>
-      </w:pPr>
-      <w:r>
-        <w:t xml:space="preserve">Seznam </w:t>
-      </w:r>
-      <w:r>
-        <w:t>tabulek</w:t>
-      </w:r>
     </w:p>
     <w:p>
       <w:pPr>
@@ -2246,22 +2396,13 @@
           <w:szCs w:val="22"/>
         </w:rPr>
       </w:pPr>
-      <w:r>
-        <w:fldChar w:fldCharType="begin"/>
-      </w:r>
-      <w:r>
-        <w:instrText xml:space="preserve"> TOC \h \z \c "Tabulka" </w:instrText>
-      </w:r>
-      <w:r>
-        <w:fldChar w:fldCharType="separate"/>
-      </w:r>
-      <w:hyperlink w:anchor="_Toc532824554" w:history="1">
+      <w:hyperlink w:anchor="_Toc534978910" w:history="1">
         <w:r>
           <w:rPr>
             <w:rStyle w:val="Hypertextovodkaz"/>
             <w:noProof/>
           </w:rPr>
-          <w:t>Tabulka 1 - Datový slovník</w:t>
+          <w:t>Obrázek 6 - Načtení souboru a volání vkládání</w:t>
         </w:r>
         <w:r>
           <w:rPr>
@@ -2282,7 +2423,7 @@
             <w:noProof/>
             <w:webHidden/>
           </w:rPr>
-          <w:instrText xml:space="preserve"> PAGEREF _Toc532824554 \h </w:instrText>
+          <w:instrText xml:space="preserve"> PAGEREF _Toc534978910 \h </w:instrText>
         </w:r>
         <w:r>
           <w:rPr>
@@ -2302,7 +2443,7 @@
             <w:noProof/>
             <w:webHidden/>
           </w:rPr>
-          <w:t>9</w:t>
+          <w:t>22</w:t>
         </w:r>
         <w:r>
           <w:rPr>
@@ -2326,13 +2467,13 @@
           <w:szCs w:val="22"/>
         </w:rPr>
       </w:pPr>
-      <w:hyperlink w:anchor="_Toc532824555" w:history="1">
+      <w:hyperlink w:anchor="_Toc534978911" w:history="1">
         <w:r>
           <w:rPr>
             <w:rStyle w:val="Hypertextovodkaz"/>
             <w:noProof/>
           </w:rPr>
-          <w:t>Tabulka 2 - Případy užití</w:t>
+          <w:t>Obrázek 7 - vkládání kateder</w:t>
         </w:r>
         <w:r>
           <w:rPr>
@@ -2353,7 +2494,7 @@
             <w:noProof/>
             <w:webHidden/>
           </w:rPr>
-          <w:instrText xml:space="preserve"> PAGEREF _Toc532824555 \h </w:instrText>
+          <w:instrText xml:space="preserve"> PAGEREF _Toc534978911 \h </w:instrText>
         </w:r>
         <w:r>
           <w:rPr>
@@ -2373,7 +2514,7 @@
             <w:noProof/>
             <w:webHidden/>
           </w:rPr>
-          <w:t>14</w:t>
+          <w:t>22</w:t>
         </w:r>
         <w:r>
           <w:rPr>
@@ -2397,12 +2538,613 @@
           <w:szCs w:val="22"/>
         </w:rPr>
       </w:pPr>
-      <w:hyperlink w:anchor="_Toc532824556" w:history="1">
+      <w:hyperlink w:anchor="_Toc534978912" w:history="1">
         <w:r>
           <w:rPr>
             <w:rStyle w:val="Hypertextovodkaz"/>
             <w:noProof/>
           </w:rPr>
+          <w:t>Obrázek 8 - vkládání oborů</w:t>
+        </w:r>
+        <w:r>
+          <w:rPr>
+            <w:noProof/>
+            <w:webHidden/>
+          </w:rPr>
+          <w:tab/>
+        </w:r>
+        <w:r>
+          <w:rPr>
+            <w:noProof/>
+            <w:webHidden/>
+          </w:rPr>
+          <w:fldChar w:fldCharType="begin"/>
+        </w:r>
+        <w:r>
+          <w:rPr>
+            <w:noProof/>
+            <w:webHidden/>
+          </w:rPr>
+          <w:instrText xml:space="preserve"> PAGEREF _Toc534978912 \h </w:instrText>
+        </w:r>
+        <w:r>
+          <w:rPr>
+            <w:noProof/>
+            <w:webHidden/>
+          </w:rPr>
+        </w:r>
+        <w:r>
+          <w:rPr>
+            <w:noProof/>
+            <w:webHidden/>
+          </w:rPr>
+          <w:fldChar w:fldCharType="separate"/>
+        </w:r>
+        <w:r>
+          <w:rPr>
+            <w:noProof/>
+            <w:webHidden/>
+          </w:rPr>
+          <w:t>23</w:t>
+        </w:r>
+        <w:r>
+          <w:rPr>
+            <w:noProof/>
+            <w:webHidden/>
+          </w:rPr>
+          <w:fldChar w:fldCharType="end"/>
+        </w:r>
+      </w:hyperlink>
+    </w:p>
+    <w:p>
+      <w:pPr>
+        <w:pStyle w:val="Seznamobrzk"/>
+        <w:tabs>
+          <w:tab w:val="right" w:leader="dot" w:pos="8493"/>
+        </w:tabs>
+        <w:rPr>
+          <w:rFonts w:asciiTheme="minorHAnsi" w:eastAsiaTheme="minorEastAsia" w:hAnsiTheme="minorHAnsi" w:cstheme="minorBidi"/>
+          <w:noProof/>
+          <w:sz w:val="22"/>
+          <w:szCs w:val="22"/>
+        </w:rPr>
+      </w:pPr>
+      <w:hyperlink w:anchor="_Toc534978913" w:history="1">
+        <w:r>
+          <w:rPr>
+            <w:rStyle w:val="Hypertextovodkaz"/>
+            <w:noProof/>
+          </w:rPr>
+          <w:t>Obrázek 9 - vkládání vyučujících</w:t>
+        </w:r>
+        <w:r>
+          <w:rPr>
+            <w:noProof/>
+            <w:webHidden/>
+          </w:rPr>
+          <w:tab/>
+        </w:r>
+        <w:r>
+          <w:rPr>
+            <w:noProof/>
+            <w:webHidden/>
+          </w:rPr>
+          <w:fldChar w:fldCharType="begin"/>
+        </w:r>
+        <w:r>
+          <w:rPr>
+            <w:noProof/>
+            <w:webHidden/>
+          </w:rPr>
+          <w:instrText xml:space="preserve"> PAGEREF _Toc534978913 \h </w:instrText>
+        </w:r>
+        <w:r>
+          <w:rPr>
+            <w:noProof/>
+            <w:webHidden/>
+          </w:rPr>
+        </w:r>
+        <w:r>
+          <w:rPr>
+            <w:noProof/>
+            <w:webHidden/>
+          </w:rPr>
+          <w:fldChar w:fldCharType="separate"/>
+        </w:r>
+        <w:r>
+          <w:rPr>
+            <w:noProof/>
+            <w:webHidden/>
+          </w:rPr>
+          <w:t>23</w:t>
+        </w:r>
+        <w:r>
+          <w:rPr>
+            <w:noProof/>
+            <w:webHidden/>
+          </w:rPr>
+          <w:fldChar w:fldCharType="end"/>
+        </w:r>
+      </w:hyperlink>
+    </w:p>
+    <w:p>
+      <w:pPr>
+        <w:pStyle w:val="Seznamobrzk"/>
+        <w:tabs>
+          <w:tab w:val="right" w:leader="dot" w:pos="8493"/>
+        </w:tabs>
+        <w:rPr>
+          <w:rFonts w:asciiTheme="minorHAnsi" w:eastAsiaTheme="minorEastAsia" w:hAnsiTheme="minorHAnsi" w:cstheme="minorBidi"/>
+          <w:noProof/>
+          <w:sz w:val="22"/>
+          <w:szCs w:val="22"/>
+        </w:rPr>
+      </w:pPr>
+      <w:hyperlink w:anchor="_Toc534978914" w:history="1">
+        <w:r>
+          <w:rPr>
+            <w:rStyle w:val="Hypertextovodkaz"/>
+            <w:noProof/>
+          </w:rPr>
+          <w:t>Obrázek 10 - vkládání předmětů</w:t>
+        </w:r>
+        <w:r>
+          <w:rPr>
+            <w:noProof/>
+            <w:webHidden/>
+          </w:rPr>
+          <w:tab/>
+        </w:r>
+        <w:r>
+          <w:rPr>
+            <w:noProof/>
+            <w:webHidden/>
+          </w:rPr>
+          <w:fldChar w:fldCharType="begin"/>
+        </w:r>
+        <w:r>
+          <w:rPr>
+            <w:noProof/>
+            <w:webHidden/>
+          </w:rPr>
+          <w:instrText xml:space="preserve"> PAGEREF _Toc534978914 \h </w:instrText>
+        </w:r>
+        <w:r>
+          <w:rPr>
+            <w:noProof/>
+            <w:webHidden/>
+          </w:rPr>
+        </w:r>
+        <w:r>
+          <w:rPr>
+            <w:noProof/>
+            <w:webHidden/>
+          </w:rPr>
+          <w:fldChar w:fldCharType="separate"/>
+        </w:r>
+        <w:r>
+          <w:rPr>
+            <w:noProof/>
+            <w:webHidden/>
+          </w:rPr>
+          <w:t>24</w:t>
+        </w:r>
+        <w:r>
+          <w:rPr>
+            <w:noProof/>
+            <w:webHidden/>
+          </w:rPr>
+          <w:fldChar w:fldCharType="end"/>
+        </w:r>
+      </w:hyperlink>
+    </w:p>
+    <w:p>
+      <w:pPr>
+        <w:pStyle w:val="Seznamobrzk"/>
+        <w:tabs>
+          <w:tab w:val="right" w:leader="dot" w:pos="8493"/>
+        </w:tabs>
+        <w:rPr>
+          <w:rFonts w:asciiTheme="minorHAnsi" w:eastAsiaTheme="minorEastAsia" w:hAnsiTheme="minorHAnsi" w:cstheme="minorBidi"/>
+          <w:noProof/>
+          <w:sz w:val="22"/>
+          <w:szCs w:val="22"/>
+        </w:rPr>
+      </w:pPr>
+      <w:hyperlink w:anchor="_Toc534978915" w:history="1">
+        <w:r>
+          <w:rPr>
+            <w:rStyle w:val="Hypertextovodkaz"/>
+            <w:noProof/>
+          </w:rPr>
+          <w:t>Obrázek 11 - vkládání garantů k předmětům</w:t>
+        </w:r>
+        <w:r>
+          <w:rPr>
+            <w:noProof/>
+            <w:webHidden/>
+          </w:rPr>
+          <w:tab/>
+        </w:r>
+        <w:r>
+          <w:rPr>
+            <w:noProof/>
+            <w:webHidden/>
+          </w:rPr>
+          <w:fldChar w:fldCharType="begin"/>
+        </w:r>
+        <w:r>
+          <w:rPr>
+            <w:noProof/>
+            <w:webHidden/>
+          </w:rPr>
+          <w:instrText xml:space="preserve"> PAGEREF _Toc534978915 \h </w:instrText>
+        </w:r>
+        <w:r>
+          <w:rPr>
+            <w:noProof/>
+            <w:webHidden/>
+          </w:rPr>
+        </w:r>
+        <w:r>
+          <w:rPr>
+            <w:noProof/>
+            <w:webHidden/>
+          </w:rPr>
+          <w:fldChar w:fldCharType="separate"/>
+        </w:r>
+        <w:r>
+          <w:rPr>
+            <w:noProof/>
+            <w:webHidden/>
+          </w:rPr>
+          <w:t>24</w:t>
+        </w:r>
+        <w:r>
+          <w:rPr>
+            <w:noProof/>
+            <w:webHidden/>
+          </w:rPr>
+          <w:fldChar w:fldCharType="end"/>
+        </w:r>
+      </w:hyperlink>
+    </w:p>
+    <w:p>
+      <w:pPr>
+        <w:pStyle w:val="Seznamobrzk"/>
+        <w:tabs>
+          <w:tab w:val="right" w:leader="dot" w:pos="8493"/>
+        </w:tabs>
+        <w:rPr>
+          <w:rFonts w:asciiTheme="minorHAnsi" w:eastAsiaTheme="minorEastAsia" w:hAnsiTheme="minorHAnsi" w:cstheme="minorBidi"/>
+          <w:noProof/>
+          <w:sz w:val="22"/>
+          <w:szCs w:val="22"/>
+        </w:rPr>
+      </w:pPr>
+      <w:hyperlink w:anchor="_Toc534978916" w:history="1">
+        <w:r>
+          <w:rPr>
+            <w:rStyle w:val="Hypertextovodkaz"/>
+            <w:noProof/>
+          </w:rPr>
+          <w:t>Obrázek 12 - Načtení souboru a zavolání funkce popisu</w:t>
+        </w:r>
+        <w:r>
+          <w:rPr>
+            <w:noProof/>
+            <w:webHidden/>
+          </w:rPr>
+          <w:tab/>
+        </w:r>
+        <w:r>
+          <w:rPr>
+            <w:noProof/>
+            <w:webHidden/>
+          </w:rPr>
+          <w:fldChar w:fldCharType="begin"/>
+        </w:r>
+        <w:r>
+          <w:rPr>
+            <w:noProof/>
+            <w:webHidden/>
+          </w:rPr>
+          <w:instrText xml:space="preserve"> PAGEREF _Toc534978916 \h </w:instrText>
+        </w:r>
+        <w:r>
+          <w:rPr>
+            <w:noProof/>
+            <w:webHidden/>
+          </w:rPr>
+        </w:r>
+        <w:r>
+          <w:rPr>
+            <w:noProof/>
+            <w:webHidden/>
+          </w:rPr>
+          <w:fldChar w:fldCharType="separate"/>
+        </w:r>
+        <w:r>
+          <w:rPr>
+            <w:noProof/>
+            <w:webHidden/>
+          </w:rPr>
+          <w:t>25</w:t>
+        </w:r>
+        <w:r>
+          <w:rPr>
+            <w:noProof/>
+            <w:webHidden/>
+          </w:rPr>
+          <w:fldChar w:fldCharType="end"/>
+        </w:r>
+      </w:hyperlink>
+    </w:p>
+    <w:p>
+      <w:pPr>
+        <w:pStyle w:val="Seznamobrzk"/>
+        <w:tabs>
+          <w:tab w:val="right" w:leader="dot" w:pos="8493"/>
+        </w:tabs>
+        <w:rPr>
+          <w:rFonts w:asciiTheme="minorHAnsi" w:eastAsiaTheme="minorEastAsia" w:hAnsiTheme="minorHAnsi" w:cstheme="minorBidi"/>
+          <w:noProof/>
+          <w:sz w:val="22"/>
+          <w:szCs w:val="22"/>
+        </w:rPr>
+      </w:pPr>
+      <w:hyperlink w:anchor="_Toc534978917" w:history="1">
+        <w:r>
+          <w:rPr>
+            <w:rStyle w:val="Hypertextovodkaz"/>
+            <w:noProof/>
+          </w:rPr>
+          <w:t>Obrázek 13 - vložení popisu do databáze</w:t>
+        </w:r>
+        <w:r>
+          <w:rPr>
+            <w:noProof/>
+            <w:webHidden/>
+          </w:rPr>
+          <w:tab/>
+        </w:r>
+        <w:r>
+          <w:rPr>
+            <w:noProof/>
+            <w:webHidden/>
+          </w:rPr>
+          <w:fldChar w:fldCharType="begin"/>
+        </w:r>
+        <w:r>
+          <w:rPr>
+            <w:noProof/>
+            <w:webHidden/>
+          </w:rPr>
+          <w:instrText xml:space="preserve"> PAGEREF _Toc534978917 \h </w:instrText>
+        </w:r>
+        <w:r>
+          <w:rPr>
+            <w:noProof/>
+            <w:webHidden/>
+          </w:rPr>
+        </w:r>
+        <w:r>
+          <w:rPr>
+            <w:noProof/>
+            <w:webHidden/>
+          </w:rPr>
+          <w:fldChar w:fldCharType="separate"/>
+        </w:r>
+        <w:r>
+          <w:rPr>
+            <w:noProof/>
+            <w:webHidden/>
+          </w:rPr>
+          <w:t>26</w:t>
+        </w:r>
+        <w:r>
+          <w:rPr>
+            <w:noProof/>
+            <w:webHidden/>
+          </w:rPr>
+          <w:fldChar w:fldCharType="end"/>
+        </w:r>
+      </w:hyperlink>
+    </w:p>
+    <w:p>
+      <w:pPr>
+        <w:pStyle w:val="Zkladntext"/>
+      </w:pPr>
+      <w:r>
+        <w:rPr>
+          <w:b/>
+          <w:bCs/>
+          <w:noProof/>
+        </w:rPr>
+        <w:fldChar w:fldCharType="end"/>
+      </w:r>
+    </w:p>
+    <w:p>
+      <w:pPr>
+        <w:pStyle w:val="Nzev"/>
+      </w:pPr>
+      <w:r>
+        <w:t xml:space="preserve">Seznam </w:t>
+      </w:r>
+      <w:r>
+        <w:t>tabulek</w:t>
+      </w:r>
+    </w:p>
+    <w:p>
+      <w:pPr>
+        <w:pStyle w:val="Seznamobrzk"/>
+        <w:tabs>
+          <w:tab w:val="right" w:leader="dot" w:pos="8493"/>
+        </w:tabs>
+        <w:rPr>
+          <w:rFonts w:asciiTheme="minorHAnsi" w:eastAsiaTheme="minorEastAsia" w:hAnsiTheme="minorHAnsi" w:cstheme="minorBidi"/>
+          <w:noProof/>
+          <w:sz w:val="22"/>
+          <w:szCs w:val="22"/>
+        </w:rPr>
+      </w:pPr>
+      <w:r>
+        <w:fldChar w:fldCharType="begin"/>
+      </w:r>
+      <w:r>
+        <w:instrText xml:space="preserve"> TOC \h \z \c "Tabulka" </w:instrText>
+      </w:r>
+      <w:r>
+        <w:fldChar w:fldCharType="separate"/>
+      </w:r>
+      <w:hyperlink w:anchor="_Toc534978918" w:history="1">
+        <w:r>
+          <w:rPr>
+            <w:rStyle w:val="Hypertextovodkaz"/>
+            <w:noProof/>
+          </w:rPr>
+          <w:t>Tabulka 1 - Datový slovník</w:t>
+        </w:r>
+        <w:r>
+          <w:rPr>
+            <w:noProof/>
+            <w:webHidden/>
+          </w:rPr>
+          <w:tab/>
+        </w:r>
+        <w:r>
+          <w:rPr>
+            <w:noProof/>
+            <w:webHidden/>
+          </w:rPr>
+          <w:fldChar w:fldCharType="begin"/>
+        </w:r>
+        <w:r>
+          <w:rPr>
+            <w:noProof/>
+            <w:webHidden/>
+          </w:rPr>
+          <w:instrText xml:space="preserve"> PAGEREF _Toc534978918 \h </w:instrText>
+        </w:r>
+        <w:r>
+          <w:rPr>
+            <w:noProof/>
+            <w:webHidden/>
+          </w:rPr>
+        </w:r>
+        <w:r>
+          <w:rPr>
+            <w:noProof/>
+            <w:webHidden/>
+          </w:rPr>
+          <w:fldChar w:fldCharType="separate"/>
+        </w:r>
+        <w:r>
+          <w:rPr>
+            <w:noProof/>
+            <w:webHidden/>
+          </w:rPr>
+          <w:t>9</w:t>
+        </w:r>
+        <w:r>
+          <w:rPr>
+            <w:noProof/>
+            <w:webHidden/>
+          </w:rPr>
+          <w:fldChar w:fldCharType="end"/>
+        </w:r>
+      </w:hyperlink>
+    </w:p>
+    <w:p>
+      <w:pPr>
+        <w:pStyle w:val="Seznamobrzk"/>
+        <w:tabs>
+          <w:tab w:val="right" w:leader="dot" w:pos="8493"/>
+        </w:tabs>
+        <w:rPr>
+          <w:rFonts w:asciiTheme="minorHAnsi" w:eastAsiaTheme="minorEastAsia" w:hAnsiTheme="minorHAnsi" w:cstheme="minorBidi"/>
+          <w:noProof/>
+          <w:sz w:val="22"/>
+          <w:szCs w:val="22"/>
+        </w:rPr>
+      </w:pPr>
+      <w:hyperlink w:anchor="_Toc534978919" w:history="1">
+        <w:r>
+          <w:rPr>
+            <w:rStyle w:val="Hypertextovodkaz"/>
+            <w:noProof/>
+          </w:rPr>
+          <w:t>Tabulka 2 - Případy užití</w:t>
+        </w:r>
+        <w:r>
+          <w:rPr>
+            <w:noProof/>
+            <w:webHidden/>
+          </w:rPr>
+          <w:tab/>
+        </w:r>
+        <w:r>
+          <w:rPr>
+            <w:noProof/>
+            <w:webHidden/>
+          </w:rPr>
+          <w:fldChar w:fldCharType="begin"/>
+        </w:r>
+        <w:r>
+          <w:rPr>
+            <w:noProof/>
+            <w:webHidden/>
+          </w:rPr>
+          <w:instrText xml:space="preserve"> PAGEREF _Toc534978919 \h </w:instrText>
+        </w:r>
+        <w:r>
+          <w:rPr>
+            <w:noProof/>
+            <w:webHidden/>
+          </w:rPr>
+        </w:r>
+        <w:r>
+          <w:rPr>
+            <w:noProof/>
+            <w:webHidden/>
+          </w:rPr>
+          <w:fldChar w:fldCharType="separate"/>
+        </w:r>
+        <w:r>
+          <w:rPr>
+            <w:noProof/>
+            <w:webHidden/>
+          </w:rPr>
+          <w:t>15</w:t>
+        </w:r>
+        <w:r>
+          <w:rPr>
+            <w:noProof/>
+            <w:webHidden/>
+          </w:rPr>
+          <w:fldChar w:fldCharType="end"/>
+        </w:r>
+      </w:hyperlink>
+    </w:p>
+    <w:p>
+      <w:pPr>
+        <w:pStyle w:val="Seznamobrzk"/>
+        <w:tabs>
+          <w:tab w:val="right" w:leader="dot" w:pos="8493"/>
+        </w:tabs>
+        <w:rPr>
+          <w:rFonts w:asciiTheme="minorHAnsi" w:eastAsiaTheme="minorEastAsia" w:hAnsiTheme="minorHAnsi" w:cstheme="minorBidi"/>
+          <w:noProof/>
+          <w:sz w:val="22"/>
+          <w:szCs w:val="22"/>
+        </w:rPr>
+      </w:pPr>
+      <w:hyperlink w:anchor="_Toc534978920" w:history="1">
+        <w:r>
+          <w:rPr>
+            <w:rStyle w:val="Hypertextovodkaz"/>
+            <w:noProof/>
+          </w:rPr>
           <w:t>Tabulka 3 - Scénář - správa garantů</w:t>
         </w:r>
         <w:r>
@@ -2424,7 +3166,7 @@
             <w:noProof/>
             <w:webHidden/>
           </w:rPr>
-          <w:instrText xml:space="preserve"> PAGEREF _Toc532824556 \h </w:instrText>
+          <w:instrText xml:space="preserve"> PAGEREF _Toc534978920 \h </w:instrText>
         </w:r>
         <w:r>
           <w:rPr>
@@ -2444,7 +3186,7 @@
             <w:noProof/>
             <w:webHidden/>
           </w:rPr>
-          <w:t>16</w:t>
+          <w:t>17</w:t>
         </w:r>
         <w:r>
           <w:rPr>
@@ -2491,7 +3233,7 @@
           <w:numId w:val="0"/>
         </w:numPr>
       </w:pPr>
-      <w:bookmarkStart w:id="2" w:name="_Toc532824562"/>
+      <w:bookmarkStart w:id="2" w:name="_Toc534978921"/>
       <w:r>
         <w:lastRenderedPageBreak/>
         <w:t>Úvod</w:t>
@@ -2547,7 +3289,7 @@
           <w:numId w:val="1"/>
         </w:numPr>
       </w:pPr>
-      <w:bookmarkStart w:id="4" w:name="_Toc532824563"/>
+      <w:bookmarkStart w:id="4" w:name="_Toc534978922"/>
       <w:r>
         <w:t>Aktuální stav problematiky</w:t>
       </w:r>
@@ -2758,7 +3500,7 @@
         <w:spacing w:after="240"/>
         <w:ind w:left="431" w:hanging="431"/>
       </w:pPr>
-      <w:bookmarkStart w:id="5" w:name="_Toc532824564"/>
+      <w:bookmarkStart w:id="5" w:name="_Toc534978923"/>
       <w:r>
         <w:lastRenderedPageBreak/>
         <w:t>Návrh řešení</w:t>
@@ -2773,24 +3515,20 @@
           <w:numId w:val="1"/>
         </w:numPr>
       </w:pPr>
-      <w:bookmarkStart w:id="6" w:name="_Toc532824565"/>
+      <w:bookmarkStart w:id="6" w:name="_Toc534978924"/>
       <w:r>
         <w:t>ER Diagra</w:t>
       </w:r>
       <w:r>
         <w:t>m</w:t>
       </w:r>
-    </w:p>
-    <w:bookmarkEnd w:id="6"/>
-    <w:p>
-      <w:pPr>
-        <w:pStyle w:val="Nadpis2"/>
-        <w:numPr>
-          <w:ilvl w:val="0"/>
-          <w:numId w:val="0"/>
-        </w:numPr>
-        <w:ind w:left="576"/>
-      </w:pPr>
+      <w:bookmarkEnd w:id="6"/>
+    </w:p>
+    <w:p>
+      <w:pPr>
+        <w:pStyle w:val="Zkladntext"/>
+      </w:pPr>
+      <w:bookmarkStart w:id="7" w:name="_Toc534978756"/>
       <w:r>
         <w:rPr>
           <w:noProof/>
@@ -2831,11 +3569,13 @@
           </wp:inline>
         </w:drawing>
       </w:r>
+      <w:bookmarkEnd w:id="7"/>
     </w:p>
     <w:p>
       <w:pPr>
         <w:pStyle w:val="Titulek"/>
       </w:pPr>
+      <w:bookmarkStart w:id="8" w:name="_Toc534978905"/>
       <w:r>
         <w:t xml:space="preserve">Obrázek </w:t>
       </w:r>
@@ -2872,23 +3612,24 @@
       <w:r>
         <w:t xml:space="preserve"> - ER Diagram</w:t>
       </w:r>
+      <w:bookmarkEnd w:id="8"/>
     </w:p>
     <w:p>
       <w:pPr>
         <w:pStyle w:val="Nadpis3"/>
       </w:pPr>
-      <w:bookmarkStart w:id="7" w:name="_Toc532824566"/>
+      <w:bookmarkStart w:id="9" w:name="_Toc534978925"/>
       <w:r>
         <w:t>Datový slovník</w:t>
       </w:r>
-      <w:bookmarkEnd w:id="7"/>
+      <w:bookmarkEnd w:id="9"/>
     </w:p>
     <w:p>
       <w:pPr>
         <w:pStyle w:val="Titulek"/>
         <w:keepNext/>
       </w:pPr>
-      <w:bookmarkStart w:id="8" w:name="_Toc532824554"/>
+      <w:bookmarkStart w:id="10" w:name="_Toc534978918"/>
       <w:r>
         <w:t xml:space="preserve">Tabulka </w:t>
       </w:r>
@@ -2934,7 +3675,7 @@
       <w:r>
         <w:t>Datový slovník</w:t>
       </w:r>
-      <w:bookmarkEnd w:id="8"/>
+      <w:bookmarkEnd w:id="10"/>
     </w:p>
     <w:tbl>
       <w:tblPr>
@@ -3313,6 +4054,9 @@
             <w:r>
               <w:t>Zkratka názvu předmětu</w:t>
             </w:r>
+            <w:r>
+              <w:t xml:space="preserve"> bude obsahovat zkrácený název předmětu</w:t>
+            </w:r>
           </w:p>
         </w:tc>
       </w:tr>
@@ -3340,6 +4084,9 @@
             </w:pPr>
             <w:r>
               <w:t>Název předmětu</w:t>
+            </w:r>
+            <w:r>
+              <w:t xml:space="preserve"> bude obsahovat celkový název předmětu</w:t>
             </w:r>
           </w:p>
         </w:tc>
@@ -3374,6 +4121,9 @@
             </w:pPr>
             <w:r>
               <w:t>Počet kreditního ohodnocení</w:t>
+            </w:r>
+            <w:r>
+              <w:t>, každý předmět má nějaké kreditní ohodnocení, jenž bude zaznamenáno číselně</w:t>
             </w:r>
           </w:p>
         </w:tc>
@@ -3672,6 +4422,7 @@
             </w:pPr>
             <w:proofErr w:type="spellStart"/>
             <w:r>
+              <w:lastRenderedPageBreak/>
               <w:t>Id_obor</w:t>
             </w:r>
             <w:proofErr w:type="spellEnd"/>
@@ -3753,7 +4504,6 @@
               <w:pStyle w:val="Zkladntext"/>
             </w:pPr>
             <w:r>
-              <w:lastRenderedPageBreak/>
               <w:t>Id_popis</w:t>
             </w:r>
           </w:p>
@@ -4339,6 +5089,7 @@
               <w:pStyle w:val="Zkladntext"/>
             </w:pPr>
             <w:r>
+              <w:lastRenderedPageBreak/>
               <w:t>Id_předmět</w:t>
             </w:r>
           </w:p>
@@ -4407,7 +5158,6 @@
               <w:pStyle w:val="Zkladntext"/>
             </w:pPr>
             <w:r>
-              <w:lastRenderedPageBreak/>
               <w:t>Záznam</w:t>
             </w:r>
           </w:p>
@@ -4801,11 +5551,11 @@
       <w:pPr>
         <w:pStyle w:val="Nadpis2"/>
       </w:pPr>
-      <w:bookmarkStart w:id="9" w:name="_Toc532824567"/>
+      <w:bookmarkStart w:id="11" w:name="_Toc534978926"/>
       <w:r>
         <w:t>Případy užití</w:t>
       </w:r>
-      <w:bookmarkEnd w:id="9"/>
+      <w:bookmarkEnd w:id="11"/>
     </w:p>
     <w:p>
       <w:pPr>
@@ -4854,6 +5604,7 @@
         </w:numPr>
       </w:pPr>
       <w:r>
+        <w:lastRenderedPageBreak/>
         <w:t>Vybrat počet semestrů</w:t>
       </w:r>
     </w:p>
@@ -4878,7 +5629,6 @@
         </w:numPr>
       </w:pPr>
       <w:r>
-        <w:lastRenderedPageBreak/>
         <w:t>Přidat předmět do semestru</w:t>
       </w:r>
     </w:p>
@@ -5085,19 +5835,13 @@
     </w:p>
     <w:p>
       <w:pPr>
-        <w:pStyle w:val="Zkladntext"/>
-        <w:ind w:left="1440"/>
-      </w:pPr>
-    </w:p>
-    <w:p>
-      <w:pPr>
         <w:pStyle w:val="Nadpis3"/>
       </w:pPr>
-      <w:bookmarkStart w:id="10" w:name="_Toc532824568"/>
+      <w:bookmarkStart w:id="12" w:name="_Toc534978927"/>
       <w:r>
         <w:t>Aktéři</w:t>
       </w:r>
-      <w:bookmarkEnd w:id="10"/>
+      <w:bookmarkEnd w:id="12"/>
     </w:p>
     <w:p>
       <w:pPr>
@@ -5152,6 +5896,7 @@
         </w:numPr>
       </w:pPr>
       <w:r>
+        <w:lastRenderedPageBreak/>
         <w:t>Osoba, jenž si nainstaluje</w:t>
       </w:r>
       <w:r>
@@ -5163,14 +5908,9 @@
     </w:p>
     <w:p>
       <w:pPr>
-        <w:pStyle w:val="Zkladntext"/>
-      </w:pPr>
-    </w:p>
-    <w:p>
-      <w:pPr>
         <w:pStyle w:val="Nadpis3"/>
       </w:pPr>
-      <w:bookmarkStart w:id="11" w:name="_Toc532824569"/>
+      <w:bookmarkStart w:id="13" w:name="_Toc534978928"/>
       <w:r>
         <w:rPr>
           <w:noProof/>
@@ -5224,7 +5964,7 @@
                                 <w:szCs w:val="28"/>
                               </w:rPr>
                             </w:pPr>
-                            <w:bookmarkStart w:id="12" w:name="_Toc532824558"/>
+                            <w:bookmarkStart w:id="14" w:name="_Toc534978906"/>
                             <w:r>
                               <w:t xml:space="preserve">Obrázek </w:t>
                             </w:r>
@@ -5264,7 +6004,7 @@
                             <w:r>
                               <w:t>Use Case Diagram</w:t>
                             </w:r>
-                            <w:bookmarkEnd w:id="12"/>
+                            <w:bookmarkEnd w:id="14"/>
                           </w:p>
                         </w:txbxContent>
                       </wps:txbx>
@@ -5301,7 +6041,7 @@
                           <w:szCs w:val="28"/>
                         </w:rPr>
                       </w:pPr>
-                      <w:bookmarkStart w:id="13" w:name="_Toc532824558"/>
+                      <w:bookmarkStart w:id="15" w:name="_Toc534978906"/>
                       <w:r>
                         <w:t xml:space="preserve">Obrázek </w:t>
                       </w:r>
@@ -5341,7 +6081,7 @@
                       <w:r>
                         <w:t>Use Case Diagram</w:t>
                       </w:r>
-                      <w:bookmarkEnd w:id="13"/>
+                      <w:bookmarkEnd w:id="15"/>
                     </w:p>
                   </w:txbxContent>
                 </v:textbox>
@@ -5420,7 +6160,7 @@
       <w:r>
         <w:t>Model případů užití</w:t>
       </w:r>
-      <w:bookmarkEnd w:id="11"/>
+      <w:bookmarkEnd w:id="13"/>
     </w:p>
     <w:p>
       <w:pPr>
@@ -5440,19 +6180,19 @@
       <w:pPr>
         <w:pStyle w:val="Nadpis3"/>
       </w:pPr>
-      <w:bookmarkStart w:id="14" w:name="_Toc532824570"/>
+      <w:bookmarkStart w:id="16" w:name="_Toc534978929"/>
       <w:r>
         <w:lastRenderedPageBreak/>
         <w:t>Popis případů užití</w:t>
       </w:r>
-      <w:bookmarkEnd w:id="14"/>
+      <w:bookmarkEnd w:id="16"/>
     </w:p>
     <w:p>
       <w:pPr>
         <w:pStyle w:val="Titulek"/>
         <w:keepNext/>
       </w:pPr>
-      <w:bookmarkStart w:id="15" w:name="_Toc532824555"/>
+      <w:bookmarkStart w:id="17" w:name="_Toc534978919"/>
       <w:r>
         <w:t xml:space="preserve">Tabulka </w:t>
       </w:r>
@@ -5501,7 +6241,7 @@
       <w:r>
         <w:t>řípady užití</w:t>
       </w:r>
-      <w:bookmarkEnd w:id="15"/>
+      <w:bookmarkEnd w:id="17"/>
     </w:p>
     <w:tbl>
       <w:tblPr>
@@ -6191,12 +6931,12 @@
       <w:pPr>
         <w:pStyle w:val="Nadpis3"/>
       </w:pPr>
-      <w:bookmarkStart w:id="16" w:name="_Toc532824571"/>
+      <w:bookmarkStart w:id="18" w:name="_Toc534978930"/>
       <w:r>
         <w:lastRenderedPageBreak/>
         <w:t>Scénář případu užití</w:t>
       </w:r>
-      <w:bookmarkEnd w:id="16"/>
+      <w:bookmarkEnd w:id="18"/>
       <w:r>
         <w:t xml:space="preserve"> </w:t>
       </w:r>
@@ -6217,7 +6957,7 @@
       <w:r>
         <w:t xml:space="preserve">                  </w:t>
       </w:r>
-      <w:bookmarkStart w:id="17" w:name="_Toc532824556"/>
+      <w:bookmarkStart w:id="19" w:name="_Toc534978920"/>
       <w:r>
         <w:t xml:space="preserve">Tabulka </w:t>
       </w:r>
@@ -6260,7 +7000,7 @@
       <w:r>
         <w:t>cénář - správa garantů</w:t>
       </w:r>
-      <w:bookmarkEnd w:id="17"/>
+      <w:bookmarkEnd w:id="19"/>
     </w:p>
     <w:tbl>
       <w:tblPr>
@@ -6728,7 +7468,7 @@
         <w:pStyle w:val="Titulek"/>
         <w:jc w:val="both"/>
       </w:pPr>
-      <w:bookmarkStart w:id="18" w:name="_Toc532824559"/>
+      <w:bookmarkStart w:id="20" w:name="_Toc534978907"/>
       <w:r>
         <w:t xml:space="preserve">Obrázek </w:t>
       </w:r>
@@ -6774,7 +7514,7 @@
       <w:r>
         <w:t>cénář - správa garantů</w:t>
       </w:r>
-      <w:bookmarkEnd w:id="18"/>
+      <w:bookmarkEnd w:id="20"/>
     </w:p>
     <w:p/>
     <w:p>
@@ -6854,7 +7594,7 @@
         <w:pStyle w:val="Titulek"/>
         <w:jc w:val="both"/>
       </w:pPr>
-      <w:bookmarkStart w:id="19" w:name="_Toc532824560"/>
+      <w:bookmarkStart w:id="21" w:name="_Toc534978908"/>
       <w:r>
         <w:t xml:space="preserve">Obrázek </w:t>
       </w:r>
@@ -6897,7 +7637,7 @@
       <w:r>
         <w:t>cénář - správa oborů</w:t>
       </w:r>
-      <w:bookmarkEnd w:id="19"/>
+      <w:bookmarkEnd w:id="21"/>
     </w:p>
     <w:p>
       <w:r>
@@ -6967,7 +7707,7 @@
         <w:pStyle w:val="Titulek"/>
         <w:jc w:val="both"/>
       </w:pPr>
-      <w:bookmarkStart w:id="20" w:name="_Toc532824561"/>
+      <w:bookmarkStart w:id="22" w:name="_Toc534978909"/>
       <w:r>
         <w:t xml:space="preserve">Obrázek </w:t>
       </w:r>
@@ -7010,27 +7750,27 @@
       <w:r>
         <w:t>předmětů</w:t>
       </w:r>
-      <w:bookmarkEnd w:id="20"/>
+      <w:bookmarkEnd w:id="22"/>
     </w:p>
     <w:p>
       <w:pPr>
         <w:pStyle w:val="Nadpis1"/>
       </w:pPr>
-      <w:bookmarkStart w:id="21" w:name="_Toc532824572"/>
+      <w:bookmarkStart w:id="23" w:name="_Toc534978931"/>
       <w:r>
         <w:t>Popis implementace</w:t>
       </w:r>
-      <w:bookmarkEnd w:id="21"/>
+      <w:bookmarkEnd w:id="23"/>
     </w:p>
     <w:p>
       <w:pPr>
         <w:pStyle w:val="Nadpis2"/>
       </w:pPr>
-      <w:bookmarkStart w:id="22" w:name="_Toc532824573"/>
+      <w:bookmarkStart w:id="24" w:name="_Toc534978932"/>
       <w:r>
         <w:t>Výběr prostředí ASP.Net vs .Net</w:t>
       </w:r>
-      <w:bookmarkEnd w:id="22"/>
+      <w:bookmarkEnd w:id="24"/>
     </w:p>
     <w:p>
       <w:pPr>
@@ -7116,9 +7856,17 @@
       <w:pPr>
         <w:pStyle w:val="Nadpis2"/>
       </w:pPr>
-      <w:r>
-        <w:t>Naplnění dat do databáze</w:t>
-      </w:r>
+      <w:bookmarkStart w:id="25" w:name="_Toc534978933"/>
+      <w:r>
+        <w:t>Naplnění dat</w:t>
+      </w:r>
+      <w:r>
+        <w:t xml:space="preserve"> předmětů</w:t>
+      </w:r>
+      <w:r>
+        <w:t xml:space="preserve"> do databáze</w:t>
+      </w:r>
+      <w:bookmarkEnd w:id="25"/>
     </w:p>
     <w:p>
       <w:pPr>
@@ -7528,41 +8276,522 @@
       <w:proofErr w:type="gramEnd"/>
     </w:p>
     <w:p>
+      <w:r>
+        <w:br w:type="page"/>
+      </w:r>
+    </w:p>
+    <w:p>
       <w:pPr>
         <w:pStyle w:val="Zkladntext"/>
       </w:pPr>
       <w:r>
-        <w:t>Pro tuto hlavičku je vytvořena funkce:</w:t>
+        <w:lastRenderedPageBreak/>
+        <w:t xml:space="preserve">Tento problém je řešen pomocí funkcí ve třídě Načítání dat, kde se na vkládání dat využívá třída </w:t>
+      </w:r>
+      <w:proofErr w:type="spellStart"/>
+      <w:r>
+        <w:t>DataCrud</w:t>
+      </w:r>
+      <w:proofErr w:type="spellEnd"/>
+      <w:r>
+        <w:t>.</w:t>
       </w:r>
     </w:p>
     <w:p>
       <w:pPr>
         <w:pStyle w:val="Zkladntext"/>
-      </w:pPr>
-      <w:r>
-        <w:t>Obrázek</w:t>
-      </w:r>
-      <w:r>
-        <w:t xml:space="preserve"> načtení a vkládání</w:t>
-      </w:r>
+        <w:keepNext/>
+      </w:pPr>
+      <w:r>
+        <w:rPr>
+          <w:noProof/>
+        </w:rPr>
+        <w:drawing>
+          <wp:inline distT="0" distB="0" distL="0" distR="0" wp14:anchorId="47458857" wp14:editId="6E039E15">
+            <wp:extent cx="5575300" cy="3221665"/>
+            <wp:effectExtent l="0" t="0" r="6350" b="0"/>
+            <wp:docPr id="1" name="Obrázek 1"/>
+            <wp:cNvGraphicFramePr>
+              <a:graphicFrameLocks xmlns:a="http://schemas.openxmlformats.org/drawingml/2006/main" noChangeAspect="1"/>
+            </wp:cNvGraphicFramePr>
+            <a:graphic xmlns:a="http://schemas.openxmlformats.org/drawingml/2006/main">
+              <a:graphicData uri="http://schemas.openxmlformats.org/drawingml/2006/picture">
+                <pic:pic xmlns:pic="http://schemas.openxmlformats.org/drawingml/2006/picture">
+                  <pic:nvPicPr>
+                    <pic:cNvPr id="1" name=""/>
+                    <pic:cNvPicPr/>
+                  </pic:nvPicPr>
+                  <pic:blipFill>
+                    <a:blip r:embed="rId15"/>
+                    <a:stretch>
+                      <a:fillRect/>
+                    </a:stretch>
+                  </pic:blipFill>
+                  <pic:spPr>
+                    <a:xfrm>
+                      <a:off x="0" y="0"/>
+                      <a:ext cx="5595674" cy="3233438"/>
+                    </a:xfrm>
+                    <a:prstGeom prst="rect">
+                      <a:avLst/>
+                    </a:prstGeom>
+                  </pic:spPr>
+                </pic:pic>
+              </a:graphicData>
+            </a:graphic>
+          </wp:inline>
+        </w:drawing>
+      </w:r>
+    </w:p>
+    <w:p>
+      <w:pPr>
+        <w:pStyle w:val="Titulek"/>
+        <w:jc w:val="both"/>
+      </w:pPr>
+      <w:bookmarkStart w:id="26" w:name="_Toc534978910"/>
+      <w:r>
+        <w:t xml:space="preserve">Obrázek </w:t>
+      </w:r>
+      <w:r>
+        <w:fldChar w:fldCharType="begin"/>
+      </w:r>
+      <w:r>
+        <w:instrText xml:space="preserve"> SEQ Obrázek \* ARABIC </w:instrText>
+      </w:r>
+      <w:r>
+        <w:fldChar w:fldCharType="separate"/>
+      </w:r>
+      <w:r>
+        <w:rPr>
+          <w:noProof/>
+        </w:rPr>
+        <w:t>6</w:t>
+      </w:r>
+      <w:r>
+        <w:fldChar w:fldCharType="end"/>
+      </w:r>
+      <w:r>
+        <w:t xml:space="preserve"> - Načtení souboru a volání vkládání</w:t>
+      </w:r>
+      <w:bookmarkEnd w:id="26"/>
     </w:p>
     <w:p>
       <w:pPr>
         <w:pStyle w:val="Zkladntext"/>
-      </w:pPr>
-      <w:r>
-        <w:t>Obrázek</w:t>
-      </w:r>
-      <w:r>
-        <w:t xml:space="preserve"> jednotlivé funkce vkládání</w:t>
-      </w:r>
+        <w:keepNext/>
+      </w:pPr>
+      <w:r>
+        <w:rPr>
+          <w:noProof/>
+        </w:rPr>
+        <w:drawing>
+          <wp:inline distT="0" distB="0" distL="0" distR="0" wp14:anchorId="60C52D15" wp14:editId="72270F1F">
+            <wp:extent cx="5399405" cy="2257425"/>
+            <wp:effectExtent l="0" t="0" r="0" b="9525"/>
+            <wp:docPr id="10" name="Obrázek 10"/>
+            <wp:cNvGraphicFramePr>
+              <a:graphicFrameLocks xmlns:a="http://schemas.openxmlformats.org/drawingml/2006/main" noChangeAspect="1"/>
+            </wp:cNvGraphicFramePr>
+            <a:graphic xmlns:a="http://schemas.openxmlformats.org/drawingml/2006/main">
+              <a:graphicData uri="http://schemas.openxmlformats.org/drawingml/2006/picture">
+                <pic:pic xmlns:pic="http://schemas.openxmlformats.org/drawingml/2006/picture">
+                  <pic:nvPicPr>
+                    <pic:cNvPr id="1" name=""/>
+                    <pic:cNvPicPr/>
+                  </pic:nvPicPr>
+                  <pic:blipFill>
+                    <a:blip r:embed="rId16"/>
+                    <a:stretch>
+                      <a:fillRect/>
+                    </a:stretch>
+                  </pic:blipFill>
+                  <pic:spPr>
+                    <a:xfrm>
+                      <a:off x="0" y="0"/>
+                      <a:ext cx="5399405" cy="2257425"/>
+                    </a:xfrm>
+                    <a:prstGeom prst="rect">
+                      <a:avLst/>
+                    </a:prstGeom>
+                  </pic:spPr>
+                </pic:pic>
+              </a:graphicData>
+            </a:graphic>
+          </wp:inline>
+        </w:drawing>
+      </w:r>
+    </w:p>
+    <w:p>
+      <w:pPr>
+        <w:pStyle w:val="Titulek"/>
+        <w:jc w:val="both"/>
+      </w:pPr>
+      <w:bookmarkStart w:id="27" w:name="_Toc534978911"/>
+      <w:r>
+        <w:t xml:space="preserve">Obrázek </w:t>
+      </w:r>
+      <w:r>
+        <w:fldChar w:fldCharType="begin"/>
+      </w:r>
+      <w:r>
+        <w:instrText xml:space="preserve"> SEQ Obrázek \* ARABIC </w:instrText>
+      </w:r>
+      <w:r>
+        <w:fldChar w:fldCharType="separate"/>
+      </w:r>
+      <w:r>
+        <w:rPr>
+          <w:noProof/>
+        </w:rPr>
+        <w:t>7</w:t>
+      </w:r>
+      <w:r>
+        <w:fldChar w:fldCharType="end"/>
+      </w:r>
+      <w:r>
+        <w:t xml:space="preserve"> - vkládání kateder</w:t>
+      </w:r>
+      <w:bookmarkEnd w:id="27"/>
+    </w:p>
+    <w:p>
+      <w:pPr>
+        <w:keepNext/>
+      </w:pPr>
+      <w:r>
+        <w:rPr>
+          <w:noProof/>
+        </w:rPr>
+        <w:lastRenderedPageBreak/>
+        <w:drawing>
+          <wp:inline distT="0" distB="0" distL="0" distR="0" wp14:anchorId="03516071" wp14:editId="6A3353CC">
+            <wp:extent cx="5399405" cy="2668773"/>
+            <wp:effectExtent l="0" t="0" r="0" b="0"/>
+            <wp:docPr id="11" name="Obrázek 11"/>
+            <wp:cNvGraphicFramePr>
+              <a:graphicFrameLocks xmlns:a="http://schemas.openxmlformats.org/drawingml/2006/main" noChangeAspect="1"/>
+            </wp:cNvGraphicFramePr>
+            <a:graphic xmlns:a="http://schemas.openxmlformats.org/drawingml/2006/main">
+              <a:graphicData uri="http://schemas.openxmlformats.org/drawingml/2006/picture">
+                <pic:pic xmlns:pic="http://schemas.openxmlformats.org/drawingml/2006/picture">
+                  <pic:nvPicPr>
+                    <pic:cNvPr id="1" name=""/>
+                    <pic:cNvPicPr/>
+                  </pic:nvPicPr>
+                  <pic:blipFill>
+                    <a:blip r:embed="rId17"/>
+                    <a:stretch>
+                      <a:fillRect/>
+                    </a:stretch>
+                  </pic:blipFill>
+                  <pic:spPr>
+                    <a:xfrm>
+                      <a:off x="0" y="0"/>
+                      <a:ext cx="5404205" cy="2671145"/>
+                    </a:xfrm>
+                    <a:prstGeom prst="rect">
+                      <a:avLst/>
+                    </a:prstGeom>
+                  </pic:spPr>
+                </pic:pic>
+              </a:graphicData>
+            </a:graphic>
+          </wp:inline>
+        </w:drawing>
+      </w:r>
+    </w:p>
+    <w:p>
+      <w:pPr>
+        <w:pStyle w:val="Titulek"/>
+      </w:pPr>
+      <w:bookmarkStart w:id="28" w:name="_Toc534978912"/>
+      <w:r>
+        <w:t xml:space="preserve">Obrázek </w:t>
+      </w:r>
+      <w:r>
+        <w:fldChar w:fldCharType="begin"/>
+      </w:r>
+      <w:r>
+        <w:instrText xml:space="preserve"> SEQ Obrázek \* ARABIC </w:instrText>
+      </w:r>
+      <w:r>
+        <w:fldChar w:fldCharType="separate"/>
+      </w:r>
+      <w:r>
+        <w:rPr>
+          <w:noProof/>
+        </w:rPr>
+        <w:t>8</w:t>
+      </w:r>
+      <w:r>
+        <w:fldChar w:fldCharType="end"/>
+      </w:r>
+      <w:r>
+        <w:t xml:space="preserve"> - vkládání oborů</w:t>
+      </w:r>
+      <w:bookmarkEnd w:id="28"/>
+    </w:p>
+    <w:p>
+      <w:pPr>
+        <w:keepNext/>
+      </w:pPr>
+      <w:r>
+        <w:rPr>
+          <w:noProof/>
+        </w:rPr>
+        <w:drawing>
+          <wp:inline distT="0" distB="0" distL="0" distR="0" wp14:anchorId="083AF6AE" wp14:editId="1FEED547">
+            <wp:extent cx="5399084" cy="2849525"/>
+            <wp:effectExtent l="0" t="0" r="0" b="8255"/>
+            <wp:docPr id="12" name="Obrázek 12"/>
+            <wp:cNvGraphicFramePr>
+              <a:graphicFrameLocks xmlns:a="http://schemas.openxmlformats.org/drawingml/2006/main" noChangeAspect="1"/>
+            </wp:cNvGraphicFramePr>
+            <a:graphic xmlns:a="http://schemas.openxmlformats.org/drawingml/2006/main">
+              <a:graphicData uri="http://schemas.openxmlformats.org/drawingml/2006/picture">
+                <pic:pic xmlns:pic="http://schemas.openxmlformats.org/drawingml/2006/picture">
+                  <pic:nvPicPr>
+                    <pic:cNvPr id="1" name=""/>
+                    <pic:cNvPicPr/>
+                  </pic:nvPicPr>
+                  <pic:blipFill>
+                    <a:blip r:embed="rId18"/>
+                    <a:stretch>
+                      <a:fillRect/>
+                    </a:stretch>
+                  </pic:blipFill>
+                  <pic:spPr>
+                    <a:xfrm>
+                      <a:off x="0" y="0"/>
+                      <a:ext cx="5433153" cy="2867506"/>
+                    </a:xfrm>
+                    <a:prstGeom prst="rect">
+                      <a:avLst/>
+                    </a:prstGeom>
+                  </pic:spPr>
+                </pic:pic>
+              </a:graphicData>
+            </a:graphic>
+          </wp:inline>
+        </w:drawing>
+      </w:r>
+    </w:p>
+    <w:p>
+      <w:pPr>
+        <w:pStyle w:val="Titulek"/>
+      </w:pPr>
+      <w:bookmarkStart w:id="29" w:name="_Toc534978913"/>
+      <w:r>
+        <w:t xml:space="preserve">Obrázek </w:t>
+      </w:r>
+      <w:r>
+        <w:fldChar w:fldCharType="begin"/>
+      </w:r>
+      <w:r>
+        <w:instrText xml:space="preserve"> SEQ Obrázek \* ARABIC </w:instrText>
+      </w:r>
+      <w:r>
+        <w:fldChar w:fldCharType="separate"/>
+      </w:r>
+      <w:r>
+        <w:rPr>
+          <w:noProof/>
+        </w:rPr>
+        <w:t>9</w:t>
+      </w:r>
+      <w:r>
+        <w:fldChar w:fldCharType="end"/>
+      </w:r>
+      <w:r>
+        <w:t xml:space="preserve"> - vkládání vyučujících</w:t>
+      </w:r>
+      <w:bookmarkEnd w:id="29"/>
+    </w:p>
+    <w:p>
+      <w:pPr>
+        <w:keepNext/>
+      </w:pPr>
+      <w:r>
+        <w:rPr>
+          <w:noProof/>
+        </w:rPr>
+        <w:lastRenderedPageBreak/>
+        <w:drawing>
+          <wp:inline distT="0" distB="0" distL="0" distR="0" wp14:anchorId="20790950" wp14:editId="2CDC3049">
+            <wp:extent cx="5399289" cy="4231759"/>
+            <wp:effectExtent l="0" t="0" r="0" b="0"/>
+            <wp:docPr id="13" name="Obrázek 13"/>
+            <wp:cNvGraphicFramePr>
+              <a:graphicFrameLocks xmlns:a="http://schemas.openxmlformats.org/drawingml/2006/main" noChangeAspect="1"/>
+            </wp:cNvGraphicFramePr>
+            <a:graphic xmlns:a="http://schemas.openxmlformats.org/drawingml/2006/main">
+              <a:graphicData uri="http://schemas.openxmlformats.org/drawingml/2006/picture">
+                <pic:pic xmlns:pic="http://schemas.openxmlformats.org/drawingml/2006/picture">
+                  <pic:nvPicPr>
+                    <pic:cNvPr id="1" name=""/>
+                    <pic:cNvPicPr/>
+                  </pic:nvPicPr>
+                  <pic:blipFill>
+                    <a:blip r:embed="rId19"/>
+                    <a:stretch>
+                      <a:fillRect/>
+                    </a:stretch>
+                  </pic:blipFill>
+                  <pic:spPr>
+                    <a:xfrm>
+                      <a:off x="0" y="0"/>
+                      <a:ext cx="5427641" cy="4253980"/>
+                    </a:xfrm>
+                    <a:prstGeom prst="rect">
+                      <a:avLst/>
+                    </a:prstGeom>
+                  </pic:spPr>
+                </pic:pic>
+              </a:graphicData>
+            </a:graphic>
+          </wp:inline>
+        </w:drawing>
+      </w:r>
+    </w:p>
+    <w:p>
+      <w:pPr>
+        <w:pStyle w:val="Titulek"/>
+      </w:pPr>
+      <w:bookmarkStart w:id="30" w:name="_Toc534978914"/>
+      <w:r>
+        <w:t xml:space="preserve">Obrázek </w:t>
+      </w:r>
+      <w:r>
+        <w:fldChar w:fldCharType="begin"/>
+      </w:r>
+      <w:r>
+        <w:instrText xml:space="preserve"> SEQ Obrázek \* ARABIC </w:instrText>
+      </w:r>
+      <w:r>
+        <w:fldChar w:fldCharType="separate"/>
+      </w:r>
+      <w:r>
+        <w:rPr>
+          <w:noProof/>
+        </w:rPr>
+        <w:t>10</w:t>
+      </w:r>
+      <w:r>
+        <w:fldChar w:fldCharType="end"/>
+      </w:r>
+      <w:r>
+        <w:t xml:space="preserve"> - vkládání předmětů</w:t>
+      </w:r>
+      <w:bookmarkEnd w:id="30"/>
+    </w:p>
+    <w:p>
+      <w:pPr>
+        <w:keepNext/>
+      </w:pPr>
+      <w:r>
+        <w:rPr>
+          <w:noProof/>
+        </w:rPr>
+        <w:drawing>
+          <wp:inline distT="0" distB="0" distL="0" distR="0" wp14:anchorId="774B6D49" wp14:editId="5781F6F7">
+            <wp:extent cx="5399405" cy="2881423"/>
+            <wp:effectExtent l="0" t="0" r="0" b="0"/>
+            <wp:docPr id="14" name="Obrázek 14"/>
+            <wp:cNvGraphicFramePr>
+              <a:graphicFrameLocks xmlns:a="http://schemas.openxmlformats.org/drawingml/2006/main" noChangeAspect="1"/>
+            </wp:cNvGraphicFramePr>
+            <a:graphic xmlns:a="http://schemas.openxmlformats.org/drawingml/2006/main">
+              <a:graphicData uri="http://schemas.openxmlformats.org/drawingml/2006/picture">
+                <pic:pic xmlns:pic="http://schemas.openxmlformats.org/drawingml/2006/picture">
+                  <pic:nvPicPr>
+                    <pic:cNvPr id="1" name=""/>
+                    <pic:cNvPicPr/>
+                  </pic:nvPicPr>
+                  <pic:blipFill>
+                    <a:blip r:embed="rId20"/>
+                    <a:stretch>
+                      <a:fillRect/>
+                    </a:stretch>
+                  </pic:blipFill>
+                  <pic:spPr>
+                    <a:xfrm>
+                      <a:off x="0" y="0"/>
+                      <a:ext cx="5413950" cy="2889185"/>
+                    </a:xfrm>
+                    <a:prstGeom prst="rect">
+                      <a:avLst/>
+                    </a:prstGeom>
+                  </pic:spPr>
+                </pic:pic>
+              </a:graphicData>
+            </a:graphic>
+          </wp:inline>
+        </w:drawing>
+      </w:r>
+    </w:p>
+    <w:p>
+      <w:pPr>
+        <w:pStyle w:val="Titulek"/>
+      </w:pPr>
+      <w:bookmarkStart w:id="31" w:name="_Toc534978915"/>
+      <w:r>
+        <w:t xml:space="preserve">Obrázek </w:t>
+      </w:r>
+      <w:r>
+        <w:fldChar w:fldCharType="begin"/>
+      </w:r>
+      <w:r>
+        <w:instrText xml:space="preserve"> SEQ Obrázek \* ARABIC </w:instrText>
+      </w:r>
+      <w:r>
+        <w:fldChar w:fldCharType="separate"/>
+      </w:r>
+      <w:r>
+        <w:rPr>
+          <w:noProof/>
+        </w:rPr>
+        <w:t>11</w:t>
+      </w:r>
+      <w:r>
+        <w:fldChar w:fldCharType="end"/>
+      </w:r>
+      <w:r>
+        <w:t xml:space="preserve"> - vkládání garantů k předmětům</w:t>
+      </w:r>
+      <w:bookmarkEnd w:id="31"/>
+    </w:p>
+    <w:p>
+      <w:pPr>
+        <w:rPr>
+          <w:b/>
+          <w:bCs/>
+          <w:sz w:val="20"/>
+          <w:szCs w:val="18"/>
+        </w:rPr>
+      </w:pPr>
+      <w:r>
+        <w:br w:type="page"/>
+      </w:r>
+    </w:p>
+    <w:p>
+      <w:pPr>
+        <w:pStyle w:val="Titulek"/>
+      </w:pPr>
+    </w:p>
+    <w:p>
+      <w:pPr>
+        <w:pStyle w:val="Nadpis2"/>
+      </w:pPr>
+      <w:bookmarkStart w:id="32" w:name="_Toc534978934"/>
+      <w:r>
+        <w:t>Načtení popisů k předmětům do databáze</w:t>
+      </w:r>
+      <w:bookmarkEnd w:id="32"/>
     </w:p>
     <w:p>
       <w:pPr>
         <w:pStyle w:val="Zkladntext"/>
       </w:pPr>
       <w:r>
-        <w:lastRenderedPageBreak/>
         <w:t xml:space="preserve">Pro načtení popisu k předmětu je potřeba využít dalšího souboru, jelikož zápisy jsou více řádkové a komplikuje to situaci načítání po řádcích. Z toho důvodu je načítání řešeno přes nahrání celého textového souboru do řetězce a poté rozděleno po oddělovacím </w:t>
       </w:r>
       <w:r>
@@ -7644,23 +8873,159 @@
     <w:p>
       <w:pPr>
         <w:pStyle w:val="Zkladntext"/>
-      </w:pPr>
-      <w:r>
-        <w:t>Obrázek načtení a vkládání</w:t>
-      </w:r>
+        <w:keepNext/>
+      </w:pPr>
+      <w:r>
+        <w:rPr>
+          <w:noProof/>
+        </w:rPr>
+        <w:drawing>
+          <wp:inline distT="0" distB="0" distL="0" distR="0" wp14:anchorId="12479EE7" wp14:editId="74FF92A0">
+            <wp:extent cx="5399405" cy="2419350"/>
+            <wp:effectExtent l="0" t="0" r="0" b="0"/>
+            <wp:docPr id="8" name="Obrázek 8"/>
+            <wp:cNvGraphicFramePr>
+              <a:graphicFrameLocks xmlns:a="http://schemas.openxmlformats.org/drawingml/2006/main" noChangeAspect="1"/>
+            </wp:cNvGraphicFramePr>
+            <a:graphic xmlns:a="http://schemas.openxmlformats.org/drawingml/2006/main">
+              <a:graphicData uri="http://schemas.openxmlformats.org/drawingml/2006/picture">
+                <pic:pic xmlns:pic="http://schemas.openxmlformats.org/drawingml/2006/picture">
+                  <pic:nvPicPr>
+                    <pic:cNvPr id="1" name=""/>
+                    <pic:cNvPicPr/>
+                  </pic:nvPicPr>
+                  <pic:blipFill>
+                    <a:blip r:embed="rId21"/>
+                    <a:stretch>
+                      <a:fillRect/>
+                    </a:stretch>
+                  </pic:blipFill>
+                  <pic:spPr>
+                    <a:xfrm>
+                      <a:off x="0" y="0"/>
+                      <a:ext cx="5399405" cy="2419350"/>
+                    </a:xfrm>
+                    <a:prstGeom prst="rect">
+                      <a:avLst/>
+                    </a:prstGeom>
+                  </pic:spPr>
+                </pic:pic>
+              </a:graphicData>
+            </a:graphic>
+          </wp:inline>
+        </w:drawing>
+      </w:r>
+    </w:p>
+    <w:p>
+      <w:pPr>
+        <w:pStyle w:val="Titulek"/>
+        <w:jc w:val="both"/>
+      </w:pPr>
+      <w:bookmarkStart w:id="33" w:name="_Toc534978916"/>
+      <w:r>
+        <w:t xml:space="preserve">Obrázek </w:t>
+      </w:r>
+      <w:r>
+        <w:fldChar w:fldCharType="begin"/>
+      </w:r>
+      <w:r>
+        <w:instrText xml:space="preserve"> SEQ Obrázek \* ARABIC </w:instrText>
+      </w:r>
+      <w:r>
+        <w:fldChar w:fldCharType="separate"/>
+      </w:r>
+      <w:r>
+        <w:rPr>
+          <w:noProof/>
+        </w:rPr>
+        <w:t>12</w:t>
+      </w:r>
+      <w:r>
+        <w:fldChar w:fldCharType="end"/>
+      </w:r>
+      <w:r>
+        <w:t xml:space="preserve"> - Načtení souboru a zavolání funkce popisu</w:t>
+      </w:r>
+      <w:bookmarkEnd w:id="33"/>
     </w:p>
     <w:p>
       <w:pPr>
         <w:pStyle w:val="Zkladntext"/>
-      </w:pPr>
-      <w:r>
-        <w:t>Obrázek jednotlivé funkce vkládání</w:t>
-      </w:r>
-    </w:p>
-    <w:p>
-      <w:pPr>
-        <w:pStyle w:val="Zkladntext"/>
-      </w:pPr>
+        <w:keepNext/>
+      </w:pPr>
+      <w:r>
+        <w:rPr>
+          <w:noProof/>
+        </w:rPr>
+        <w:lastRenderedPageBreak/>
+        <w:drawing>
+          <wp:inline distT="0" distB="0" distL="0" distR="0" wp14:anchorId="696E6D09" wp14:editId="7141AAC3">
+            <wp:extent cx="5399405" cy="2552700"/>
+            <wp:effectExtent l="0" t="0" r="0" b="0"/>
+            <wp:docPr id="9" name="Obrázek 9"/>
+            <wp:cNvGraphicFramePr>
+              <a:graphicFrameLocks xmlns:a="http://schemas.openxmlformats.org/drawingml/2006/main" noChangeAspect="1"/>
+            </wp:cNvGraphicFramePr>
+            <a:graphic xmlns:a="http://schemas.openxmlformats.org/drawingml/2006/main">
+              <a:graphicData uri="http://schemas.openxmlformats.org/drawingml/2006/picture">
+                <pic:pic xmlns:pic="http://schemas.openxmlformats.org/drawingml/2006/picture">
+                  <pic:nvPicPr>
+                    <pic:cNvPr id="1" name=""/>
+                    <pic:cNvPicPr/>
+                  </pic:nvPicPr>
+                  <pic:blipFill>
+                    <a:blip r:embed="rId22"/>
+                    <a:stretch>
+                      <a:fillRect/>
+                    </a:stretch>
+                  </pic:blipFill>
+                  <pic:spPr>
+                    <a:xfrm>
+                      <a:off x="0" y="0"/>
+                      <a:ext cx="5399405" cy="2552700"/>
+                    </a:xfrm>
+                    <a:prstGeom prst="rect">
+                      <a:avLst/>
+                    </a:prstGeom>
+                  </pic:spPr>
+                </pic:pic>
+              </a:graphicData>
+            </a:graphic>
+          </wp:inline>
+        </w:drawing>
+      </w:r>
+    </w:p>
+    <w:p>
+      <w:pPr>
+        <w:pStyle w:val="Titulek"/>
+        <w:jc w:val="both"/>
+      </w:pPr>
+      <w:bookmarkStart w:id="34" w:name="_Toc534978917"/>
+      <w:r>
+        <w:t xml:space="preserve">Obrázek </w:t>
+      </w:r>
+      <w:r>
+        <w:fldChar w:fldCharType="begin"/>
+      </w:r>
+      <w:r>
+        <w:instrText xml:space="preserve"> SEQ Obrázek \* ARABIC </w:instrText>
+      </w:r>
+      <w:r>
+        <w:fldChar w:fldCharType="separate"/>
+      </w:r>
+      <w:r>
+        <w:rPr>
+          <w:noProof/>
+        </w:rPr>
+        <w:t>13</w:t>
+      </w:r>
+      <w:r>
+        <w:fldChar w:fldCharType="end"/>
+      </w:r>
+      <w:r>
+        <w:t xml:space="preserve"> - vložení popisu do databáze</w:t>
+      </w:r>
+      <w:bookmarkEnd w:id="34"/>
     </w:p>
     <w:p>
       <w:r>
@@ -7676,12 +9041,12 @@
         </w:numPr>
         <w:ind w:left="142"/>
       </w:pPr>
-      <w:bookmarkStart w:id="23" w:name="_Toc532824574"/>
+      <w:bookmarkStart w:id="35" w:name="_Toc534978935"/>
       <w:r>
         <w:lastRenderedPageBreak/>
         <w:t>Závěr</w:t>
       </w:r>
-      <w:bookmarkEnd w:id="23"/>
+      <w:bookmarkEnd w:id="35"/>
     </w:p>
     <w:p>
       <w:pPr>
@@ -7696,7 +9061,7 @@
         <w:br w:type="page"/>
       </w:r>
     </w:p>
-    <w:bookmarkStart w:id="24" w:name="_Toc532824575" w:displacedByCustomXml="next"/>
+    <w:bookmarkStart w:id="36" w:name="_Toc534978936" w:displacedByCustomXml="next"/>
     <w:sdt>
       <w:sdtPr>
         <w:rPr>
@@ -7714,7 +9079,6 @@
           <w:docPartUnique/>
         </w:docPartObj>
       </w:sdtPr>
-      <w:sdtEndPr/>
       <w:sdtContent>
         <w:p>
           <w:pPr>
@@ -7731,7 +9095,7 @@
           <w:r>
             <w:t>té literatury</w:t>
           </w:r>
-          <w:bookmarkEnd w:id="24"/>
+          <w:bookmarkEnd w:id="36"/>
         </w:p>
         <w:p>
           <w:pPr>
@@ -7752,11 +9116,11 @@
         </w:numPr>
         <w:spacing w:after="240"/>
       </w:pPr>
-      <w:bookmarkStart w:id="25" w:name="_Toc532824576"/>
+      <w:bookmarkStart w:id="37" w:name="_Toc534978937"/>
       <w:r>
         <w:t>Použité zdroje</w:t>
       </w:r>
-      <w:bookmarkEnd w:id="25"/>
+      <w:bookmarkEnd w:id="37"/>
     </w:p>
     <w:p>
       <w:pPr>
@@ -7767,11 +9131,11 @@
         </w:numPr>
         <w:jc w:val="left"/>
       </w:pPr>
-      <w:bookmarkStart w:id="26" w:name="_Ref528492639"/>
+      <w:bookmarkStart w:id="38" w:name="_Ref528492639"/>
       <w:r>
         <w:t xml:space="preserve">Studijní a zkušební řád VŠPJ. URL: </w:t>
       </w:r>
-      <w:hyperlink r:id="rId15" w:history="1">
+      <w:hyperlink r:id="rId23" w:history="1">
         <w:r>
           <w:rPr>
             <w:rStyle w:val="Hypertextovodkaz"/>
@@ -7779,7 +9143,7 @@
           <w:t>https://www.vspj.cz/student/prezencni-studium/aplikovana-informatika. 2018</w:t>
         </w:r>
       </w:hyperlink>
-      <w:bookmarkEnd w:id="26"/>
+      <w:bookmarkEnd w:id="38"/>
     </w:p>
     <w:p>
       <w:pPr>
@@ -7796,11 +9160,11 @@
         </w:numPr>
         <w:ind w:left="574" w:hanging="432"/>
       </w:pPr>
-      <w:bookmarkStart w:id="27" w:name="_Toc532824577"/>
+      <w:bookmarkStart w:id="39" w:name="_Toc534978938"/>
       <w:r>
         <w:t>Seznam zkratek</w:t>
       </w:r>
-      <w:bookmarkEnd w:id="27"/>
+      <w:bookmarkEnd w:id="39"/>
     </w:p>
     <w:p>
       <w:pPr>
@@ -7833,10 +9197,10 @@
       </w:r>
     </w:p>
     <w:sectPr>
-      <w:headerReference w:type="even" r:id="rId16"/>
-      <w:headerReference w:type="default" r:id="rId17"/>
-      <w:footerReference w:type="even" r:id="rId18"/>
-      <w:footerReference w:type="default" r:id="rId19"/>
+      <w:headerReference w:type="even" r:id="rId24"/>
+      <w:headerReference w:type="default" r:id="rId25"/>
+      <w:footerReference w:type="even" r:id="rId26"/>
+      <w:footerReference w:type="default" r:id="rId27"/>
       <w:type w:val="oddPage"/>
       <w:pgSz w:w="11906" w:h="16838" w:code="9"/>
       <w:pgMar w:top="1418" w:right="1418" w:bottom="1418" w:left="1985" w:header="708" w:footer="708" w:gutter="0"/>
@@ -7876,7 +9240,6 @@
         <w:docPartUnique/>
       </w:docPartObj>
     </w:sdtPr>
-    <w:sdtEndPr/>
     <w:sdtContent>
       <w:p>
         <w:pPr>
@@ -7917,7 +9280,6 @@
         <w:docPartUnique/>
       </w:docPartObj>
     </w:sdtPr>
-    <w:sdtEndPr/>
     <w:sdtContent>
       <w:p>
         <w:pPr>
@@ -11287,6 +12649,7 @@
     <w:rsid w:val="003F183D"/>
     <w:rsid w:val="003F5DA8"/>
     <w:rsid w:val="0042486F"/>
+    <w:rsid w:val="00484E4E"/>
     <w:rsid w:val="00490D89"/>
     <w:rsid w:val="004B248D"/>
     <w:rsid w:val="004E28CA"/>
@@ -12273,7 +13636,7 @@
 </file>
 
 <file path=customXml/itemProps1.xml><?xml version="1.0" encoding="utf-8"?>
-<ds:datastoreItem xmlns:ds="http://schemas.openxmlformats.org/officeDocument/2006/customXml" ds:itemID="{D26E8538-2F20-4732-8403-5A6ECEB3FF5C}">
+<ds:datastoreItem xmlns:ds="http://schemas.openxmlformats.org/officeDocument/2006/customXml" ds:itemID="{CFBE2226-C0A0-48FA-B688-A63FD9BF54D6}">
   <ds:schemaRefs>
     <ds:schemaRef ds:uri="http://schemas.openxmlformats.org/officeDocument/2006/bibliography"/>
   </ds:schemaRefs>

</xml_diff>

<commit_message>
úpravy podle poznámek na semestrálním projektu
</commit_message>
<xml_diff>
--- a/dokumentace/Semestralni_projekt_SPPSP.docx
+++ b/dokumentace/Semestralni_projekt_SPPSP.docx
@@ -53,6 +53,7 @@
             <w:listItem w:displayText="Katedra zdravotnických studií" w:value="Katedra zdravotnických studií"/>
           </w:dropDownList>
         </w:sdtPr>
+        <w:sdtEndPr/>
         <w:sdtContent>
           <w:r>
             <w:rPr>
@@ -660,7 +661,7 @@
       <w:r>
         <w:fldChar w:fldCharType="separate"/>
       </w:r>
-      <w:hyperlink w:anchor="_Toc535525529" w:history="1">
+      <w:hyperlink w:anchor="_Toc535957733" w:history="1">
         <w:r>
           <w:rPr>
             <w:rStyle w:val="Hypertextovodkaz"/>
@@ -687,7 +688,7 @@
             <w:noProof/>
             <w:webHidden/>
           </w:rPr>
-          <w:instrText xml:space="preserve"> PAGEREF _Toc535525529 \h </w:instrText>
+          <w:instrText xml:space="preserve"> PAGEREF _Toc535957733 \h </w:instrText>
         </w:r>
         <w:r>
           <w:rPr>
@@ -732,7 +733,7 @@
           <w:szCs w:val="22"/>
         </w:rPr>
       </w:pPr>
-      <w:hyperlink w:anchor="_Toc535525530" w:history="1">
+      <w:hyperlink w:anchor="_Toc535957734" w:history="1">
         <w:r>
           <w:rPr>
             <w:rStyle w:val="Hypertextovodkaz"/>
@@ -775,7 +776,7 @@
             <w:noProof/>
             <w:webHidden/>
           </w:rPr>
-          <w:instrText xml:space="preserve"> PAGEREF _Toc535525530 \h </w:instrText>
+          <w:instrText xml:space="preserve"> PAGEREF _Toc535957734 \h </w:instrText>
         </w:r>
         <w:r>
           <w:rPr>
@@ -820,7 +821,7 @@
           <w:szCs w:val="22"/>
         </w:rPr>
       </w:pPr>
-      <w:hyperlink w:anchor="_Toc535525531" w:history="1">
+      <w:hyperlink w:anchor="_Toc535957735" w:history="1">
         <w:r>
           <w:rPr>
             <w:rStyle w:val="Hypertextovodkaz"/>
@@ -863,7 +864,7 @@
             <w:noProof/>
             <w:webHidden/>
           </w:rPr>
-          <w:instrText xml:space="preserve"> PAGEREF _Toc535525531 \h </w:instrText>
+          <w:instrText xml:space="preserve"> PAGEREF _Toc535957735 \h </w:instrText>
         </w:r>
         <w:r>
           <w:rPr>
@@ -908,7 +909,7 @@
           <w:szCs w:val="22"/>
         </w:rPr>
       </w:pPr>
-      <w:hyperlink w:anchor="_Toc535525532" w:history="1">
+      <w:hyperlink w:anchor="_Toc535957736" w:history="1">
         <w:r>
           <w:rPr>
             <w:rStyle w:val="Hypertextovodkaz"/>
@@ -951,7 +952,7 @@
             <w:noProof/>
             <w:webHidden/>
           </w:rPr>
-          <w:instrText xml:space="preserve"> PAGEREF _Toc535525532 \h </w:instrText>
+          <w:instrText xml:space="preserve"> PAGEREF _Toc535957736 \h </w:instrText>
         </w:r>
         <w:r>
           <w:rPr>
@@ -996,7 +997,7 @@
           <w:szCs w:val="22"/>
         </w:rPr>
       </w:pPr>
-      <w:hyperlink w:anchor="_Toc535525533" w:history="1">
+      <w:hyperlink w:anchor="_Toc535957737" w:history="1">
         <w:r>
           <w:rPr>
             <w:rStyle w:val="Hypertextovodkaz"/>
@@ -1039,7 +1040,7 @@
             <w:noProof/>
             <w:webHidden/>
           </w:rPr>
-          <w:instrText xml:space="preserve"> PAGEREF _Toc535525533 \h </w:instrText>
+          <w:instrText xml:space="preserve"> PAGEREF _Toc535957737 \h </w:instrText>
         </w:r>
         <w:r>
           <w:rPr>
@@ -1084,7 +1085,7 @@
           <w:szCs w:val="22"/>
         </w:rPr>
       </w:pPr>
-      <w:hyperlink w:anchor="_Toc535525534" w:history="1">
+      <w:hyperlink w:anchor="_Toc535957738" w:history="1">
         <w:r>
           <w:rPr>
             <w:rStyle w:val="Hypertextovodkaz"/>
@@ -1128,7 +1129,7 @@
             <w:noProof/>
             <w:webHidden/>
           </w:rPr>
-          <w:instrText xml:space="preserve"> PAGEREF _Toc535525534 \h </w:instrText>
+          <w:instrText xml:space="preserve"> PAGEREF _Toc535957738 \h </w:instrText>
         </w:r>
         <w:r>
           <w:rPr>
@@ -1173,7 +1174,7 @@
           <w:szCs w:val="22"/>
         </w:rPr>
       </w:pPr>
-      <w:hyperlink w:anchor="_Toc535525535" w:history="1">
+      <w:hyperlink w:anchor="_Toc535957739" w:history="1">
         <w:r>
           <w:rPr>
             <w:rStyle w:val="Hypertextovodkaz"/>
@@ -1216,7 +1217,7 @@
             <w:noProof/>
             <w:webHidden/>
           </w:rPr>
-          <w:instrText xml:space="preserve"> PAGEREF _Toc535525535 \h </w:instrText>
+          <w:instrText xml:space="preserve"> PAGEREF _Toc535957739 \h </w:instrText>
         </w:r>
         <w:r>
           <w:rPr>
@@ -1236,7 +1237,7 @@
             <w:noProof/>
             <w:webHidden/>
           </w:rPr>
-          <w:t>14</w:t>
+          <w:t>13</w:t>
         </w:r>
         <w:r>
           <w:rPr>
@@ -1261,7 +1262,7 @@
           <w:szCs w:val="22"/>
         </w:rPr>
       </w:pPr>
-      <w:hyperlink w:anchor="_Toc535525536" w:history="1">
+      <w:hyperlink w:anchor="_Toc535957740" w:history="1">
         <w:r>
           <w:rPr>
             <w:rStyle w:val="Hypertextovodkaz"/>
@@ -1304,7 +1305,7 @@
             <w:noProof/>
             <w:webHidden/>
           </w:rPr>
-          <w:instrText xml:space="preserve"> PAGEREF _Toc535525536 \h </w:instrText>
+          <w:instrText xml:space="preserve"> PAGEREF _Toc535957740 \h </w:instrText>
         </w:r>
         <w:r>
           <w:rPr>
@@ -1324,7 +1325,7 @@
             <w:noProof/>
             <w:webHidden/>
           </w:rPr>
-          <w:t>16</w:t>
+          <w:t>15</w:t>
         </w:r>
         <w:r>
           <w:rPr>
@@ -1349,7 +1350,7 @@
           <w:szCs w:val="22"/>
         </w:rPr>
       </w:pPr>
-      <w:hyperlink w:anchor="_Toc535525537" w:history="1">
+      <w:hyperlink w:anchor="_Toc535957741" w:history="1">
         <w:r>
           <w:rPr>
             <w:rStyle w:val="Hypertextovodkaz"/>
@@ -1392,7 +1393,7 @@
             <w:noProof/>
             <w:webHidden/>
           </w:rPr>
-          <w:instrText xml:space="preserve"> PAGEREF _Toc535525537 \h </w:instrText>
+          <w:instrText xml:space="preserve"> PAGEREF _Toc535957741 \h </w:instrText>
         </w:r>
         <w:r>
           <w:rPr>
@@ -1412,7 +1413,7 @@
             <w:noProof/>
             <w:webHidden/>
           </w:rPr>
-          <w:t>20</w:t>
+          <w:t>19</w:t>
         </w:r>
         <w:r>
           <w:rPr>
@@ -1437,7 +1438,7 @@
           <w:szCs w:val="22"/>
         </w:rPr>
       </w:pPr>
-      <w:hyperlink w:anchor="_Toc535525538" w:history="1">
+      <w:hyperlink w:anchor="_Toc535957742" w:history="1">
         <w:r>
           <w:rPr>
             <w:rStyle w:val="Hypertextovodkaz"/>
@@ -1480,7 +1481,7 @@
             <w:noProof/>
             <w:webHidden/>
           </w:rPr>
-          <w:instrText xml:space="preserve"> PAGEREF _Toc535525538 \h </w:instrText>
+          <w:instrText xml:space="preserve"> PAGEREF _Toc535957742 \h </w:instrText>
         </w:r>
         <w:r>
           <w:rPr>
@@ -1500,7 +1501,7 @@
             <w:noProof/>
             <w:webHidden/>
           </w:rPr>
-          <w:t>20</w:t>
+          <w:t>19</w:t>
         </w:r>
         <w:r>
           <w:rPr>
@@ -1525,7 +1526,7 @@
           <w:szCs w:val="22"/>
         </w:rPr>
       </w:pPr>
-      <w:hyperlink w:anchor="_Toc535525539" w:history="1">
+      <w:hyperlink w:anchor="_Toc535957743" w:history="1">
         <w:r>
           <w:rPr>
             <w:rStyle w:val="Hypertextovodkaz"/>
@@ -1568,7 +1569,7 @@
             <w:noProof/>
             <w:webHidden/>
           </w:rPr>
-          <w:instrText xml:space="preserve"> PAGEREF _Toc535525539 \h </w:instrText>
+          <w:instrText xml:space="preserve"> PAGEREF _Toc535957743 \h </w:instrText>
         </w:r>
         <w:r>
           <w:rPr>
@@ -1588,7 +1589,7 @@
             <w:noProof/>
             <w:webHidden/>
           </w:rPr>
-          <w:t>20</w:t>
+          <w:t>19</w:t>
         </w:r>
         <w:r>
           <w:rPr>
@@ -1612,7 +1613,7 @@
           <w:szCs w:val="22"/>
         </w:rPr>
       </w:pPr>
-      <w:hyperlink w:anchor="_Toc535525540" w:history="1">
+      <w:hyperlink w:anchor="_Toc535957744" w:history="1">
         <w:r>
           <w:rPr>
             <w:rStyle w:val="Hypertextovodkaz"/>
@@ -1639,7 +1640,7 @@
             <w:noProof/>
             <w:webHidden/>
           </w:rPr>
-          <w:instrText xml:space="preserve"> PAGEREF _Toc535525540 \h </w:instrText>
+          <w:instrText xml:space="preserve"> PAGEREF _Toc535957744 \h </w:instrText>
         </w:r>
         <w:r>
           <w:rPr>
@@ -1659,7 +1660,7 @@
             <w:noProof/>
             <w:webHidden/>
           </w:rPr>
-          <w:t>21</w:t>
+          <w:t>20</w:t>
         </w:r>
         <w:r>
           <w:rPr>
@@ -1683,7 +1684,7 @@
           <w:szCs w:val="22"/>
         </w:rPr>
       </w:pPr>
-      <w:hyperlink w:anchor="_Toc535525541" w:history="1">
+      <w:hyperlink w:anchor="_Toc535957745" w:history="1">
         <w:r>
           <w:rPr>
             <w:rStyle w:val="Hypertextovodkaz"/>
@@ -1710,7 +1711,7 @@
             <w:noProof/>
             <w:webHidden/>
           </w:rPr>
-          <w:instrText xml:space="preserve"> PAGEREF _Toc535525541 \h </w:instrText>
+          <w:instrText xml:space="preserve"> PAGEREF _Toc535957745 \h </w:instrText>
         </w:r>
         <w:r>
           <w:rPr>
@@ -1730,7 +1731,7 @@
             <w:noProof/>
             <w:webHidden/>
           </w:rPr>
-          <w:t>22</w:t>
+          <w:t>21</w:t>
         </w:r>
         <w:r>
           <w:rPr>
@@ -1792,7 +1793,7 @@
       <w:r>
         <w:fldChar w:fldCharType="separate"/>
       </w:r>
-      <w:hyperlink w:anchor="_Toc535525542" w:history="1">
+      <w:hyperlink w:anchor="_Toc535957746" w:history="1">
         <w:r>
           <w:rPr>
             <w:rStyle w:val="Hypertextovodkaz"/>
@@ -1819,7 +1820,7 @@
             <w:noProof/>
             <w:webHidden/>
           </w:rPr>
-          <w:instrText xml:space="preserve"> PAGEREF _Toc535525542 \h </w:instrText>
+          <w:instrText xml:space="preserve"> PAGEREF _Toc535957746 \h </w:instrText>
         </w:r>
         <w:r>
           <w:rPr>
@@ -1863,7 +1864,7 @@
           <w:szCs w:val="22"/>
         </w:rPr>
       </w:pPr>
-      <w:hyperlink r:id="rId8" w:anchor="_Toc535525543" w:history="1">
+      <w:hyperlink r:id="rId8" w:anchor="_Toc535957747" w:history="1">
         <w:r>
           <w:rPr>
             <w:rStyle w:val="Hypertextovodkaz"/>
@@ -1890,7 +1891,7 @@
             <w:noProof/>
             <w:webHidden/>
           </w:rPr>
-          <w:instrText xml:space="preserve"> PAGEREF _Toc535525543 \h </w:instrText>
+          <w:instrText xml:space="preserve"> PAGEREF _Toc535957747 \h </w:instrText>
         </w:r>
         <w:r>
           <w:rPr>
@@ -1934,7 +1935,7 @@
           <w:szCs w:val="22"/>
         </w:rPr>
       </w:pPr>
-      <w:hyperlink w:anchor="_Toc535525544" w:history="1">
+      <w:hyperlink w:anchor="_Toc535957748" w:history="1">
         <w:r>
           <w:rPr>
             <w:rStyle w:val="Hypertextovodkaz"/>
@@ -1961,7 +1962,7 @@
             <w:noProof/>
             <w:webHidden/>
           </w:rPr>
-          <w:instrText xml:space="preserve"> PAGEREF _Toc535525544 \h </w:instrText>
+          <w:instrText xml:space="preserve"> PAGEREF _Toc535957748 \h </w:instrText>
         </w:r>
         <w:r>
           <w:rPr>
@@ -1981,7 +1982,7 @@
             <w:noProof/>
             <w:webHidden/>
           </w:rPr>
-          <w:t>17</w:t>
+          <w:t>16</w:t>
         </w:r>
         <w:r>
           <w:rPr>
@@ -2005,7 +2006,7 @@
           <w:szCs w:val="22"/>
         </w:rPr>
       </w:pPr>
-      <w:hyperlink w:anchor="_Toc535525545" w:history="1">
+      <w:hyperlink w:anchor="_Toc535957749" w:history="1">
         <w:r>
           <w:rPr>
             <w:rStyle w:val="Hypertextovodkaz"/>
@@ -2032,7 +2033,7 @@
             <w:noProof/>
             <w:webHidden/>
           </w:rPr>
-          <w:instrText xml:space="preserve"> PAGEREF _Toc535525545 \h </w:instrText>
+          <w:instrText xml:space="preserve"> PAGEREF _Toc535957749 \h </w:instrText>
         </w:r>
         <w:r>
           <w:rPr>
@@ -2052,7 +2053,7 @@
             <w:noProof/>
             <w:webHidden/>
           </w:rPr>
-          <w:t>18</w:t>
+          <w:t>17</w:t>
         </w:r>
         <w:r>
           <w:rPr>
@@ -2076,7 +2077,7 @@
           <w:szCs w:val="22"/>
         </w:rPr>
       </w:pPr>
-      <w:hyperlink w:anchor="_Toc535525546" w:history="1">
+      <w:hyperlink w:anchor="_Toc535957750" w:history="1">
         <w:r>
           <w:rPr>
             <w:rStyle w:val="Hypertextovodkaz"/>
@@ -2103,7 +2104,7 @@
             <w:noProof/>
             <w:webHidden/>
           </w:rPr>
-          <w:instrText xml:space="preserve"> PAGEREF _Toc535525546 \h </w:instrText>
+          <w:instrText xml:space="preserve"> PAGEREF _Toc535957750 \h </w:instrText>
         </w:r>
         <w:r>
           <w:rPr>
@@ -2123,7 +2124,7 @@
             <w:noProof/>
             <w:webHidden/>
           </w:rPr>
-          <w:t>19</w:t>
+          <w:t>18</w:t>
         </w:r>
         <w:r>
           <w:rPr>
@@ -2180,7 +2181,7 @@
       <w:r>
         <w:fldChar w:fldCharType="separate"/>
       </w:r>
-      <w:hyperlink w:anchor="_Toc535525547" w:history="1">
+      <w:hyperlink w:anchor="_Toc535957751" w:history="1">
         <w:r>
           <w:rPr>
             <w:rStyle w:val="Hypertextovodkaz"/>
@@ -2207,7 +2208,7 @@
             <w:noProof/>
             <w:webHidden/>
           </w:rPr>
-          <w:instrText xml:space="preserve"> PAGEREF _Toc535525547 \h </w:instrText>
+          <w:instrText xml:space="preserve"> PAGEREF _Toc535957751 \h </w:instrText>
         </w:r>
         <w:r>
           <w:rPr>
@@ -2251,7 +2252,7 @@
           <w:szCs w:val="22"/>
         </w:rPr>
       </w:pPr>
-      <w:hyperlink w:anchor="_Toc535525548" w:history="1">
+      <w:hyperlink w:anchor="_Toc535957752" w:history="1">
         <w:r>
           <w:rPr>
             <w:rStyle w:val="Hypertextovodkaz"/>
@@ -2278,7 +2279,7 @@
             <w:noProof/>
             <w:webHidden/>
           </w:rPr>
-          <w:instrText xml:space="preserve"> PAGEREF _Toc535525548 \h </w:instrText>
+          <w:instrText xml:space="preserve"> PAGEREF _Toc535957752 \h </w:instrText>
         </w:r>
         <w:r>
           <w:rPr>
@@ -2322,7 +2323,7 @@
           <w:szCs w:val="22"/>
         </w:rPr>
       </w:pPr>
-      <w:hyperlink w:anchor="_Toc535525549" w:history="1">
+      <w:hyperlink w:anchor="_Toc535957753" w:history="1">
         <w:r>
           <w:rPr>
             <w:rStyle w:val="Hypertextovodkaz"/>
@@ -2349,7 +2350,7 @@
             <w:noProof/>
             <w:webHidden/>
           </w:rPr>
-          <w:instrText xml:space="preserve"> PAGEREF _Toc535525549 \h </w:instrText>
+          <w:instrText xml:space="preserve"> PAGEREF _Toc535957753 \h </w:instrText>
         </w:r>
         <w:r>
           <w:rPr>
@@ -2393,7 +2394,7 @@
           <w:szCs w:val="22"/>
         </w:rPr>
       </w:pPr>
-      <w:hyperlink w:anchor="_Toc535525550" w:history="1">
+      <w:hyperlink w:anchor="_Toc535957754" w:history="1">
         <w:r>
           <w:rPr>
             <w:rStyle w:val="Hypertextovodkaz"/>
@@ -2420,7 +2421,7 @@
             <w:noProof/>
             <w:webHidden/>
           </w:rPr>
-          <w:instrText xml:space="preserve"> PAGEREF _Toc535525550 \h </w:instrText>
+          <w:instrText xml:space="preserve"> PAGEREF _Toc535957754 \h </w:instrText>
         </w:r>
         <w:r>
           <w:rPr>
@@ -2464,13 +2465,27 @@
           <w:szCs w:val="22"/>
         </w:rPr>
       </w:pPr>
-      <w:hyperlink w:anchor="_Toc535525551" w:history="1">
+      <w:hyperlink w:anchor="_Toc535957755" w:history="1">
         <w:r>
           <w:rPr>
             <w:rStyle w:val="Hypertextovodkaz"/>
             <w:noProof/>
           </w:rPr>
-          <w:t>Tabulka 5 - Datový slovník plán semestru</w:t>
+          <w:t>Tabulka 5 -</w:t>
+        </w:r>
+        <w:r>
+          <w:rPr>
+            <w:rStyle w:val="Hypertextovodkaz"/>
+            <w:noProof/>
+          </w:rPr>
+          <w:t xml:space="preserve"> </w:t>
+        </w:r>
+        <w:r>
+          <w:rPr>
+            <w:rStyle w:val="Hypertextovodkaz"/>
+            <w:noProof/>
+          </w:rPr>
+          <w:t>Datový slovník Záznamů</w:t>
         </w:r>
         <w:r>
           <w:rPr>
@@ -2491,7 +2506,7 @@
             <w:noProof/>
             <w:webHidden/>
           </w:rPr>
-          <w:instrText xml:space="preserve"> PAGEREF _Toc535525551 \h </w:instrText>
+          <w:instrText xml:space="preserve"> PAGEREF _Toc535957755 \h </w:instrText>
         </w:r>
         <w:r>
           <w:rPr>
@@ -2535,13 +2550,13 @@
           <w:szCs w:val="22"/>
         </w:rPr>
       </w:pPr>
-      <w:hyperlink w:anchor="_Toc535525552" w:history="1">
+      <w:hyperlink w:anchor="_Toc535957756" w:history="1">
         <w:r>
           <w:rPr>
             <w:rStyle w:val="Hypertextovodkaz"/>
             <w:noProof/>
           </w:rPr>
-          <w:t>Tabulka 6 - Datový slovník výběru</w:t>
+          <w:t>Tabulka 6 - Datový slovník plán semestru</w:t>
         </w:r>
         <w:r>
           <w:rPr>
@@ -2562,7 +2577,7 @@
             <w:noProof/>
             <w:webHidden/>
           </w:rPr>
-          <w:instrText xml:space="preserve"> PAGEREF _Toc535525552 \h </w:instrText>
+          <w:instrText xml:space="preserve"> PAGEREF _Toc535957756 \h </w:instrText>
         </w:r>
         <w:r>
           <w:rPr>
@@ -2606,13 +2621,13 @@
           <w:szCs w:val="22"/>
         </w:rPr>
       </w:pPr>
-      <w:hyperlink w:anchor="_Toc535525553" w:history="1">
+      <w:hyperlink w:anchor="_Toc535957757" w:history="1">
         <w:r>
           <w:rPr>
             <w:rStyle w:val="Hypertextovodkaz"/>
             <w:noProof/>
           </w:rPr>
-          <w:t>Tabulka 7 - Scénář - správa garantů</w:t>
+          <w:t>Tabulka 7 - Datový slovník výběru</w:t>
         </w:r>
         <w:r>
           <w:rPr>
@@ -2633,7 +2648,7 @@
             <w:noProof/>
             <w:webHidden/>
           </w:rPr>
-          <w:instrText xml:space="preserve"> PAGEREF _Toc535525553 \h </w:instrText>
+          <w:instrText xml:space="preserve"> PAGEREF _Toc535957757 \h </w:instrText>
         </w:r>
         <w:r>
           <w:rPr>
@@ -2653,7 +2668,78 @@
             <w:noProof/>
             <w:webHidden/>
           </w:rPr>
-          <w:t>16</w:t>
+          <w:t>11</w:t>
+        </w:r>
+        <w:r>
+          <w:rPr>
+            <w:noProof/>
+            <w:webHidden/>
+          </w:rPr>
+          <w:fldChar w:fldCharType="end"/>
+        </w:r>
+      </w:hyperlink>
+    </w:p>
+    <w:p>
+      <w:pPr>
+        <w:pStyle w:val="Seznamobrzk"/>
+        <w:tabs>
+          <w:tab w:val="right" w:leader="dot" w:pos="8493"/>
+        </w:tabs>
+        <w:rPr>
+          <w:rFonts w:asciiTheme="minorHAnsi" w:eastAsiaTheme="minorEastAsia" w:hAnsiTheme="minorHAnsi" w:cstheme="minorBidi"/>
+          <w:noProof/>
+          <w:sz w:val="22"/>
+          <w:szCs w:val="22"/>
+        </w:rPr>
+      </w:pPr>
+      <w:hyperlink w:anchor="_Toc535957758" w:history="1">
+        <w:r>
+          <w:rPr>
+            <w:rStyle w:val="Hypertextovodkaz"/>
+            <w:noProof/>
+          </w:rPr>
+          <w:t>Tabulka 8 - Scénář - správa garantů</w:t>
+        </w:r>
+        <w:r>
+          <w:rPr>
+            <w:noProof/>
+            <w:webHidden/>
+          </w:rPr>
+          <w:tab/>
+        </w:r>
+        <w:r>
+          <w:rPr>
+            <w:noProof/>
+            <w:webHidden/>
+          </w:rPr>
+          <w:fldChar w:fldCharType="begin"/>
+        </w:r>
+        <w:r>
+          <w:rPr>
+            <w:noProof/>
+            <w:webHidden/>
+          </w:rPr>
+          <w:instrText xml:space="preserve"> PAGEREF _Toc535957758 \h </w:instrText>
+        </w:r>
+        <w:r>
+          <w:rPr>
+            <w:noProof/>
+            <w:webHidden/>
+          </w:rPr>
+        </w:r>
+        <w:r>
+          <w:rPr>
+            <w:noProof/>
+            <w:webHidden/>
+          </w:rPr>
+          <w:fldChar w:fldCharType="separate"/>
+        </w:r>
+        <w:r>
+          <w:rPr>
+            <w:noProof/>
+            <w:webHidden/>
+          </w:rPr>
+          <w:t>15</w:t>
         </w:r>
         <w:r>
           <w:rPr>
@@ -2806,7 +2892,7 @@
           <w:numId w:val="0"/>
         </w:numPr>
       </w:pPr>
-      <w:bookmarkStart w:id="2" w:name="_Toc535525529"/>
+      <w:bookmarkStart w:id="2" w:name="_Toc535957733"/>
       <w:r>
         <w:lastRenderedPageBreak/>
         <w:t>Úvod</w:t>
@@ -2871,7 +2957,7 @@
         <w:spacing w:after="240"/>
         <w:ind w:left="431" w:hanging="431"/>
       </w:pPr>
-      <w:bookmarkStart w:id="4" w:name="_Toc535525530"/>
+      <w:bookmarkStart w:id="4" w:name="_Toc535957734"/>
       <w:r>
         <w:t>Návrh řešení</w:t>
       </w:r>
@@ -2893,7 +2979,7 @@
           <w:numId w:val="1"/>
         </w:numPr>
       </w:pPr>
-      <w:bookmarkStart w:id="5" w:name="_Toc535525531"/>
+      <w:bookmarkStart w:id="5" w:name="_Toc535957735"/>
       <w:r>
         <w:t>ER Diagra</w:t>
       </w:r>
@@ -2953,7 +3039,7 @@
       <w:pPr>
         <w:pStyle w:val="Titulek"/>
       </w:pPr>
-      <w:bookmarkStart w:id="7" w:name="_Toc535525542"/>
+      <w:bookmarkStart w:id="7" w:name="_Toc535957746"/>
       <w:r>
         <w:t xml:space="preserve">Obrázek </w:t>
       </w:r>
@@ -2996,7 +3082,7 @@
       <w:pPr>
         <w:pStyle w:val="Nadpis3"/>
       </w:pPr>
-      <w:bookmarkStart w:id="8" w:name="_Toc535525532"/>
+      <w:bookmarkStart w:id="8" w:name="_Toc535957736"/>
       <w:r>
         <w:t>Datový slovník</w:t>
       </w:r>
@@ -3007,10 +3093,37 @@
         <w:pStyle w:val="Zkladntext"/>
       </w:pPr>
       <w:r>
-        <w:t>V této části je podrobně rozebrána každá tabulka databáze</w:t>
-      </w:r>
-      <w:r>
-        <w:t xml:space="preserve"> a její atributy</w:t>
+        <w:t xml:space="preserve">V této části je </w:t>
+      </w:r>
+      <w:r>
+        <w:t xml:space="preserve">slovně popsána </w:t>
+      </w:r>
+      <w:r>
+        <w:t>každá</w:t>
+      </w:r>
+      <w:r>
+        <w:t xml:space="preserve"> z</w:t>
+      </w:r>
+      <w:r>
+        <w:t xml:space="preserve"> tabul</w:t>
+      </w:r>
+      <w:r>
+        <w:t>ek</w:t>
+      </w:r>
+      <w:r>
+        <w:t xml:space="preserve"> databáze</w:t>
+      </w:r>
+      <w:r>
+        <w:t xml:space="preserve"> a její</w:t>
+      </w:r>
+      <w:r>
+        <w:t>ch</w:t>
+      </w:r>
+      <w:r>
+        <w:t xml:space="preserve"> atribut</w:t>
+      </w:r>
+      <w:r>
+        <w:t>ů</w:t>
       </w:r>
       <w:r>
         <w:t>.</w:t>
@@ -3056,19 +3169,41 @@
         <w:pStyle w:val="Titulek"/>
         <w:keepNext/>
       </w:pPr>
-      <w:bookmarkStart w:id="9" w:name="_Toc535525547"/>
+      <w:bookmarkStart w:id="9" w:name="_Toc535957751"/>
       <w:r>
         <w:lastRenderedPageBreak/>
         <w:t xml:space="preserve">Tabulka </w:t>
       </w:r>
-      <w:fldSimple w:instr=" SEQ Tabulka \* ARABIC ">
-        <w:r>
-          <w:rPr>
-            <w:noProof/>
-          </w:rPr>
-          <w:t>1</w:t>
-        </w:r>
-      </w:fldSimple>
+      <w:r>
+        <w:rPr>
+          <w:noProof/>
+        </w:rPr>
+        <w:fldChar w:fldCharType="begin"/>
+      </w:r>
+      <w:r>
+        <w:rPr>
+          <w:noProof/>
+        </w:rPr>
+        <w:instrText xml:space="preserve"> SEQ Tabulka \* ARABIC </w:instrText>
+      </w:r>
+      <w:r>
+        <w:rPr>
+          <w:noProof/>
+        </w:rPr>
+        <w:fldChar w:fldCharType="separate"/>
+      </w:r>
+      <w:r>
+        <w:rPr>
+          <w:noProof/>
+        </w:rPr>
+        <w:t>1</w:t>
+      </w:r>
+      <w:r>
+        <w:rPr>
+          <w:noProof/>
+        </w:rPr>
+        <w:fldChar w:fldCharType="end"/>
+      </w:r>
       <w:r>
         <w:t xml:space="preserve"> - Datový slovník</w:t>
       </w:r>
@@ -3381,19 +3516,41 @@
         <w:pStyle w:val="Titulek"/>
         <w:keepNext/>
       </w:pPr>
-      <w:bookmarkStart w:id="10" w:name="_Toc535525548"/>
+      <w:bookmarkStart w:id="10" w:name="_Toc535957752"/>
       <w:r>
         <w:lastRenderedPageBreak/>
         <w:t xml:space="preserve">Tabulka </w:t>
       </w:r>
-      <w:fldSimple w:instr=" SEQ Tabulka \* ARABIC ">
-        <w:r>
-          <w:rPr>
-            <w:noProof/>
-          </w:rPr>
-          <w:t>2</w:t>
-        </w:r>
-      </w:fldSimple>
+      <w:r>
+        <w:rPr>
+          <w:noProof/>
+        </w:rPr>
+        <w:fldChar w:fldCharType="begin"/>
+      </w:r>
+      <w:r>
+        <w:rPr>
+          <w:noProof/>
+        </w:rPr>
+        <w:instrText xml:space="preserve"> SEQ Tabulka \* ARABIC </w:instrText>
+      </w:r>
+      <w:r>
+        <w:rPr>
+          <w:noProof/>
+        </w:rPr>
+        <w:fldChar w:fldCharType="separate"/>
+      </w:r>
+      <w:r>
+        <w:rPr>
+          <w:noProof/>
+        </w:rPr>
+        <w:t>2</w:t>
+      </w:r>
+      <w:r>
+        <w:rPr>
+          <w:noProof/>
+        </w:rPr>
+        <w:fldChar w:fldCharType="end"/>
+      </w:r>
       <w:r>
         <w:t xml:space="preserve"> - Datový slovník</w:t>
       </w:r>
@@ -4000,18 +4157,40 @@
         <w:pStyle w:val="Titulek"/>
         <w:keepNext/>
       </w:pPr>
-      <w:bookmarkStart w:id="11" w:name="_Toc535525549"/>
+      <w:bookmarkStart w:id="11" w:name="_Toc535957753"/>
       <w:r>
         <w:t xml:space="preserve">Tabulka </w:t>
       </w:r>
-      <w:fldSimple w:instr=" SEQ Tabulka \* ARABIC ">
-        <w:r>
-          <w:rPr>
-            <w:noProof/>
-          </w:rPr>
-          <w:t>3</w:t>
-        </w:r>
-      </w:fldSimple>
+      <w:r>
+        <w:rPr>
+          <w:noProof/>
+        </w:rPr>
+        <w:fldChar w:fldCharType="begin"/>
+      </w:r>
+      <w:r>
+        <w:rPr>
+          <w:noProof/>
+        </w:rPr>
+        <w:instrText xml:space="preserve"> SEQ Tabulka \* ARABIC </w:instrText>
+      </w:r>
+      <w:r>
+        <w:rPr>
+          <w:noProof/>
+        </w:rPr>
+        <w:fldChar w:fldCharType="separate"/>
+      </w:r>
+      <w:r>
+        <w:rPr>
+          <w:noProof/>
+        </w:rPr>
+        <w:t>3</w:t>
+      </w:r>
+      <w:r>
+        <w:rPr>
+          <w:noProof/>
+        </w:rPr>
+        <w:fldChar w:fldCharType="end"/>
+      </w:r>
       <w:r>
         <w:t xml:space="preserve"> - Datový slovník</w:t>
       </w:r>
@@ -4145,18 +4324,40 @@
         <w:pStyle w:val="Titulek"/>
         <w:keepNext/>
       </w:pPr>
-      <w:bookmarkStart w:id="12" w:name="_Toc535525550"/>
+      <w:bookmarkStart w:id="12" w:name="_Toc535957754"/>
       <w:r>
         <w:t xml:space="preserve">Tabulka </w:t>
       </w:r>
-      <w:fldSimple w:instr=" SEQ Tabulka \* ARABIC ">
-        <w:r>
-          <w:rPr>
-            <w:noProof/>
-          </w:rPr>
-          <w:t>4</w:t>
-        </w:r>
-      </w:fldSimple>
+      <w:r>
+        <w:rPr>
+          <w:noProof/>
+        </w:rPr>
+        <w:fldChar w:fldCharType="begin"/>
+      </w:r>
+      <w:r>
+        <w:rPr>
+          <w:noProof/>
+        </w:rPr>
+        <w:instrText xml:space="preserve"> SEQ Tabulka \* ARABIC </w:instrText>
+      </w:r>
+      <w:r>
+        <w:rPr>
+          <w:noProof/>
+        </w:rPr>
+        <w:fldChar w:fldCharType="separate"/>
+      </w:r>
+      <w:r>
+        <w:rPr>
+          <w:noProof/>
+        </w:rPr>
+        <w:t>4</w:t>
+      </w:r>
+      <w:r>
+        <w:rPr>
+          <w:noProof/>
+        </w:rPr>
+        <w:fldChar w:fldCharType="end"/>
+      </w:r>
       <w:r>
         <w:t xml:space="preserve"> - Datový slovník</w:t>
       </w:r>
@@ -4383,133 +4584,12 @@
         <w:t>Celkový plán shromažďující všechny semestrální plán uživatele, jenž může vytvořit více záznamů a mezi nimi přepínat. Není omezení kolik záznamu může uživatel vytvořit.</w:t>
       </w:r>
     </w:p>
-    <w:tbl>
-      <w:tblPr>
-        <w:tblStyle w:val="Mkatabulky"/>
-        <w:tblW w:w="0" w:type="auto"/>
-        <w:tblLook w:val="04A0" w:firstRow="1" w:lastRow="0" w:firstColumn="1" w:lastColumn="0" w:noHBand="0" w:noVBand="1"/>
-      </w:tblPr>
-      <w:tblGrid>
-        <w:gridCol w:w="1885"/>
-        <w:gridCol w:w="6190"/>
-      </w:tblGrid>
-      <w:tr>
-        <w:tc>
-          <w:tcPr>
-            <w:tcW w:w="1885" w:type="dxa"/>
-          </w:tcPr>
-          <w:p>
-            <w:pPr>
-              <w:pStyle w:val="Zkladntext"/>
-            </w:pPr>
-            <w:r>
-              <w:t>Id_zaznam</w:t>
-            </w:r>
-          </w:p>
-        </w:tc>
-        <w:tc>
-          <w:tcPr>
-            <w:tcW w:w="6190" w:type="dxa"/>
-          </w:tcPr>
-          <w:p>
-            <w:pPr>
-              <w:pStyle w:val="Zkladntext"/>
-            </w:pPr>
-            <w:r>
-              <w:t>Identifikační číslo záznamu, které identifikuje každý záznam.</w:t>
-            </w:r>
-          </w:p>
-        </w:tc>
-      </w:tr>
-      <w:tr>
-        <w:tc>
-          <w:tcPr>
-            <w:tcW w:w="1885" w:type="dxa"/>
-          </w:tcPr>
-          <w:p>
-            <w:pPr>
-              <w:pStyle w:val="Zkladntext"/>
-            </w:pPr>
-            <w:proofErr w:type="spellStart"/>
-            <w:r>
-              <w:t>Zkr_záznamu</w:t>
-            </w:r>
-            <w:proofErr w:type="spellEnd"/>
-          </w:p>
-        </w:tc>
-        <w:tc>
-          <w:tcPr>
-            <w:tcW w:w="6190" w:type="dxa"/>
-          </w:tcPr>
-          <w:p>
-            <w:pPr>
-              <w:pStyle w:val="Zkladntext"/>
-            </w:pPr>
-            <w:r>
-              <w:t>Zvolená Identifikační zkratka/název záznamu plánu. Tato část je pouze informativní a udržuje popis jakým si uživatel pojmenoval tento záznam</w:t>
-            </w:r>
-            <w:r>
-              <w:t>.</w:t>
-            </w:r>
-          </w:p>
-        </w:tc>
-      </w:tr>
-      <w:tr>
-        <w:tc>
-          <w:tcPr>
-            <w:tcW w:w="1885" w:type="dxa"/>
-          </w:tcPr>
-          <w:p>
-            <w:pPr>
-              <w:pStyle w:val="Zkladntext"/>
-            </w:pPr>
-            <w:proofErr w:type="spellStart"/>
-            <w:r>
-              <w:t>Id_obor</w:t>
-            </w:r>
-            <w:proofErr w:type="spellEnd"/>
-          </w:p>
-        </w:tc>
-        <w:tc>
-          <w:tcPr>
-            <w:tcW w:w="6190" w:type="dxa"/>
-          </w:tcPr>
-          <w:p>
-            <w:pPr>
-              <w:pStyle w:val="Zkladntext"/>
-            </w:pPr>
-            <w:r>
-              <w:t>Cizí klíč, jenž určuje obor vytvořeného plánu</w:t>
-            </w:r>
-            <w:r>
-              <w:t>.</w:t>
-            </w:r>
-          </w:p>
-        </w:tc>
-      </w:tr>
-    </w:tbl>
-    <w:p>
-      <w:pPr>
-        <w:pStyle w:val="Nadpis4"/>
-      </w:pPr>
-      <w:r>
-        <w:t>Plán semestr</w:t>
-      </w:r>
-    </w:p>
-    <w:p>
-      <w:pPr>
-        <w:pStyle w:val="Zkladntext"/>
-      </w:pPr>
-      <w:r>
-        <w:t>Plán na každý semestr, jenž spojuje výběry na semestr. Plánů semestru by mělo být podle toho, kolik uživatel vybere semestrů studia. Do této tabulky se ukládají výběry předmětů pro dané semestry.</w:t>
-      </w:r>
-    </w:p>
     <w:p>
       <w:pPr>
         <w:pStyle w:val="Titulek"/>
         <w:keepNext/>
       </w:pPr>
-      <w:bookmarkStart w:id="13" w:name="_Toc535525551"/>
+      <w:bookmarkStart w:id="13" w:name="_Toc535957755"/>
       <w:r>
         <w:t xml:space="preserve">Tabulka </w:t>
       </w:r>
@@ -4522,10 +4602,12 @@
         </w:r>
       </w:fldSimple>
       <w:r>
-        <w:t xml:space="preserve"> - Datový slovník</w:t>
-      </w:r>
-      <w:r>
-        <w:t xml:space="preserve"> plán semestru</w:t>
+        <w:t xml:space="preserve"> - Datový slovník z</w:t>
+      </w:r>
+      <w:bookmarkStart w:id="14" w:name="_GoBack"/>
+      <w:bookmarkEnd w:id="14"/>
+      <w:r>
+        <w:t>áznamů</w:t>
       </w:r>
       <w:bookmarkEnd w:id="13"/>
     </w:p>
@@ -4550,7 +4632,7 @@
             </w:pPr>
             <w:proofErr w:type="spellStart"/>
             <w:r>
-              <w:t>Id_ps</w:t>
+              <w:t>Id_zaznam</w:t>
             </w:r>
             <w:proofErr w:type="spellEnd"/>
           </w:p>
@@ -4564,7 +4646,7 @@
               <w:pStyle w:val="Zkladntext"/>
             </w:pPr>
             <w:r>
-              <w:t>Identifikační číslo Plánu semestru, které identifikuje každý semestrální plán.</w:t>
+              <w:t>Identifikační číslo záznamu, které identifikuje každý záznam.</w:t>
             </w:r>
           </w:p>
         </w:tc>
@@ -4580,7 +4662,7 @@
             </w:pPr>
             <w:proofErr w:type="spellStart"/>
             <w:r>
-              <w:t>Sem_ps</w:t>
+              <w:t>Zkr_záznamu</w:t>
             </w:r>
             <w:proofErr w:type="spellEnd"/>
           </w:p>
@@ -4594,7 +4676,10 @@
               <w:pStyle w:val="Zkladntext"/>
             </w:pPr>
             <w:r>
-              <w:t>Nastavený semestr pro tento plán. Identifikace, do kterého semestru se bude tento plán zobrazovat.</w:t>
+              <w:t>Zvolená Identifikační zkratka/název záznamu plánu. Tato část je pouze informativní a udržuje popis jakým si uživatel pojmenoval tento záznam</w:t>
+            </w:r>
+            <w:r>
+              <w:t>.</w:t>
             </w:r>
           </w:p>
         </w:tc>
@@ -4608,9 +4693,11 @@
             <w:pPr>
               <w:pStyle w:val="Zkladntext"/>
             </w:pPr>
-            <w:r>
-              <w:t>Id_zaznam</w:t>
-            </w:r>
+            <w:proofErr w:type="spellStart"/>
+            <w:r>
+              <w:t>Id_obor</w:t>
+            </w:r>
+            <w:proofErr w:type="spellEnd"/>
           </w:p>
         </w:tc>
         <w:tc>
@@ -4622,7 +4709,7 @@
               <w:pStyle w:val="Zkladntext"/>
             </w:pPr>
             <w:r>
-              <w:t>Cizí klíč záznamu, pod který semestrální plán spadá</w:t>
+              <w:t>Cizí klíč, jenž určuje obor vytvořeného plánu</w:t>
             </w:r>
             <w:r>
               <w:t>.</w:t>
@@ -4636,7 +4723,7 @@
         <w:pStyle w:val="Nadpis4"/>
       </w:pPr>
       <w:r>
-        <w:t>Výběr</w:t>
+        <w:t>Plán semestr</w:t>
       </w:r>
     </w:p>
     <w:p>
@@ -4644,7 +4731,7 @@
         <w:pStyle w:val="Zkladntext"/>
       </w:pPr>
       <w:r>
-        <w:t>Výběr je vytvořen jako propojovací tabulka mezi semestrálním plánem a předmětem. Tato tabulka umožnuje přidat libovolný počet přemetů do jednoho semestru.</w:t>
+        <w:t>Plán na každý semestr, jenž spojuje výběry na semestr. Plánů semestru by mělo být podle toho, kolik uživatel vybere semestrů studia. Do této tabulky se ukládají výběry předmětů pro dané semestry.</w:t>
       </w:r>
     </w:p>
     <w:p>
@@ -4652,25 +4739,212 @@
         <w:pStyle w:val="Titulek"/>
         <w:keepNext/>
       </w:pPr>
-      <w:bookmarkStart w:id="14" w:name="_Toc535525552"/>
+      <w:bookmarkStart w:id="15" w:name="_Toc535957756"/>
       <w:r>
         <w:t xml:space="preserve">Tabulka </w:t>
       </w:r>
-      <w:fldSimple w:instr=" SEQ Tabulka \* ARABIC ">
-        <w:r>
-          <w:rPr>
-            <w:noProof/>
-          </w:rPr>
-          <w:t>6</w:t>
-        </w:r>
-      </w:fldSimple>
+      <w:r>
+        <w:rPr>
+          <w:noProof/>
+        </w:rPr>
+        <w:fldChar w:fldCharType="begin"/>
+      </w:r>
+      <w:r>
+        <w:rPr>
+          <w:noProof/>
+        </w:rPr>
+        <w:instrText xml:space="preserve"> SEQ Tabulka \* ARABIC </w:instrText>
+      </w:r>
+      <w:r>
+        <w:rPr>
+          <w:noProof/>
+        </w:rPr>
+        <w:fldChar w:fldCharType="separate"/>
+      </w:r>
+      <w:r>
+        <w:rPr>
+          <w:noProof/>
+        </w:rPr>
+        <w:t>6</w:t>
+      </w:r>
+      <w:r>
+        <w:rPr>
+          <w:noProof/>
+        </w:rPr>
+        <w:fldChar w:fldCharType="end"/>
+      </w:r>
       <w:r>
         <w:t xml:space="preserve"> - Datový slovník</w:t>
       </w:r>
       <w:r>
+        <w:t xml:space="preserve"> plán semestru</w:t>
+      </w:r>
+      <w:bookmarkEnd w:id="15"/>
+    </w:p>
+    <w:tbl>
+      <w:tblPr>
+        <w:tblStyle w:val="Mkatabulky"/>
+        <w:tblW w:w="0" w:type="auto"/>
+        <w:tblLook w:val="04A0" w:firstRow="1" w:lastRow="0" w:firstColumn="1" w:lastColumn="0" w:noHBand="0" w:noVBand="1"/>
+      </w:tblPr>
+      <w:tblGrid>
+        <w:gridCol w:w="1885"/>
+        <w:gridCol w:w="6190"/>
+      </w:tblGrid>
+      <w:tr>
+        <w:tc>
+          <w:tcPr>
+            <w:tcW w:w="1885" w:type="dxa"/>
+          </w:tcPr>
+          <w:p>
+            <w:pPr>
+              <w:pStyle w:val="Zkladntext"/>
+            </w:pPr>
+            <w:proofErr w:type="spellStart"/>
+            <w:r>
+              <w:t>Id_ps</w:t>
+            </w:r>
+            <w:proofErr w:type="spellEnd"/>
+          </w:p>
+        </w:tc>
+        <w:tc>
+          <w:tcPr>
+            <w:tcW w:w="6190" w:type="dxa"/>
+          </w:tcPr>
+          <w:p>
+            <w:pPr>
+              <w:pStyle w:val="Zkladntext"/>
+            </w:pPr>
+            <w:r>
+              <w:t>Identifikační číslo Plánu semestru, které identifikuje každý semestrální plán.</w:t>
+            </w:r>
+          </w:p>
+        </w:tc>
+      </w:tr>
+      <w:tr>
+        <w:tc>
+          <w:tcPr>
+            <w:tcW w:w="1885" w:type="dxa"/>
+          </w:tcPr>
+          <w:p>
+            <w:pPr>
+              <w:pStyle w:val="Zkladntext"/>
+            </w:pPr>
+            <w:proofErr w:type="spellStart"/>
+            <w:r>
+              <w:t>Sem_ps</w:t>
+            </w:r>
+            <w:proofErr w:type="spellEnd"/>
+          </w:p>
+        </w:tc>
+        <w:tc>
+          <w:tcPr>
+            <w:tcW w:w="6190" w:type="dxa"/>
+          </w:tcPr>
+          <w:p>
+            <w:pPr>
+              <w:pStyle w:val="Zkladntext"/>
+            </w:pPr>
+            <w:r>
+              <w:t>Nastavený semestr pro tento plán. Identifikace, do kterého semestru se bude tento plán zobrazovat.</w:t>
+            </w:r>
+          </w:p>
+        </w:tc>
+      </w:tr>
+      <w:tr>
+        <w:tc>
+          <w:tcPr>
+            <w:tcW w:w="1885" w:type="dxa"/>
+          </w:tcPr>
+          <w:p>
+            <w:pPr>
+              <w:pStyle w:val="Zkladntext"/>
+            </w:pPr>
+            <w:r>
+              <w:t>Id_zaznam</w:t>
+            </w:r>
+          </w:p>
+        </w:tc>
+        <w:tc>
+          <w:tcPr>
+            <w:tcW w:w="6190" w:type="dxa"/>
+          </w:tcPr>
+          <w:p>
+            <w:pPr>
+              <w:pStyle w:val="Zkladntext"/>
+            </w:pPr>
+            <w:r>
+              <w:t>Cizí klíč záznamu, pod který semestrální plán spadá</w:t>
+            </w:r>
+            <w:r>
+              <w:t>.</w:t>
+            </w:r>
+          </w:p>
+        </w:tc>
+      </w:tr>
+    </w:tbl>
+    <w:p>
+      <w:pPr>
+        <w:pStyle w:val="Nadpis4"/>
+      </w:pPr>
+      <w:r>
+        <w:t>Výběr</w:t>
+      </w:r>
+    </w:p>
+    <w:p>
+      <w:pPr>
+        <w:pStyle w:val="Zkladntext"/>
+      </w:pPr>
+      <w:r>
+        <w:t>Výběr je vytvořen jako propojovací tabulka mezi semestrálním plánem a předmětem. Tato tabulka umožnuje přidat libovolný počet přemetů do jednoho semestru.</w:t>
+      </w:r>
+    </w:p>
+    <w:p>
+      <w:pPr>
+        <w:pStyle w:val="Titulek"/>
+        <w:keepNext/>
+      </w:pPr>
+      <w:bookmarkStart w:id="16" w:name="_Toc535957757"/>
+      <w:r>
+        <w:t xml:space="preserve">Tabulka </w:t>
+      </w:r>
+      <w:r>
+        <w:rPr>
+          <w:noProof/>
+        </w:rPr>
+        <w:fldChar w:fldCharType="begin"/>
+      </w:r>
+      <w:r>
+        <w:rPr>
+          <w:noProof/>
+        </w:rPr>
+        <w:instrText xml:space="preserve"> SEQ Tabulka \* ARABIC </w:instrText>
+      </w:r>
+      <w:r>
+        <w:rPr>
+          <w:noProof/>
+        </w:rPr>
+        <w:fldChar w:fldCharType="separate"/>
+      </w:r>
+      <w:r>
+        <w:rPr>
+          <w:noProof/>
+        </w:rPr>
+        <w:t>7</w:t>
+      </w:r>
+      <w:r>
+        <w:rPr>
+          <w:noProof/>
+        </w:rPr>
+        <w:fldChar w:fldCharType="end"/>
+      </w:r>
+      <w:r>
+        <w:t xml:space="preserve"> - Datový slovník</w:t>
+      </w:r>
+      <w:r>
         <w:t xml:space="preserve"> výběru</w:t>
       </w:r>
-      <w:bookmarkEnd w:id="14"/>
+      <w:bookmarkEnd w:id="16"/>
     </w:p>
     <w:tbl>
       <w:tblPr>
@@ -4782,11 +5056,11 @@
       <w:pPr>
         <w:pStyle w:val="Nadpis2"/>
       </w:pPr>
-      <w:bookmarkStart w:id="15" w:name="_Toc535525533"/>
+      <w:bookmarkStart w:id="17" w:name="_Toc535957737"/>
       <w:r>
         <w:t>Případy užití</w:t>
       </w:r>
-      <w:bookmarkEnd w:id="15"/>
+      <w:bookmarkEnd w:id="17"/>
     </w:p>
     <w:p>
       <w:pPr>
@@ -4803,10 +5077,11 @@
       <w:pPr>
         <w:pStyle w:val="Nadpis3"/>
       </w:pPr>
-      <w:bookmarkStart w:id="16" w:name="_Toc535525534"/>
+      <w:bookmarkStart w:id="18" w:name="_Toc535957738"/>
       <w:r>
         <w:rPr>
           <w:rStyle w:val="Nadpis2Char"/>
+          <w:noProof/>
         </w:rPr>
         <mc:AlternateContent>
           <mc:Choice Requires="wps">
@@ -4857,7 +5132,7 @@
                                 <w:szCs w:val="28"/>
                               </w:rPr>
                             </w:pPr>
-                            <w:bookmarkStart w:id="17" w:name="_Toc535525543"/>
+                            <w:bookmarkStart w:id="19" w:name="_Toc535957747"/>
                             <w:r>
                               <w:t xml:space="preserve">Obrázek </w:t>
                             </w:r>
@@ -4897,7 +5172,7 @@
                             <w:r>
                               <w:t>Use Case Diagram</w:t>
                             </w:r>
-                            <w:bookmarkEnd w:id="17"/>
+                            <w:bookmarkEnd w:id="19"/>
                           </w:p>
                         </w:txbxContent>
                       </wps:txbx>
@@ -4934,7 +5209,7 @@
                           <w:szCs w:val="28"/>
                         </w:rPr>
                       </w:pPr>
-                      <w:bookmarkStart w:id="18" w:name="_Toc535525543"/>
+                      <w:bookmarkStart w:id="20" w:name="_Toc535957747"/>
                       <w:r>
                         <w:t xml:space="preserve">Obrázek </w:t>
                       </w:r>
@@ -4974,7 +5249,7 @@
                       <w:r>
                         <w:t>Use Case Diagram</w:t>
                       </w:r>
-                      <w:bookmarkEnd w:id="18"/>
+                      <w:bookmarkEnd w:id="20"/>
                     </w:p>
                   </w:txbxContent>
                 </v:textbox>
@@ -4987,6 +5262,7 @@
       <w:r>
         <w:rPr>
           <w:rStyle w:val="Nadpis2Char"/>
+          <w:noProof/>
         </w:rPr>
         <w:drawing>
           <wp:anchor distT="0" distB="0" distL="114300" distR="114300" simplePos="0" relativeHeight="251658240" behindDoc="0" locked="0" layoutInCell="1" allowOverlap="1" wp14:anchorId="4841995B" wp14:editId="2FBCF6C3">
@@ -5062,7 +5338,7 @@
         </w:rPr>
         <w:t>í</w:t>
       </w:r>
-      <w:bookmarkEnd w:id="16"/>
+      <w:bookmarkEnd w:id="18"/>
     </w:p>
     <w:p>
       <w:pPr>
@@ -5076,7 +5352,7 @@
       <w:r>
         <w:br w:type="page"/>
       </w:r>
-      <w:bookmarkStart w:id="19" w:name="_Toc535525535"/>
+      <w:bookmarkStart w:id="21" w:name="_Toc535957739"/>
       <w:r>
         <w:lastRenderedPageBreak/>
         <w:t xml:space="preserve">Popis </w:t>
@@ -5087,7 +5363,7 @@
       <w:r>
         <w:t>případů užití</w:t>
       </w:r>
-      <w:bookmarkEnd w:id="19"/>
+      <w:bookmarkEnd w:id="21"/>
     </w:p>
     <w:p>
       <w:pPr>
@@ -5130,10 +5406,7 @@
         <w:t>plán</w:t>
       </w:r>
       <w:r>
-        <w:t xml:space="preserve"> - </w:t>
-      </w:r>
-      <w:r>
-        <w:t xml:space="preserve">Umožní uživateli vytvořit studijní plán, jenž bude ukládán </w:t>
+        <w:t xml:space="preserve"> - Umožní uživateli vytvořit studijní plán, jenž bude ukládán </w:t>
       </w:r>
       <w:r>
         <w:br/>
@@ -5175,13 +5448,7 @@
         </w:numPr>
       </w:pPr>
       <w:r>
-        <w:t>Vybrat obor</w:t>
-      </w:r>
-      <w:r>
-        <w:t xml:space="preserve"> - </w:t>
-      </w:r>
-      <w:r>
-        <w:t>Nastavení požadovaného oboru studia, jenž je zapotřebí vybrat před vytvářením plánu, aby bylo možno filtrovat předměty podle oboru.</w:t>
+        <w:t>Vybrat obor - Nastavení požadovaného oboru studia, jenž je zapotřebí vybrat před vytvářením plánu, aby bylo možno filtrovat předměty podle oboru.</w:t>
       </w:r>
     </w:p>
     <w:p>
@@ -5193,13 +5460,7 @@
         </w:numPr>
       </w:pPr>
       <w:r>
-        <w:t>Přidat předmět do semestru</w:t>
-      </w:r>
-      <w:r>
-        <w:t xml:space="preserve"> - </w:t>
-      </w:r>
-      <w:r>
-        <w:t>Přidání předmětu do plánu a požadovaného semestru. Uživatel si bude moci vybrat předmět z nabídky předmětů jeho zvoleného oboru a daného období (letní nebo zimní semestr)</w:t>
+        <w:t>Přidat předmět do semestru - Přidání předmětu do plánu a požadovaného semestru. Uživatel si bude moci vybrat předmět z nabídky předmětů jeho zvoleného oboru a daného období (letní nebo zimní semestr)</w:t>
       </w:r>
     </w:p>
     <w:p>
@@ -5211,13 +5472,7 @@
         </w:numPr>
       </w:pPr>
       <w:r>
-        <w:t>Odebrat předmět ze semestru</w:t>
-      </w:r>
-      <w:r>
-        <w:t xml:space="preserve"> - </w:t>
-      </w:r>
-      <w:r>
-        <w:t xml:space="preserve">Odebrání předmětu do plánu </w:t>
+        <w:t xml:space="preserve">Odebrat předmět ze semestru - Odebrání předmětu do plánu </w:t>
       </w:r>
       <w:r>
         <w:br/>
@@ -5235,13 +5490,7 @@
         </w:numPr>
       </w:pPr>
       <w:r>
-        <w:t xml:space="preserve">Vyhledat předmět </w:t>
-      </w:r>
-      <w:r>
-        <w:t xml:space="preserve">- </w:t>
-      </w:r>
-      <w:r>
-        <w:t>Umožnění vyhledat předmět po zadaní jeho názvu, povinnosti předmětu, počtu kreditů, doporučených semestrů.</w:t>
+        <w:t>Vyhledat předmět - Umožnění vyhledat předmět po zadaní jeho názvu, povinnosti předmětu, počtu kreditů, doporučených semestrů.</w:t>
       </w:r>
     </w:p>
     <w:p>
@@ -5253,13 +5502,7 @@
         </w:numPr>
       </w:pPr>
       <w:r>
-        <w:t>Zjistit informace o předmětu</w:t>
-      </w:r>
-      <w:r>
-        <w:t xml:space="preserve"> - </w:t>
-      </w:r>
-      <w:r>
-        <w:t>Po výběru předmětu bude možnost zobrazit informace o předmětu jako jsou zkratka předmětu, doporučený semestr studia, prerekvizita</w:t>
+        <w:t>Zjistit informace o předmětu - Po výběru předmětu bude možnost zobrazit informace o předmětu jako jsou zkratka předmětu, doporučený semestr studia, prerekvizita</w:t>
       </w:r>
     </w:p>
     <w:p>
@@ -5295,13 +5538,7 @@
         </w:numPr>
       </w:pPr>
       <w:r>
-        <w:t>Zobrazit garanta</w:t>
-      </w:r>
-      <w:r>
-        <w:t xml:space="preserve"> - </w:t>
-      </w:r>
-      <w:r>
-        <w:t>Zobrazení garanta daného předmětu</w:t>
+        <w:t>Zobrazit garanta - Zobrazení garanta daného předmětu</w:t>
       </w:r>
     </w:p>
     <w:p>
@@ -5314,13 +5551,7 @@
       </w:pPr>
       <w:r>
         <w:lastRenderedPageBreak/>
-        <w:t>Zobrazit prerekvizity</w:t>
-      </w:r>
-      <w:r>
-        <w:t xml:space="preserve"> - </w:t>
-      </w:r>
-      <w:r>
-        <w:t>Zobrazení potřebných prerekvizity předmětu</w:t>
+        <w:t>Zobrazit prerekvizity - Zobrazení potřebných prerekvizity předmětu</w:t>
       </w:r>
     </w:p>
     <w:p>
@@ -5332,16 +5563,7 @@
         </w:numPr>
       </w:pPr>
       <w:r>
-        <w:t>Zobra</w:t>
-      </w:r>
-      <w:r>
-        <w:t>zit doporučený semestr</w:t>
-      </w:r>
-      <w:r>
-        <w:t xml:space="preserve"> - </w:t>
-      </w:r>
-      <w:r>
-        <w:t xml:space="preserve">Zobrazení doporučeného semestru </w:t>
+        <w:t xml:space="preserve">Zobrazit doporučený semestr - Zobrazení doporučeného semestru </w:t>
       </w:r>
       <w:r>
         <w:br/>
@@ -5359,13 +5581,7 @@
         </w:numPr>
       </w:pPr>
       <w:r>
-        <w:t>Zobrazit informace o garantovi předmětu</w:t>
-      </w:r>
-      <w:r>
-        <w:t xml:space="preserve"> - </w:t>
-      </w:r>
-      <w:r>
-        <w:t xml:space="preserve">Možnost zobrazit informace </w:t>
+        <w:t xml:space="preserve">Zobrazit informace o garantovi předmětu - Možnost zobrazit informace </w:t>
       </w:r>
       <w:r>
         <w:br/>
@@ -5383,13 +5599,7 @@
         </w:numPr>
       </w:pPr>
       <w:r>
-        <w:t>Zobrazit kontakt</w:t>
-      </w:r>
-      <w:r>
-        <w:t xml:space="preserve"> - </w:t>
-      </w:r>
-      <w:r>
-        <w:t>Zobrazení kontaktních informací daného garanta jako jsou telefon a email</w:t>
+        <w:t>Zobrazit kontakt - Zobrazení kontaktních informací daného garanta jako jsou telefon a email</w:t>
       </w:r>
     </w:p>
     <w:p>
@@ -5401,13 +5611,7 @@
         </w:numPr>
       </w:pPr>
       <w:r>
-        <w:t>Zobrazit konzultační hodiny</w:t>
-      </w:r>
-      <w:r>
-        <w:t xml:space="preserve"> - </w:t>
-      </w:r>
-      <w:r>
-        <w:t>Zobrazení konzultačních hodin a dne konzultací daného garanta</w:t>
+        <w:t>Zobrazit konzultační hodiny - Zobrazení konzultačních hodin a dne konzultací daného garanta</w:t>
       </w:r>
     </w:p>
     <w:p>
@@ -5430,10 +5634,7 @@
         <w:t>Správa předmětů</w:t>
       </w:r>
       <w:r>
-        <w:t xml:space="preserve"> - </w:t>
-      </w:r>
-      <w:r>
-        <w:t>Bude moci upravit veškeré informace po vybrání garanta nebo zadání jména upravit údaje o garantech jako jméno, kontakty, místo kanceláře.</w:t>
+        <w:t xml:space="preserve"> - Bude moci upravit veškeré informace po vybrání garanta nebo zadání jména upravit údaje o garantech jako jméno, kontakty, místo kanceláře.</w:t>
       </w:r>
     </w:p>
     <w:p>
@@ -5448,15 +5649,10 @@
         <w:t>Správa garantů</w:t>
       </w:r>
       <w:r>
-        <w:t xml:space="preserve"> - </w:t>
-      </w:r>
-      <w:r>
-        <w:t xml:space="preserve">Bude moci upravit veškeré věci v předmětu od názvu </w:t>
+        <w:t xml:space="preserve"> - Bude moci upravit veškeré věci v předmětu od názvu </w:t>
       </w:r>
       <w:r>
         <w:br/>
-      </w:r>
-      <w:r>
         <w:t>a zkratky po popisy, garanta předmětu po kredity a povinnosti/prerekvizity.</w:t>
       </w:r>
     </w:p>
@@ -5499,12 +5695,12 @@
       <w:pPr>
         <w:pStyle w:val="Nadpis3"/>
       </w:pPr>
-      <w:bookmarkStart w:id="20" w:name="_Toc535525536"/>
+      <w:bookmarkStart w:id="22" w:name="_Toc535957740"/>
       <w:r>
         <w:lastRenderedPageBreak/>
         <w:t>Scénář případu užití</w:t>
       </w:r>
-      <w:bookmarkEnd w:id="20"/>
+      <w:bookmarkEnd w:id="22"/>
       <w:r>
         <w:t xml:space="preserve"> </w:t>
       </w:r>
@@ -5533,7 +5729,7 @@
       <w:r>
         <w:t xml:space="preserve">                  </w:t>
       </w:r>
-      <w:bookmarkStart w:id="21" w:name="_Toc535525553"/>
+      <w:bookmarkStart w:id="23" w:name="_Toc535957758"/>
       <w:r>
         <w:t xml:space="preserve">Tabulka </w:t>
       </w:r>
@@ -5559,7 +5755,7 @@
         <w:rPr>
           <w:noProof/>
         </w:rPr>
-        <w:t>7</w:t>
+        <w:t>8</w:t>
       </w:r>
       <w:r>
         <w:rPr>
@@ -5576,7 +5772,7 @@
       <w:r>
         <w:t>cénář - správa garantů</w:t>
       </w:r>
-      <w:bookmarkEnd w:id="21"/>
+      <w:bookmarkEnd w:id="23"/>
     </w:p>
     <w:tbl>
       <w:tblPr>
@@ -6037,7 +6233,7 @@
         <w:pStyle w:val="Titulek"/>
         <w:jc w:val="both"/>
       </w:pPr>
-      <w:bookmarkStart w:id="22" w:name="_Toc535525544"/>
+      <w:bookmarkStart w:id="24" w:name="_Toc535957748"/>
       <w:r>
         <w:t xml:space="preserve">Obrázek </w:t>
       </w:r>
@@ -6083,7 +6279,7 @@
       <w:r>
         <w:t>cénář - správa garantů</w:t>
       </w:r>
-      <w:bookmarkEnd w:id="22"/>
+      <w:bookmarkEnd w:id="24"/>
     </w:p>
     <w:p/>
     <w:p>
@@ -6163,7 +6359,7 @@
         <w:pStyle w:val="Titulek"/>
         <w:jc w:val="both"/>
       </w:pPr>
-      <w:bookmarkStart w:id="23" w:name="_Toc535525545"/>
+      <w:bookmarkStart w:id="25" w:name="_Toc535957749"/>
       <w:r>
         <w:t xml:space="preserve">Obrázek </w:t>
       </w:r>
@@ -6206,7 +6402,7 @@
       <w:r>
         <w:t>cénář - správa oborů</w:t>
       </w:r>
-      <w:bookmarkEnd w:id="23"/>
+      <w:bookmarkEnd w:id="25"/>
     </w:p>
     <w:p>
       <w:r>
@@ -6276,7 +6472,7 @@
         <w:pStyle w:val="Titulek"/>
         <w:jc w:val="both"/>
       </w:pPr>
-      <w:bookmarkStart w:id="24" w:name="_Toc535525546"/>
+      <w:bookmarkStart w:id="26" w:name="_Toc535957750"/>
       <w:r>
         <w:t xml:space="preserve">Obrázek </w:t>
       </w:r>
@@ -6319,7 +6515,7 @@
       <w:r>
         <w:t>předmětů</w:t>
       </w:r>
-      <w:bookmarkEnd w:id="24"/>
+      <w:bookmarkEnd w:id="26"/>
     </w:p>
     <w:p>
       <w:pPr>
@@ -6341,12 +6537,12 @@
       <w:pPr>
         <w:pStyle w:val="Nadpis1"/>
       </w:pPr>
-      <w:bookmarkStart w:id="25" w:name="_Toc535525537"/>
+      <w:bookmarkStart w:id="27" w:name="_Toc535957741"/>
       <w:r>
         <w:lastRenderedPageBreak/>
         <w:t>Popis implementace</w:t>
       </w:r>
-      <w:bookmarkEnd w:id="25"/>
+      <w:bookmarkEnd w:id="27"/>
     </w:p>
     <w:p>
       <w:pPr>
@@ -6360,11 +6556,11 @@
       <w:pPr>
         <w:pStyle w:val="Nadpis2"/>
       </w:pPr>
-      <w:bookmarkStart w:id="26" w:name="_Toc535525538"/>
+      <w:bookmarkStart w:id="28" w:name="_Toc535957742"/>
       <w:r>
         <w:t>Výběr prostředí ASP.Net vs .Net</w:t>
       </w:r>
-      <w:bookmarkEnd w:id="26"/>
+      <w:bookmarkEnd w:id="28"/>
     </w:p>
     <w:p>
       <w:pPr>
@@ -6462,11 +6658,11 @@
       <w:pPr>
         <w:pStyle w:val="Nadpis2"/>
       </w:pPr>
-      <w:bookmarkStart w:id="27" w:name="_Toc535525539"/>
+      <w:bookmarkStart w:id="29" w:name="_Toc535957743"/>
       <w:r>
         <w:t>Naplnění dat do databáze</w:t>
       </w:r>
-      <w:bookmarkEnd w:id="27"/>
+      <w:bookmarkEnd w:id="29"/>
     </w:p>
     <w:p>
       <w:pPr>
@@ -6498,12 +6694,12 @@
         </w:numPr>
         <w:ind w:left="142"/>
       </w:pPr>
-      <w:bookmarkStart w:id="28" w:name="_Toc535525540"/>
+      <w:bookmarkStart w:id="30" w:name="_Toc535957744"/>
       <w:r>
         <w:lastRenderedPageBreak/>
         <w:t>Závěr</w:t>
       </w:r>
-      <w:bookmarkEnd w:id="28"/>
+      <w:bookmarkEnd w:id="30"/>
     </w:p>
     <w:p>
       <w:pPr>
@@ -6562,7 +6758,7 @@
         <w:br w:type="page"/>
       </w:r>
     </w:p>
-    <w:bookmarkStart w:id="29" w:name="_Toc535525541" w:displacedByCustomXml="next"/>
+    <w:bookmarkStart w:id="31" w:name="_Toc535957745" w:displacedByCustomXml="next"/>
     <w:sdt>
       <w:sdtPr>
         <w:rPr>
@@ -6580,6 +6776,7 @@
           <w:docPartUnique/>
         </w:docPartObj>
       </w:sdtPr>
+      <w:sdtEndPr/>
       <w:sdtContent>
         <w:p>
           <w:pPr>
@@ -6596,7 +6793,7 @@
           <w:r>
             <w:t>té literatury</w:t>
           </w:r>
-          <w:bookmarkEnd w:id="29"/>
+          <w:bookmarkEnd w:id="31"/>
         </w:p>
         <w:p>
           <w:pPr>
@@ -6660,12 +6857,7 @@
             <w:t xml:space="preserve"> </w:t>
           </w:r>
           <w:r>
-            <w:t>https://docs.microsoft.com/cs-cz/dotnet/api/system.data.sqlclient.sqlbulkcopy?view</w:t>
-          </w:r>
-          <w:bookmarkStart w:id="30" w:name="_GoBack"/>
-          <w:bookmarkEnd w:id="30"/>
-          <w:r>
-            <w:t>=netframework-4.7.2</w:t>
+            <w:t>https://docs.microsoft.com/cs-cz/dotnet/api/system.data.sqlclient.sqlbulkcopy?view=netframework-4.7.2</w:t>
           </w:r>
         </w:p>
         <w:p>
@@ -6730,6 +6922,7 @@
         <w:docPartUnique/>
       </w:docPartObj>
     </w:sdtPr>
+    <w:sdtEndPr/>
     <w:sdtContent>
       <w:p>
         <w:pPr>
@@ -6770,6 +6963,7 @@
         <w:docPartUnique/>
       </w:docPartObj>
     </w:sdtPr>
+    <w:sdtEndPr/>
     <w:sdtContent>
       <w:p>
         <w:pPr>
@@ -6797,6 +6991,7 @@
         <w:docPartUnique/>
       </w:docPartObj>
     </w:sdtPr>
+    <w:sdtEndPr/>
     <w:sdtContent>
       <w:p>
         <w:pPr>
@@ -9539,6 +9734,7 @@
     <w:lsdException w:name="HTML Sample" w:semiHidden="1" w:unhideWhenUsed="1"/>
     <w:lsdException w:name="HTML Typewriter" w:semiHidden="1" w:unhideWhenUsed="1"/>
     <w:lsdException w:name="HTML Variable" w:semiHidden="1" w:unhideWhenUsed="1"/>
+    <w:lsdException w:name="Normal Table" w:semiHidden="1" w:unhideWhenUsed="1"/>
     <w:lsdException w:name="annotation subject" w:semiHidden="1" w:unhideWhenUsed="1"/>
     <w:lsdException w:name="No List" w:semiHidden="1" w:unhideWhenUsed="1"/>
     <w:lsdException w:name="Outline List 1" w:semiHidden="1" w:unhideWhenUsed="1"/>
@@ -9582,8 +9778,10 @@
     <w:lsdException w:name="Table Elegant" w:semiHidden="1" w:unhideWhenUsed="1"/>
     <w:lsdException w:name="Table Professional" w:semiHidden="1" w:unhideWhenUsed="1"/>
     <w:lsdException w:name="Table Subtle 1" w:semiHidden="1" w:unhideWhenUsed="1"/>
+    <w:lsdException w:name="Table Subtle 2" w:semiHidden="1" w:unhideWhenUsed="1"/>
     <w:lsdException w:name="Table Web 1" w:semiHidden="1" w:unhideWhenUsed="1"/>
     <w:lsdException w:name="Table Web 2" w:semiHidden="1" w:unhideWhenUsed="1"/>
+    <w:lsdException w:name="Table Web 3" w:semiHidden="1" w:unhideWhenUsed="1"/>
     <w:lsdException w:name="Balloon Text" w:semiHidden="1" w:unhideWhenUsed="1"/>
     <w:lsdException w:name="Table Grid" w:uiPriority="59"/>
     <w:lsdException w:name="Table Theme" w:semiHidden="1" w:unhideWhenUsed="1"/>
@@ -10015,6 +10213,7 @@
   <w:style w:type="character" w:default="1" w:styleId="Standardnpsmoodstavce">
     <w:name w:val="Default Paragraph Font"/>
     <w:uiPriority w:val="1"/>
+    <w:semiHidden/>
     <w:unhideWhenUsed/>
   </w:style>
   <w:style w:type="table" w:default="1" w:styleId="Normlntabulka">
@@ -10715,7 +10914,7 @@
     <w:charset w:val="EE"/>
     <w:family w:val="roman"/>
     <w:pitch w:val="variable"/>
-    <w:sig w:usb0="E0002AFF" w:usb1="C0007843" w:usb2="00000009" w:usb3="00000000" w:csb0="000001FF" w:csb1="00000000"/>
+    <w:sig w:usb0="E0002EFF" w:usb1="C000785B" w:usb2="00000009" w:usb3="00000000" w:csb0="000001FF" w:csb1="00000000"/>
   </w:font>
   <w:font w:name="Courier New">
     <w:panose1 w:val="02070309020205020404"/>
@@ -10736,7 +10935,7 @@
     <w:charset w:val="EE"/>
     <w:family w:val="swiss"/>
     <w:pitch w:val="variable"/>
-    <w:sig w:usb0="E0002AFF" w:usb1="C0007843" w:usb2="00000009" w:usb3="00000000" w:csb0="000001FF" w:csb1="00000000"/>
+    <w:sig w:usb0="E0002EFF" w:usb1="C000785B" w:usb2="00000009" w:usb3="00000000" w:csb0="000001FF" w:csb1="00000000"/>
   </w:font>
   <w:font w:name="Tahoma">
     <w:panose1 w:val="020B0604030504040204"/>
@@ -10750,7 +10949,7 @@
     <w:charset w:val="EE"/>
     <w:family w:val="swiss"/>
     <w:pitch w:val="variable"/>
-    <w:sig w:usb0="E0002AFF" w:usb1="4000ACFF" w:usb2="00000001" w:usb3="00000000" w:csb0="000001FF" w:csb1="00000000"/>
+    <w:sig w:usb0="E0002EFF" w:usb1="C000247B" w:usb2="00000009" w:usb3="00000000" w:csb0="000001FF" w:csb1="00000000"/>
   </w:font>
   <w:font w:name="SimSun">
     <w:altName w:val="宋体"/>
@@ -10765,14 +10964,14 @@
     <w:charset w:val="EE"/>
     <w:family w:val="roman"/>
     <w:pitch w:val="variable"/>
-    <w:sig w:usb0="A00002EF" w:usb1="4000004B" w:usb2="00000000" w:usb3="00000000" w:csb0="0000019F" w:csb1="00000000"/>
+    <w:sig w:usb0="E00006FF" w:usb1="420024FF" w:usb2="02000000" w:usb3="00000000" w:csb0="0000019F" w:csb1="00000000"/>
   </w:font>
   <w:font w:name="Calibri Light">
     <w:panose1 w:val="020F0302020204030204"/>
     <w:charset w:val="EE"/>
     <w:family w:val="swiss"/>
     <w:pitch w:val="variable"/>
-    <w:sig w:usb0="A0002AEF" w:usb1="4000207B" w:usb2="00000000" w:usb3="00000000" w:csb0="000001FF" w:csb1="00000000"/>
+    <w:sig w:usb0="E0002AFF" w:usb1="C000247B" w:usb2="00000009" w:usb3="00000000" w:csb0="000001FF" w:csb1="00000000"/>
   </w:font>
 </w:fonts>
 </file>
@@ -10806,6 +11005,7 @@
     <w:rsid w:val="004E28CA"/>
     <w:rsid w:val="004E46BF"/>
     <w:rsid w:val="005C2C5F"/>
+    <w:rsid w:val="00620FA9"/>
     <w:rsid w:val="00645426"/>
     <w:rsid w:val="00682948"/>
     <w:rsid w:val="006940B8"/>
@@ -10976,6 +11176,7 @@
     <w:lsdException w:name="HTML Sample" w:semiHidden="1" w:unhideWhenUsed="1"/>
     <w:lsdException w:name="HTML Typewriter" w:semiHidden="1" w:unhideWhenUsed="1"/>
     <w:lsdException w:name="HTML Variable" w:semiHidden="1" w:unhideWhenUsed="1"/>
+    <w:lsdException w:name="Normal Table" w:semiHidden="1" w:unhideWhenUsed="1"/>
     <w:lsdException w:name="annotation subject" w:semiHidden="1" w:unhideWhenUsed="1"/>
     <w:lsdException w:name="No List" w:semiHidden="1" w:unhideWhenUsed="1"/>
     <w:lsdException w:name="Outline List 1" w:semiHidden="1" w:unhideWhenUsed="1"/>
@@ -11019,8 +11220,10 @@
     <w:lsdException w:name="Table Elegant" w:semiHidden="1" w:unhideWhenUsed="1"/>
     <w:lsdException w:name="Table Professional" w:semiHidden="1" w:unhideWhenUsed="1"/>
     <w:lsdException w:name="Table Subtle 1" w:semiHidden="1" w:unhideWhenUsed="1"/>
+    <w:lsdException w:name="Table Subtle 2" w:semiHidden="1" w:unhideWhenUsed="1"/>
     <w:lsdException w:name="Table Web 1" w:semiHidden="1" w:unhideWhenUsed="1"/>
     <w:lsdException w:name="Table Web 2" w:semiHidden="1" w:unhideWhenUsed="1"/>
+    <w:lsdException w:name="Table Web 3" w:semiHidden="1" w:unhideWhenUsed="1"/>
     <w:lsdException w:name="Balloon Text" w:semiHidden="1" w:unhideWhenUsed="1"/>
     <w:lsdException w:name="Table Grid" w:uiPriority="59"/>
     <w:lsdException w:name="Table Theme" w:semiHidden="1" w:unhideWhenUsed="1"/>
@@ -11788,7 +11991,7 @@
 </file>
 
 <file path=customXml/itemProps1.xml><?xml version="1.0" encoding="utf-8"?>
-<ds:datastoreItem xmlns:ds="http://schemas.openxmlformats.org/officeDocument/2006/customXml" ds:itemID="{E087BFD6-2D8B-400B-B129-7977EC21B410}">
+<ds:datastoreItem xmlns:ds="http://schemas.openxmlformats.org/officeDocument/2006/customXml" ds:itemID="{A037497D-410E-4512-9F76-CCA530535EA1}">
   <ds:schemaRefs>
     <ds:schemaRef ds:uri="http://schemas.openxmlformats.org/officeDocument/2006/bibliography"/>
   </ds:schemaRefs>

</xml_diff>

<commit_message>
zacatek hromadného zpracovaní dat
</commit_message>
<xml_diff>
--- a/dokumentace/Semestralni_projekt_SPPSP.docx
+++ b/dokumentace/Semestralni_projekt_SPPSP.docx
@@ -226,7 +226,13 @@
         <w:pStyle w:val="Zkladntext"/>
       </w:pPr>
       <w:r>
-        <w:t>Cílem je vytvoření analýzy a začátku popisu implementace pro bakalářkou prací na vytvoření aplikace na tvorbu studijních plánů. Tato aplikace by jim pomáhala při volbě předmětů pro následující</w:t>
+        <w:t xml:space="preserve">Cílem je vytvoření analýzy a začátku popisu implementace pro bakalářkou prací </w:t>
+      </w:r>
+      <w:r>
+        <w:br/>
+      </w:r>
+      <w:r>
+        <w:t>na vytvoření aplikace na tvorbu studijních plánů. Tato aplikace by jim pomáhala při volbě předmětů pro následující</w:t>
       </w:r>
       <w:r>
         <w:t xml:space="preserve"> nebo celé</w:t>
@@ -2868,6 +2874,53 @@
     </w:p>
     <w:p>
       <w:pPr>
+        <w:pStyle w:val="Zkladntext"/>
+      </w:pPr>
+      <w:r>
+        <w:t xml:space="preserve">UML - </w:t>
+      </w:r>
+      <w:proofErr w:type="spellStart"/>
+      <w:r>
+        <w:t>Unified</w:t>
+      </w:r>
+      <w:proofErr w:type="spellEnd"/>
+      <w:r>
+        <w:t xml:space="preserve"> Modeling </w:t>
+      </w:r>
+      <w:proofErr w:type="spellStart"/>
+      <w:r>
+        <w:t>Language</w:t>
+      </w:r>
+      <w:proofErr w:type="spellEnd"/>
+    </w:p>
+    <w:p>
+      <w:pPr>
+        <w:pStyle w:val="Zkladntext"/>
+      </w:pPr>
+      <w:r>
+        <w:t xml:space="preserve">CRUD – </w:t>
+      </w:r>
+      <w:proofErr w:type="spellStart"/>
+      <w:r>
+        <w:t>Create</w:t>
+      </w:r>
+      <w:proofErr w:type="spellEnd"/>
+      <w:r>
+        <w:t xml:space="preserve">, </w:t>
+      </w:r>
+      <w:proofErr w:type="spellStart"/>
+      <w:r>
+        <w:t>Read</w:t>
+      </w:r>
+      <w:proofErr w:type="spellEnd"/>
+      <w:r>
+        <w:t>, Update, Delete</w:t>
+      </w:r>
+      <w:bookmarkStart w:id="2" w:name="_GoBack"/>
+      <w:bookmarkEnd w:id="2"/>
+    </w:p>
+    <w:p>
+      <w:pPr>
         <w:sectPr>
           <w:headerReference w:type="even" r:id="rId9"/>
           <w:headerReference w:type="default" r:id="rId10"/>
@@ -2892,18 +2945,18 @@
           <w:numId w:val="0"/>
         </w:numPr>
       </w:pPr>
-      <w:bookmarkStart w:id="2" w:name="_Toc535957733"/>
+      <w:bookmarkStart w:id="3" w:name="_Toc535957733"/>
       <w:r>
         <w:lastRenderedPageBreak/>
         <w:t>Úvod</w:t>
       </w:r>
-      <w:bookmarkEnd w:id="2"/>
+      <w:bookmarkEnd w:id="3"/>
     </w:p>
     <w:p>
       <w:pPr>
         <w:pStyle w:val="Zkladntext"/>
       </w:pPr>
-      <w:bookmarkStart w:id="3" w:name="_Hlk528563465"/>
+      <w:bookmarkStart w:id="4" w:name="_Hlk528563465"/>
       <w:r>
         <w:t xml:space="preserve">Účelem této aplikace je vytvořit prostředí, ve které mohou studenti naplánovat celé jejich studium a mít přehled a plán na celou dobu studia. Aplikace umožní nastavení počtu semestrů od dvou semestrů pro studenty s dostatkem uznaných předmětů až po jedenáct semestrů i pro déle studující studenty. Tato hranice je nejpravděpodobnější podle počtů semestrů potřebných ke splnění studia, kde další semestr by prakticky znamenal celé další studium a jelikož je plán flexibilní lze přidávat a odebírat semestry podle potřeby </w:t>
       </w:r>
@@ -2925,7 +2978,13 @@
         <w:br/>
       </w:r>
       <w:r>
-        <w:t>a doporučená literatura. Dále budou vedeny údaje o garantech předmětu a kateder, pod které předmět spadá. U každého z garantů budou vedeny kontaktní informace garantů jako email, telefon a také informace o tom, kdy jsou dostupní na konzultace v konzultačních hodinách. Z každého oboru bude lze zobrazit celkový seznam předmětů, takže uživatel bude moci porovnat obory a vybrat si obor ještě před podáním přihlášek, což ušetří čas z hledání všech informací na obsáhlých stránkách všech oborů.</w:t>
+        <w:t xml:space="preserve">a doporučená literatura. Dále budou vedeny údaje o garantech předmětu a kateder, </w:t>
+      </w:r>
+      <w:r>
+        <w:br/>
+      </w:r>
+      <w:r>
+        <w:t>pod které předmět spadá. U každého z garantů budou vedeny kontaktní informace garantů jako email, telefon a také informace o tom, kdy jsou dostupní na konzultace v konzultačních hodinách. Z každého oboru bude lze zobrazit celkový seznam předmětů, takže uživatel bude moci porovnat obory a vybrat si obor ještě před podáním přihlášek, což ušetří čas z hledání všech informací na obsáhlých stránkách všech oborů.</w:t>
       </w:r>
     </w:p>
     <w:p>
@@ -2942,7 +3001,7 @@
         <w:lastRenderedPageBreak/>
         <w:t>a nepotřebují přetvářet plán a počítat kredity, zda budou dostačující nebo ne po každé, když zapisují předměty do semestru</w:t>
       </w:r>
-      <w:bookmarkEnd w:id="3"/>
+      <w:bookmarkEnd w:id="4"/>
       <w:r>
         <w:t xml:space="preserve">. </w:t>
       </w:r>
@@ -2957,11 +3016,11 @@
         <w:spacing w:after="240"/>
         <w:ind w:left="431" w:hanging="431"/>
       </w:pPr>
-      <w:bookmarkStart w:id="4" w:name="_Toc535957734"/>
+      <w:bookmarkStart w:id="5" w:name="_Toc535957734"/>
       <w:r>
         <w:t>Návrh řešení</w:t>
       </w:r>
-      <w:bookmarkEnd w:id="4"/>
+      <w:bookmarkEnd w:id="5"/>
     </w:p>
     <w:p>
       <w:pPr>
@@ -2969,6 +3028,13 @@
       </w:pPr>
       <w:r>
         <w:t>Tato kapitola se bude věnovat analýze problému. Podíváme se zde na funkční a datovou část projektu a postupně si rozebereme všechny důležité části a popíšeme funkčnost</w:t>
+      </w:r>
+      <w:r>
+        <w:t xml:space="preserve">. </w:t>
+      </w:r>
+      <w:r>
+        <w:br/>
+        <w:t>Pro tyto modely byl zvolen grafický jazyk UML pro vizualizaci a návrhy programových systémů.</w:t>
       </w:r>
     </w:p>
     <w:p>
@@ -2979,20 +3045,20 @@
           <w:numId w:val="1"/>
         </w:numPr>
       </w:pPr>
-      <w:bookmarkStart w:id="5" w:name="_Toc535957735"/>
+      <w:bookmarkStart w:id="6" w:name="_Toc535957735"/>
       <w:r>
         <w:t>ER Diagra</w:t>
       </w:r>
       <w:r>
         <w:t>m</w:t>
       </w:r>
-      <w:bookmarkEnd w:id="5"/>
+      <w:bookmarkEnd w:id="6"/>
     </w:p>
     <w:p>
       <w:pPr>
         <w:pStyle w:val="Zkladntext"/>
       </w:pPr>
-      <w:bookmarkStart w:id="6" w:name="_Toc534978756"/>
+      <w:bookmarkStart w:id="7" w:name="_Toc534978756"/>
       <w:r>
         <w:rPr>
           <w:noProof/>
@@ -3033,13 +3099,13 @@
           </wp:inline>
         </w:drawing>
       </w:r>
-      <w:bookmarkEnd w:id="6"/>
+      <w:bookmarkEnd w:id="7"/>
     </w:p>
     <w:p>
       <w:pPr>
         <w:pStyle w:val="Titulek"/>
       </w:pPr>
-      <w:bookmarkStart w:id="7" w:name="_Toc535957746"/>
+      <w:bookmarkStart w:id="8" w:name="_Toc535957746"/>
       <w:r>
         <w:t xml:space="preserve">Obrázek </w:t>
       </w:r>
@@ -3076,17 +3142,17 @@
       <w:r>
         <w:t xml:space="preserve"> - ER Diagram</w:t>
       </w:r>
-      <w:bookmarkEnd w:id="7"/>
+      <w:bookmarkEnd w:id="8"/>
     </w:p>
     <w:p>
       <w:pPr>
         <w:pStyle w:val="Nadpis3"/>
       </w:pPr>
-      <w:bookmarkStart w:id="8" w:name="_Toc535957736"/>
+      <w:bookmarkStart w:id="9" w:name="_Toc535957736"/>
       <w:r>
         <w:t>Datový slovník</w:t>
       </w:r>
-      <w:bookmarkEnd w:id="8"/>
+      <w:bookmarkEnd w:id="9"/>
     </w:p>
     <w:p>
       <w:pPr>
@@ -3145,23 +3211,8 @@
         <w:pStyle w:val="Zkladntext"/>
       </w:pPr>
       <w:r>
-        <w:t>Zvolený obor určuje požadavky, jenž musí být splněné k úspěšnému dokončení studia</w:t>
-      </w:r>
-      <w:r>
-        <w:t>. Obsahuje všechny potřebné informace o oborech na škole. Tato tabulka obsahuje identifikační číslo, zkratku, celý název a počty kreditů potřebných k absolvování.</w:t>
-      </w:r>
-    </w:p>
-    <w:p>
-      <w:pPr>
-        <w:rPr>
-          <w:b/>
-          <w:bCs/>
-          <w:sz w:val="20"/>
-          <w:szCs w:val="18"/>
-        </w:rPr>
-      </w:pPr>
-      <w:r>
-        <w:br w:type="page"/>
+        <w:lastRenderedPageBreak/>
+        <w:t>Zvolený obor určuje požadavky, jenž musí být splněné k úspěšnému dokončení studia. Obsahuje všechny potřebné informace o oborech na škole. Tato tabulka obsahuje identifikační číslo, zkratku, celý název a počty kreditů potřebných k absolvování.</w:t>
       </w:r>
     </w:p>
     <w:p>
@@ -3169,9 +3220,8 @@
         <w:pStyle w:val="Titulek"/>
         <w:keepNext/>
       </w:pPr>
-      <w:bookmarkStart w:id="9" w:name="_Toc535957751"/>
-      <w:r>
-        <w:lastRenderedPageBreak/>
+      <w:bookmarkStart w:id="10" w:name="_Toc535957751"/>
+      <w:r>
         <w:t xml:space="preserve">Tabulka </w:t>
       </w:r>
       <w:r>
@@ -3213,7 +3263,7 @@
         </w:rPr>
         <w:t xml:space="preserve"> obor</w:t>
       </w:r>
-      <w:bookmarkEnd w:id="9"/>
+      <w:bookmarkEnd w:id="10"/>
     </w:p>
     <w:tbl>
       <w:tblPr>
@@ -3516,7 +3566,7 @@
         <w:pStyle w:val="Titulek"/>
         <w:keepNext/>
       </w:pPr>
-      <w:bookmarkStart w:id="10" w:name="_Toc535957752"/>
+      <w:bookmarkStart w:id="11" w:name="_Toc535957752"/>
       <w:r>
         <w:lastRenderedPageBreak/>
         <w:t xml:space="preserve">Tabulka </w:t>
@@ -3557,7 +3607,7 @@
       <w:r>
         <w:t xml:space="preserve"> předmět</w:t>
       </w:r>
-      <w:bookmarkEnd w:id="10"/>
+      <w:bookmarkEnd w:id="11"/>
     </w:p>
     <w:tbl>
       <w:tblPr>
@@ -4157,7 +4207,7 @@
         <w:pStyle w:val="Titulek"/>
         <w:keepNext/>
       </w:pPr>
-      <w:bookmarkStart w:id="11" w:name="_Toc535957753"/>
+      <w:bookmarkStart w:id="12" w:name="_Toc535957753"/>
       <w:r>
         <w:t xml:space="preserve">Tabulka </w:t>
       </w:r>
@@ -4197,7 +4247,7 @@
       <w:r>
         <w:t xml:space="preserve"> katedra</w:t>
       </w:r>
-      <w:bookmarkEnd w:id="11"/>
+      <w:bookmarkEnd w:id="12"/>
     </w:p>
     <w:tbl>
       <w:tblPr>
@@ -4324,7 +4374,7 @@
         <w:pStyle w:val="Titulek"/>
         <w:keepNext/>
       </w:pPr>
-      <w:bookmarkStart w:id="12" w:name="_Toc535957754"/>
+      <w:bookmarkStart w:id="13" w:name="_Toc535957754"/>
       <w:r>
         <w:t xml:space="preserve">Tabulka </w:t>
       </w:r>
@@ -4364,7 +4414,7 @@
       <w:r>
         <w:t xml:space="preserve"> vyučující</w:t>
       </w:r>
-      <w:bookmarkEnd w:id="12"/>
+      <w:bookmarkEnd w:id="13"/>
     </w:p>
     <w:tbl>
       <w:tblPr>
@@ -4589,27 +4639,44 @@
         <w:pStyle w:val="Titulek"/>
         <w:keepNext/>
       </w:pPr>
-      <w:bookmarkStart w:id="13" w:name="_Toc535957755"/>
+      <w:bookmarkStart w:id="14" w:name="_Toc535957755"/>
       <w:r>
         <w:t xml:space="preserve">Tabulka </w:t>
       </w:r>
-      <w:fldSimple w:instr=" SEQ Tabulka \* ARABIC ">
-        <w:r>
-          <w:rPr>
-            <w:noProof/>
-          </w:rPr>
-          <w:t>5</w:t>
-        </w:r>
-      </w:fldSimple>
-      <w:r>
-        <w:t xml:space="preserve"> - Datový slovník z</w:t>
-      </w:r>
-      <w:bookmarkStart w:id="14" w:name="_GoBack"/>
+      <w:r>
+        <w:rPr>
+          <w:noProof/>
+        </w:rPr>
+        <w:fldChar w:fldCharType="begin"/>
+      </w:r>
+      <w:r>
+        <w:rPr>
+          <w:noProof/>
+        </w:rPr>
+        <w:instrText xml:space="preserve"> SEQ Tabulka \* ARABIC </w:instrText>
+      </w:r>
+      <w:r>
+        <w:rPr>
+          <w:noProof/>
+        </w:rPr>
+        <w:fldChar w:fldCharType="separate"/>
+      </w:r>
+      <w:r>
+        <w:rPr>
+          <w:noProof/>
+        </w:rPr>
+        <w:t>5</w:t>
+      </w:r>
+      <w:r>
+        <w:rPr>
+          <w:noProof/>
+        </w:rPr>
+        <w:fldChar w:fldCharType="end"/>
+      </w:r>
+      <w:r>
+        <w:t xml:space="preserve"> - Datový slovník záznamů</w:t>
+      </w:r>
       <w:bookmarkEnd w:id="14"/>
-      <w:r>
-        <w:t>áznamů</w:t>
-      </w:r>
-      <w:bookmarkEnd w:id="13"/>
     </w:p>
     <w:tbl>
       <w:tblPr>
@@ -5051,7 +5118,6 @@
         </w:tc>
       </w:tr>
     </w:tbl>
-    <w:p/>
     <w:p>
       <w:pPr>
         <w:pStyle w:val="Nadpis2"/>
@@ -5079,10 +5145,6 @@
       </w:pPr>
       <w:bookmarkStart w:id="18" w:name="_Toc535957738"/>
       <w:r>
-        <w:rPr>
-          <w:rStyle w:val="Nadpis2Char"/>
-          <w:noProof/>
-        </w:rPr>
         <mc:AlternateContent>
           <mc:Choice Requires="wps">
             <w:drawing>
@@ -5260,10 +5322,6 @@
         </mc:AlternateContent>
       </w:r>
       <w:r>
-        <w:rPr>
-          <w:rStyle w:val="Nadpis2Char"/>
-          <w:noProof/>
-        </w:rPr>
         <w:drawing>
           <wp:anchor distT="0" distB="0" distL="114300" distR="114300" simplePos="0" relativeHeight="251658240" behindDoc="0" locked="0" layoutInCell="1" allowOverlap="1" wp14:anchorId="4841995B" wp14:editId="2FBCF6C3">
             <wp:simplePos x="0" y="0"/>
@@ -5327,15 +5385,9 @@
         </w:drawing>
       </w:r>
       <w:r>
-        <w:rPr>
-          <w:rStyle w:val="Nadpis2Char"/>
-        </w:rPr>
         <w:t>Model případů užit</w:t>
       </w:r>
       <w:r>
-        <w:rPr>
-          <w:rStyle w:val="Nadpis2Char"/>
-        </w:rPr>
         <w:t>í</w:t>
       </w:r>
       <w:bookmarkEnd w:id="18"/>
@@ -6660,9 +6712,139 @@
       </w:pPr>
       <w:bookmarkStart w:id="29" w:name="_Toc535957743"/>
       <w:r>
-        <w:t>Naplnění dat do databáze</w:t>
+        <w:t xml:space="preserve">Hromadné </w:t>
+      </w:r>
+      <w:r>
+        <w:t>plnění dat do databáze</w:t>
       </w:r>
       <w:bookmarkEnd w:id="29"/>
+    </w:p>
+    <w:p>
+      <w:pPr>
+        <w:pStyle w:val="Zkladntext"/>
+      </w:pPr>
+      <w:r>
+        <w:t xml:space="preserve">Ze získaných dat ze školní databáze je za potřebí zpracovat textové soubory a posléze je zapsat do příslušných tabulek v databázi. Pro zpracování prvního souboru se používá čtení po řádku, jelikož každý předmět je zapsán na řádek a </w:t>
+      </w:r>
+      <w:r>
+        <w:t xml:space="preserve">jednotlivé informace </w:t>
+      </w:r>
+      <w:r>
+        <w:t>oddělen</w:t>
+      </w:r>
+      <w:r>
+        <w:t>y</w:t>
+      </w:r>
+      <w:r>
+        <w:t xml:space="preserve"> středníky. Tyto data se po přečtení přidělí do patřičných funkcí a zapíší do tabulky. Takto se projde celý soubor</w:t>
+      </w:r>
+      <w:r>
+        <w:t xml:space="preserve">, jenž </w:t>
+      </w:r>
+      <w:r>
+        <w:t>je načten pomocí komponenty</w:t>
+      </w:r>
+      <w:r>
+        <w:t xml:space="preserve"> </w:t>
+      </w:r>
+      <w:r>
+        <w:t>umož</w:t>
+      </w:r>
+      <w:r>
+        <w:t>ňující</w:t>
+      </w:r>
+      <w:r>
+        <w:t xml:space="preserve"> nastavit cestu k tomuto textovému souboru. Tuto funkc</w:t>
+      </w:r>
+      <w:r>
+        <w:t>i</w:t>
+      </w:r>
+      <w:r>
+        <w:t xml:space="preserve"> lze využít na přidáni dalších</w:t>
+      </w:r>
+      <w:r>
+        <w:t xml:space="preserve"> nových</w:t>
+      </w:r>
+      <w:r>
+        <w:t xml:space="preserve"> roků</w:t>
+      </w:r>
+      <w:r>
+        <w:br/>
+      </w:r>
+      <w:r>
+        <w:t xml:space="preserve">a předmětů za předpokladu dodržení požadované hlavičky. </w:t>
+      </w:r>
+    </w:p>
+    <w:p>
+      <w:pPr>
+        <w:pStyle w:val="Zkladntext"/>
+      </w:pPr>
+      <w:r>
+        <w:t>Vzorek ze souboru má tvar: 1610; "Semestrální projekt"; "</w:t>
+      </w:r>
+      <w:proofErr w:type="spellStart"/>
+      <w:r>
+        <w:t>xSP</w:t>
+      </w:r>
+      <w:proofErr w:type="spellEnd"/>
+      <w:r>
+        <w:t>"; 4; "ZA"; "P-13/14"; 5; 35; f; "P"; "Povinný předmět"; "PaedDr. František Smrčka, Ph.D."; "Katedra technických studií"; "KTS</w:t>
+      </w:r>
+      <w:proofErr w:type="gramStart"/>
+      <w:r>
+        <w:t>“;;</w:t>
+      </w:r>
+      <w:proofErr w:type="gramEnd"/>
+      <w:r>
+        <w:t xml:space="preserve"> "smrcka@vspj.cz"; 0;;0;;;1; "Česky"; "Czech"; "</w:t>
+      </w:r>
+      <w:proofErr w:type="spellStart"/>
+      <w:r>
+        <w:t>Semestral</w:t>
+      </w:r>
+      <w:proofErr w:type="spellEnd"/>
+      <w:r>
+        <w:t xml:space="preserve"> Project"; ""; t; "Smrčka" </w:t>
+      </w:r>
+    </w:p>
+    <w:p>
+      <w:pPr>
+        <w:pStyle w:val="Zkladntext"/>
+      </w:pPr>
+      <w:r>
+        <w:lastRenderedPageBreak/>
+        <w:t xml:space="preserve">Kde jednotlivé data jsou: ID; název; zkratka; kredity; zakončení; Rok Předmětu; doporučeny Semestr; -; -; zkratka povinnosti; Povinnost; garant; katedra; zkratka katedra; -; email garanta; hodiny Přednáška; hodiny Cvičení; tutoriál; kombi CV; laboratoře; typ Předmětu; jazyk; jazyk[anglicky]; název[anglicky]; -; </w:t>
+      </w:r>
+      <w:proofErr w:type="gramStart"/>
+      <w:r>
+        <w:t>-;-</w:t>
+      </w:r>
+      <w:proofErr w:type="gramEnd"/>
+    </w:p>
+    <w:p>
+      <w:pPr>
+        <w:pStyle w:val="Zkladntext"/>
+      </w:pPr>
+      <w:r>
+        <w:t>Tento problém je řešen pomocí funkcí ve třídě Načítání</w:t>
+      </w:r>
+      <w:r>
+        <w:t xml:space="preserve"> d</w:t>
+      </w:r>
+      <w:r>
+        <w:t>at, kde se na vkládání dat využívá třída Data</w:t>
+      </w:r>
+      <w:r>
+        <w:t xml:space="preserve"> </w:t>
+      </w:r>
+      <w:proofErr w:type="spellStart"/>
+      <w:r>
+        <w:t>Crud</w:t>
+      </w:r>
+      <w:proofErr w:type="spellEnd"/>
+      <w:r>
+        <w:t>.</w:t>
+      </w:r>
     </w:p>
     <w:p>
       <w:pPr>
@@ -9614,6 +9796,36 @@
   <w:num w:numId="47">
     <w:abstractNumId w:val="18"/>
   </w:num>
+  <w:num w:numId="48">
+    <w:abstractNumId w:val="17"/>
+    <w:lvlOverride w:ilvl="0">
+      <w:startOverride w:val="1"/>
+    </w:lvlOverride>
+    <w:lvlOverride w:ilvl="1">
+      <w:startOverride w:val="1"/>
+    </w:lvlOverride>
+    <w:lvlOverride w:ilvl="2">
+      <w:startOverride w:val="1"/>
+    </w:lvlOverride>
+    <w:lvlOverride w:ilvl="3">
+      <w:startOverride w:val="1"/>
+    </w:lvlOverride>
+    <w:lvlOverride w:ilvl="4">
+      <w:startOverride w:val="1"/>
+    </w:lvlOverride>
+    <w:lvlOverride w:ilvl="5">
+      <w:startOverride w:val="1"/>
+    </w:lvlOverride>
+    <w:lvlOverride w:ilvl="6">
+      <w:startOverride w:val="1"/>
+    </w:lvlOverride>
+    <w:lvlOverride w:ilvl="7">
+      <w:startOverride w:val="1"/>
+    </w:lvlOverride>
+    <w:lvlOverride w:ilvl="8">
+      <w:startOverride w:val="1"/>
+    </w:lvlOverride>
+  </w:num>
 </w:numbering>
 </file>
 
@@ -9633,12 +9845,12 @@
     <w:lsdException w:name="heading 1" w:uiPriority="9" w:qFormat="1"/>
     <w:lsdException w:name="heading 2" w:semiHidden="1" w:uiPriority="0" w:unhideWhenUsed="1" w:qFormat="1"/>
     <w:lsdException w:name="heading 3" w:semiHidden="1" w:uiPriority="0" w:unhideWhenUsed="1" w:qFormat="1"/>
-    <w:lsdException w:name="heading 4" w:locked="1" w:semiHidden="1" w:uiPriority="0" w:unhideWhenUsed="1"/>
-    <w:lsdException w:name="heading 5" w:locked="1" w:semiHidden="1" w:uiPriority="0" w:unhideWhenUsed="1"/>
-    <w:lsdException w:name="heading 6" w:locked="1" w:semiHidden="1" w:uiPriority="0" w:unhideWhenUsed="1"/>
-    <w:lsdException w:name="heading 7" w:locked="1" w:semiHidden="1" w:uiPriority="0" w:unhideWhenUsed="1"/>
-    <w:lsdException w:name="heading 8" w:locked="1" w:semiHidden="1" w:uiPriority="0" w:unhideWhenUsed="1"/>
-    <w:lsdException w:name="heading 9" w:locked="1" w:semiHidden="1" w:uiPriority="0" w:unhideWhenUsed="1"/>
+    <w:lsdException w:name="heading 4" w:locked="1" w:semiHidden="1" w:uiPriority="0" w:unhideWhenUsed="1" w:qFormat="1"/>
+    <w:lsdException w:name="heading 5" w:locked="1" w:semiHidden="1" w:uiPriority="0" w:unhideWhenUsed="1" w:qFormat="1"/>
+    <w:lsdException w:name="heading 6" w:locked="1" w:semiHidden="1" w:uiPriority="0" w:unhideWhenUsed="1" w:qFormat="1"/>
+    <w:lsdException w:name="heading 7" w:locked="1" w:semiHidden="1" w:uiPriority="0" w:unhideWhenUsed="1" w:qFormat="1"/>
+    <w:lsdException w:name="heading 8" w:locked="1" w:semiHidden="1" w:uiPriority="0" w:unhideWhenUsed="1" w:qFormat="1"/>
+    <w:lsdException w:name="heading 9" w:locked="1" w:semiHidden="1" w:uiPriority="0" w:unhideWhenUsed="1" w:qFormat="1"/>
     <w:lsdException w:name="index 1" w:semiHidden="1" w:unhideWhenUsed="1"/>
     <w:lsdException w:name="index 2" w:semiHidden="1" w:unhideWhenUsed="1"/>
     <w:lsdException w:name="index 3" w:semiHidden="1" w:unhideWhenUsed="1"/>
@@ -10092,6 +10304,7 @@
     <w:name w:val="heading 4"/>
     <w:basedOn w:val="Normln"/>
     <w:link w:val="Nadpis4Char"/>
+    <w:qFormat/>
     <w:locked/>
     <w:rsid w:val="00A81CBF"/>
     <w:pPr>
@@ -10112,6 +10325,7 @@
     <w:basedOn w:val="Normln"/>
     <w:next w:val="Normln"/>
     <w:link w:val="Nadpis5Char"/>
+    <w:qFormat/>
     <w:locked/>
     <w:rsid w:val="00A81CBF"/>
     <w:pPr>
@@ -10136,6 +10350,7 @@
     <w:basedOn w:val="Normln"/>
     <w:next w:val="Normln"/>
     <w:link w:val="Nadpis6Char"/>
+    <w:qFormat/>
     <w:locked/>
     <w:rsid w:val="00A81CBF"/>
     <w:pPr>
@@ -10158,6 +10373,7 @@
     <w:basedOn w:val="Normln"/>
     <w:next w:val="Normln"/>
     <w:link w:val="Nadpis7Char"/>
+    <w:qFormat/>
     <w:locked/>
     <w:rsid w:val="00A81CBF"/>
     <w:pPr>
@@ -10174,6 +10390,7 @@
     <w:basedOn w:val="Normln"/>
     <w:next w:val="Normln"/>
     <w:link w:val="Nadpis8Char"/>
+    <w:qFormat/>
     <w:locked/>
     <w:rsid w:val="00A81CBF"/>
     <w:pPr>
@@ -10194,6 +10411,7 @@
     <w:basedOn w:val="Normln"/>
     <w:next w:val="Normln"/>
     <w:link w:val="Nadpis9Char"/>
+    <w:qFormat/>
     <w:locked/>
     <w:rsid w:val="00A81CBF"/>
     <w:pPr>
@@ -10213,7 +10431,6 @@
   <w:style w:type="character" w:default="1" w:styleId="Standardnpsmoodstavce">
     <w:name w:val="Default Paragraph Font"/>
     <w:uiPriority w:val="1"/>
-    <w:semiHidden/>
     <w:unhideWhenUsed/>
   </w:style>
   <w:style w:type="table" w:default="1" w:styleId="Normlntabulka">
@@ -10996,6 +11213,7 @@
     <w:rsid w:val="000B2B25"/>
     <w:rsid w:val="001117B5"/>
     <w:rsid w:val="00193E80"/>
+    <w:rsid w:val="003745C4"/>
     <w:rsid w:val="003F183D"/>
     <w:rsid w:val="003F5DA8"/>
     <w:rsid w:val="0042486F"/>
@@ -11991,7 +12209,7 @@
 </file>
 
 <file path=customXml/itemProps1.xml><?xml version="1.0" encoding="utf-8"?>
-<ds:datastoreItem xmlns:ds="http://schemas.openxmlformats.org/officeDocument/2006/customXml" ds:itemID="{A037497D-410E-4512-9F76-CCA530535EA1}">
+<ds:datastoreItem xmlns:ds="http://schemas.openxmlformats.org/officeDocument/2006/customXml" ds:itemID="{82B94E0E-92D1-479D-B673-491665B9CA71}">
   <ds:schemaRefs>
     <ds:schemaRef ds:uri="http://schemas.openxmlformats.org/officeDocument/2006/bibliography"/>
   </ds:schemaRefs>

</xml_diff>

<commit_message>
rozšíření 1. kapitoli o zmínku o UML
</commit_message>
<xml_diff>
--- a/dokumentace/Semestralni_projekt_SPPSP.docx
+++ b/dokumentace/Semestralni_projekt_SPPSP.docx
@@ -380,10 +380,13 @@
         <w:pStyle w:val="Zkladntext"/>
       </w:pPr>
       <w:r>
-        <w:t>Analýza; p</w:t>
-      </w:r>
-      <w:r>
-        <w:t>lán; předmět; student;</w:t>
+        <w:t xml:space="preserve">Analýza; </w:t>
+      </w:r>
+      <w:r>
+        <w:t>UML</w:t>
+      </w:r>
+      <w:r>
+        <w:t>; předmět; student;</w:t>
       </w:r>
       <w:r>
         <w:t xml:space="preserve"> případy užití</w:t>
@@ -518,12 +521,20 @@
         <w:rPr>
           <w:lang w:val="en-US"/>
         </w:rPr>
-        <w:t xml:space="preserve"> degree work. </w:t>
-      </w:r>
+        <w:t xml:space="preserve"> degr</w:t>
+      </w:r>
+      <w:bookmarkStart w:id="0" w:name="_GoBack"/>
+      <w:bookmarkEnd w:id="0"/>
       <w:r>
         <w:rPr>
           <w:lang w:val="en-US"/>
         </w:rPr>
+        <w:t xml:space="preserve">ee work. </w:t>
+      </w:r>
+      <w:r>
+        <w:rPr>
+          <w:lang w:val="en-US"/>
+        </w:rPr>
         <w:t>This part</w:t>
       </w:r>
       <w:r>
@@ -602,7 +613,19 @@
         <w:rPr>
           <w:lang w:val="en-US"/>
         </w:rPr>
-        <w:t>sis; plan; subject; student;</w:t>
+        <w:t xml:space="preserve">sis; </w:t>
+      </w:r>
+      <w:r>
+        <w:rPr>
+          <w:lang w:val="en-US"/>
+        </w:rPr>
+        <w:t>UML</w:t>
+      </w:r>
+      <w:r>
+        <w:rPr>
+          <w:lang w:val="en-US"/>
+        </w:rPr>
+        <w:t>; subject; student;</w:t>
       </w:r>
       <w:r>
         <w:rPr>
@@ -1767,7 +1790,7 @@
       <w:pPr>
         <w:pStyle w:val="Nzev"/>
       </w:pPr>
-      <w:bookmarkStart w:id="0" w:name="_Toc342837153"/>
+      <w:bookmarkStart w:id="1" w:name="_Toc342837153"/>
       <w:r>
         <w:lastRenderedPageBreak/>
         <w:t xml:space="preserve">Seznam </w:t>
@@ -1775,7 +1798,7 @@
       <w:r>
         <w:t>obrázků</w:t>
       </w:r>
-      <w:bookmarkEnd w:id="0"/>
+      <w:bookmarkEnd w:id="1"/>
     </w:p>
     <w:p>
       <w:pPr>
@@ -2773,7 +2796,7 @@
         </w:rPr>
         <w:fldChar w:fldCharType="end"/>
       </w:r>
-      <w:bookmarkStart w:id="1" w:name="_Toc535322630"/>
+      <w:bookmarkStart w:id="2" w:name="_Toc535322630"/>
     </w:p>
     <w:p>
       <w:pPr>
@@ -2789,7 +2812,7 @@
       <w:r>
         <w:t>zkratek</w:t>
       </w:r>
-      <w:bookmarkEnd w:id="1"/>
+      <w:bookmarkEnd w:id="2"/>
     </w:p>
     <w:p>
       <w:pPr>
@@ -2914,10 +2937,13 @@
       </w:r>
       <w:proofErr w:type="spellEnd"/>
       <w:r>
-        <w:t>, Update, Delete</w:t>
-      </w:r>
-      <w:bookmarkStart w:id="2" w:name="_GoBack"/>
-      <w:bookmarkEnd w:id="2"/>
+        <w:t xml:space="preserve">, Update, </w:t>
+      </w:r>
+      <w:proofErr w:type="spellStart"/>
+      <w:r>
+        <w:t>Delete</w:t>
+      </w:r>
+      <w:proofErr w:type="spellEnd"/>
     </w:p>
     <w:p>
       <w:pPr>
@@ -3035,6 +3061,9 @@
       <w:r>
         <w:br/>
         <w:t>Pro tyto modely byl zvolen grafický jazyk UML pro vizualizaci a návrhy programových systémů.</w:t>
+      </w:r>
+      <w:r>
+        <w:t xml:space="preserve"> Výhodou tohoto jazyku je možnost generace vytvořených modelů do kódů, takže se tabulky nemusí vytvářet ručně.</w:t>
       </w:r>
     </w:p>
     <w:p>
@@ -5145,6 +5174,9 @@
       </w:pPr>
       <w:bookmarkStart w:id="18" w:name="_Toc535957738"/>
       <w:r>
+        <w:rPr>
+          <w:noProof/>
+        </w:rPr>
         <mc:AlternateContent>
           <mc:Choice Requires="wps">
             <w:drawing>
@@ -5322,6 +5354,9 @@
         </mc:AlternateContent>
       </w:r>
       <w:r>
+        <w:rPr>
+          <w:noProof/>
+        </w:rPr>
         <w:drawing>
           <wp:anchor distT="0" distB="0" distL="114300" distR="114300" simplePos="0" relativeHeight="251658240" behindDoc="0" locked="0" layoutInCell="1" allowOverlap="1" wp14:anchorId="4841995B" wp14:editId="2FBCF6C3">
             <wp:simplePos x="0" y="0"/>
@@ -6724,54 +6759,10 @@
         <w:pStyle w:val="Zkladntext"/>
       </w:pPr>
       <w:r>
-        <w:t xml:space="preserve">Ze získaných dat ze školní databáze je za potřebí zpracovat textové soubory a posléze je zapsat do příslušných tabulek v databázi. Pro zpracování prvního souboru se používá čtení po řádku, jelikož každý předmět je zapsán na řádek a </w:t>
-      </w:r>
-      <w:r>
-        <w:t xml:space="preserve">jednotlivé informace </w:t>
-      </w:r>
-      <w:r>
-        <w:t>oddělen</w:t>
-      </w:r>
-      <w:r>
-        <w:t>y</w:t>
-      </w:r>
-      <w:r>
-        <w:t xml:space="preserve"> středníky. Tyto data se po přečtení přidělí do patřičných funkcí a zapíší do tabulky. Takto se projde celý soubor</w:t>
-      </w:r>
-      <w:r>
-        <w:t xml:space="preserve">, jenž </w:t>
-      </w:r>
-      <w:r>
-        <w:t>je načten pomocí komponenty</w:t>
-      </w:r>
-      <w:r>
-        <w:t xml:space="preserve"> </w:t>
-      </w:r>
-      <w:r>
-        <w:t>umož</w:t>
-      </w:r>
-      <w:r>
-        <w:t>ňující</w:t>
-      </w:r>
-      <w:r>
-        <w:t xml:space="preserve"> nastavit cestu k tomuto textovému souboru. Tuto funkc</w:t>
-      </w:r>
-      <w:r>
-        <w:t>i</w:t>
-      </w:r>
-      <w:r>
-        <w:t xml:space="preserve"> lze využít na přidáni dalších</w:t>
-      </w:r>
-      <w:r>
-        <w:t xml:space="preserve"> nových</w:t>
-      </w:r>
-      <w:r>
-        <w:t xml:space="preserve"> roků</w:t>
+        <w:t>Ze získaných dat ze školní databáze je za potřebí zpracovat textové soubory a posléze je zapsat do příslušných tabulek v databázi. Pro zpracování prvního souboru se používá čtení po řádku, jelikož každý předmět je zapsán na řádek a jednotlivé informace odděleny středníky. Tyto data se po přečtení přidělí do patřičných funkcí a zapíší do tabulky. Takto se projde celý soubor, jenž je načten pomocí komponenty umožňující nastavit cestu k tomuto textovému souboru. Tuto funkci lze využít na přidáni dalších nových roků</w:t>
       </w:r>
       <w:r>
         <w:br/>
-      </w:r>
-      <w:r>
         <w:t xml:space="preserve">a předmětů za předpokladu dodržení požadované hlavičky. </w:t>
       </w:r>
     </w:p>
@@ -10431,6 +10422,7 @@
   <w:style w:type="character" w:default="1" w:styleId="Standardnpsmoodstavce">
     <w:name w:val="Default Paragraph Font"/>
     <w:uiPriority w:val="1"/>
+    <w:semiHidden/>
     <w:unhideWhenUsed/>
   </w:style>
   <w:style w:type="table" w:default="1" w:styleId="Normlntabulka">
@@ -11238,6 +11230,7 @@
     <w:rsid w:val="00976AF9"/>
     <w:rsid w:val="009A6D11"/>
     <w:rsid w:val="009C2507"/>
+    <w:rsid w:val="00A32409"/>
     <w:rsid w:val="00BD7BA8"/>
     <w:rsid w:val="00C23C50"/>
     <w:rsid w:val="00CD3784"/>
@@ -12209,7 +12202,7 @@
 </file>
 
 <file path=customXml/itemProps1.xml><?xml version="1.0" encoding="utf-8"?>
-<ds:datastoreItem xmlns:ds="http://schemas.openxmlformats.org/officeDocument/2006/customXml" ds:itemID="{82B94E0E-92D1-479D-B673-491665B9CA71}">
+<ds:datastoreItem xmlns:ds="http://schemas.openxmlformats.org/officeDocument/2006/customXml" ds:itemID="{AB1DD124-C6F8-45E8-908C-8E98323C36CA}">
   <ds:schemaRefs>
     <ds:schemaRef ds:uri="http://schemas.openxmlformats.org/officeDocument/2006/bibliography"/>
   </ds:schemaRefs>

</xml_diff>

<commit_message>
Novy model zacatek tvorby plánu Vyplnování comboboxů pomocí univerzální funkce
</commit_message>
<xml_diff>
--- a/dokumentace/Semestralni_projekt_SPPSP.docx
+++ b/dokumentace/Semestralni_projekt_SPPSP.docx
@@ -521,15 +521,7 @@
         <w:rPr>
           <w:lang w:val="en-US"/>
         </w:rPr>
-        <w:t xml:space="preserve"> degr</w:t>
-      </w:r>
-      <w:bookmarkStart w:id="0" w:name="_GoBack"/>
-      <w:bookmarkEnd w:id="0"/>
-      <w:r>
-        <w:rPr>
-          <w:lang w:val="en-US"/>
-        </w:rPr>
-        <w:t xml:space="preserve">ee work. </w:t>
+        <w:t xml:space="preserve"> degree work. </w:t>
       </w:r>
       <w:r>
         <w:rPr>
@@ -1790,7 +1782,7 @@
       <w:pPr>
         <w:pStyle w:val="Nzev"/>
       </w:pPr>
-      <w:bookmarkStart w:id="1" w:name="_Toc342837153"/>
+      <w:bookmarkStart w:id="0" w:name="_Toc342837153"/>
       <w:r>
         <w:lastRenderedPageBreak/>
         <w:t xml:space="preserve">Seznam </w:t>
@@ -1798,7 +1790,7 @@
       <w:r>
         <w:t>obrázků</w:t>
       </w:r>
-      <w:bookmarkEnd w:id="1"/>
+      <w:bookmarkEnd w:id="0"/>
     </w:p>
     <w:p>
       <w:pPr>
@@ -2796,7 +2788,7 @@
         </w:rPr>
         <w:fldChar w:fldCharType="end"/>
       </w:r>
-      <w:bookmarkStart w:id="2" w:name="_Toc535322630"/>
+      <w:bookmarkStart w:id="1" w:name="_Toc535322630"/>
     </w:p>
     <w:p>
       <w:pPr>
@@ -2812,7 +2804,7 @@
       <w:r>
         <w:t>zkratek</w:t>
       </w:r>
-      <w:bookmarkEnd w:id="2"/>
+      <w:bookmarkEnd w:id="1"/>
     </w:p>
     <w:p>
       <w:pPr>
@@ -2971,18 +2963,18 @@
           <w:numId w:val="0"/>
         </w:numPr>
       </w:pPr>
-      <w:bookmarkStart w:id="3" w:name="_Toc535957733"/>
+      <w:bookmarkStart w:id="2" w:name="_Toc535957733"/>
       <w:r>
         <w:lastRenderedPageBreak/>
         <w:t>Úvod</w:t>
       </w:r>
-      <w:bookmarkEnd w:id="3"/>
+      <w:bookmarkEnd w:id="2"/>
     </w:p>
     <w:p>
       <w:pPr>
         <w:pStyle w:val="Zkladntext"/>
       </w:pPr>
-      <w:bookmarkStart w:id="4" w:name="_Hlk528563465"/>
+      <w:bookmarkStart w:id="3" w:name="_Hlk528563465"/>
       <w:r>
         <w:t xml:space="preserve">Účelem této aplikace je vytvořit prostředí, ve které mohou studenti naplánovat celé jejich studium a mít přehled a plán na celou dobu studia. Aplikace umožní nastavení počtu semestrů od dvou semestrů pro studenty s dostatkem uznaných předmětů až po jedenáct semestrů i pro déle studující studenty. Tato hranice je nejpravděpodobnější podle počtů semestrů potřebných ke splnění studia, kde další semestr by prakticky znamenal celé další studium a jelikož je plán flexibilní lze přidávat a odebírat semestry podle potřeby </w:t>
       </w:r>
@@ -3027,7 +3019,7 @@
         <w:lastRenderedPageBreak/>
         <w:t>a nepotřebují přetvářet plán a počítat kredity, zda budou dostačující nebo ne po každé, když zapisují předměty do semestru</w:t>
       </w:r>
-      <w:bookmarkEnd w:id="4"/>
+      <w:bookmarkEnd w:id="3"/>
       <w:r>
         <w:t xml:space="preserve">. </w:t>
       </w:r>
@@ -3042,11 +3034,11 @@
         <w:spacing w:after="240"/>
         <w:ind w:left="431" w:hanging="431"/>
       </w:pPr>
-      <w:bookmarkStart w:id="5" w:name="_Toc535957734"/>
+      <w:bookmarkStart w:id="4" w:name="_Toc535957734"/>
       <w:r>
         <w:t>Návrh řešení</w:t>
       </w:r>
-      <w:bookmarkEnd w:id="5"/>
+      <w:bookmarkEnd w:id="4"/>
     </w:p>
     <w:p>
       <w:pPr>
@@ -3074,27 +3066,27 @@
           <w:numId w:val="1"/>
         </w:numPr>
       </w:pPr>
-      <w:bookmarkStart w:id="6" w:name="_Toc535957735"/>
+      <w:bookmarkStart w:id="5" w:name="_Toc535957735"/>
       <w:r>
         <w:t>ER Diagra</w:t>
       </w:r>
       <w:r>
         <w:t>m</w:t>
       </w:r>
-      <w:bookmarkEnd w:id="6"/>
+      <w:bookmarkEnd w:id="5"/>
     </w:p>
     <w:p>
       <w:pPr>
         <w:pStyle w:val="Zkladntext"/>
       </w:pPr>
-      <w:bookmarkStart w:id="7" w:name="_Toc534978756"/>
+      <w:bookmarkStart w:id="6" w:name="_Toc534978756"/>
       <w:r>
         <w:rPr>
           <w:noProof/>
         </w:rPr>
         <w:drawing>
-          <wp:inline distT="0" distB="0" distL="0" distR="0" wp14:anchorId="5CFBC9AD" wp14:editId="37C1E818">
-            <wp:extent cx="5399405" cy="3495675"/>
+          <wp:inline distT="0" distB="0" distL="0" distR="0" wp14:anchorId="5CFBC9AD" wp14:editId="432C070A">
+            <wp:extent cx="5399405" cy="3457814"/>
             <wp:effectExtent l="0" t="0" r="0" b="9525"/>
             <wp:docPr id="1" name="Obrázek 1"/>
             <wp:cNvGraphicFramePr>
@@ -3108,7 +3100,13 @@
                     <pic:cNvPicPr/>
                   </pic:nvPicPr>
                   <pic:blipFill>
-                    <a:blip r:embed="rId13"/>
+                    <a:blip r:embed="rId13">
+                      <a:extLst>
+                        <a:ext uri="{28A0092B-C50C-407E-A947-70E740481C1C}">
+                          <a14:useLocalDpi xmlns:a14="http://schemas.microsoft.com/office/drawing/2010/main" val="0"/>
+                        </a:ext>
+                      </a:extLst>
+                    </a:blip>
                     <a:stretch>
                       <a:fillRect/>
                     </a:stretch>
@@ -3116,7 +3114,7 @@
                   <pic:spPr>
                     <a:xfrm>
                       <a:off x="0" y="0"/>
-                      <a:ext cx="5399405" cy="3495675"/>
+                      <a:ext cx="5399405" cy="3457814"/>
                     </a:xfrm>
                     <a:prstGeom prst="rect">
                       <a:avLst/>
@@ -3128,63 +3126,63 @@
           </wp:inline>
         </w:drawing>
       </w:r>
+      <w:bookmarkEnd w:id="6"/>
+    </w:p>
+    <w:p>
+      <w:pPr>
+        <w:pStyle w:val="Titulek"/>
+      </w:pPr>
+      <w:bookmarkStart w:id="7" w:name="_Toc535957746"/>
+      <w:r>
+        <w:t xml:space="preserve">Obrázek </w:t>
+      </w:r>
+      <w:r>
+        <w:rPr>
+          <w:noProof/>
+        </w:rPr>
+        <w:fldChar w:fldCharType="begin"/>
+      </w:r>
+      <w:r>
+        <w:rPr>
+          <w:noProof/>
+        </w:rPr>
+        <w:instrText xml:space="preserve"> SEQ Obrázek \* ARABIC </w:instrText>
+      </w:r>
+      <w:r>
+        <w:rPr>
+          <w:noProof/>
+        </w:rPr>
+        <w:fldChar w:fldCharType="separate"/>
+      </w:r>
+      <w:r>
+        <w:rPr>
+          <w:noProof/>
+        </w:rPr>
+        <w:t>1</w:t>
+      </w:r>
+      <w:r>
+        <w:rPr>
+          <w:noProof/>
+        </w:rPr>
+        <w:fldChar w:fldCharType="end"/>
+      </w:r>
+      <w:r>
+        <w:t xml:space="preserve"> - ER Diagram</w:t>
+      </w:r>
       <w:bookmarkEnd w:id="7"/>
     </w:p>
     <w:p>
       <w:pPr>
-        <w:pStyle w:val="Titulek"/>
-      </w:pPr>
-      <w:bookmarkStart w:id="8" w:name="_Toc535957746"/>
-      <w:r>
-        <w:t xml:space="preserve">Obrázek </w:t>
-      </w:r>
-      <w:r>
-        <w:rPr>
-          <w:noProof/>
-        </w:rPr>
-        <w:fldChar w:fldCharType="begin"/>
-      </w:r>
-      <w:r>
-        <w:rPr>
-          <w:noProof/>
-        </w:rPr>
-        <w:instrText xml:space="preserve"> SEQ Obrázek \* ARABIC </w:instrText>
-      </w:r>
-      <w:r>
-        <w:rPr>
-          <w:noProof/>
-        </w:rPr>
-        <w:fldChar w:fldCharType="separate"/>
-      </w:r>
-      <w:r>
-        <w:rPr>
-          <w:noProof/>
-        </w:rPr>
-        <w:t>1</w:t>
-      </w:r>
-      <w:r>
-        <w:rPr>
-          <w:noProof/>
-        </w:rPr>
-        <w:fldChar w:fldCharType="end"/>
-      </w:r>
-      <w:r>
-        <w:t xml:space="preserve"> - ER Diagram</w:t>
+        <w:pStyle w:val="Nadpis3"/>
+      </w:pPr>
+      <w:bookmarkStart w:id="8" w:name="_Toc535957736"/>
+      <w:r>
+        <w:t>Datový slovník</w:t>
       </w:r>
       <w:bookmarkEnd w:id="8"/>
     </w:p>
     <w:p>
       <w:pPr>
-        <w:pStyle w:val="Nadpis3"/>
-      </w:pPr>
-      <w:bookmarkStart w:id="9" w:name="_Toc535957736"/>
-      <w:r>
-        <w:t>Datový slovník</w:t>
-      </w:r>
-      <w:bookmarkEnd w:id="9"/>
-    </w:p>
-    <w:p>
-      <w:pPr>
         <w:pStyle w:val="Zkladntext"/>
       </w:pPr>
       <w:r>
@@ -3226,12 +3224,24 @@
       <w:r>
         <w:t xml:space="preserve"> </w:t>
       </w:r>
+      <w:r>
+        <w:t>Každá z tabulek bude rozebrána v samostatném oddílu a atributy budou popsány v přiložených tabulkách.</w:t>
+      </w:r>
+      <w:r>
+        <w:br/>
+      </w:r>
+    </w:p>
+    <w:p>
+      <w:r>
+        <w:br w:type="page"/>
+      </w:r>
     </w:p>
     <w:p>
       <w:pPr>
         <w:pStyle w:val="Nadpis4"/>
       </w:pPr>
       <w:r>
+        <w:lastRenderedPageBreak/>
         <w:t>Obor</w:t>
       </w:r>
     </w:p>
@@ -3240,7 +3250,6 @@
         <w:pStyle w:val="Zkladntext"/>
       </w:pPr>
       <w:r>
-        <w:lastRenderedPageBreak/>
         <w:t>Zvolený obor určuje požadavky, jenž musí být splněné k úspěšnému dokončení studia. Obsahuje všechny potřebné informace o oborech na škole. Tato tabulka obsahuje identifikační číslo, zkratku, celý název a počty kreditů potřebných k absolvování.</w:t>
       </w:r>
     </w:p>
@@ -3249,7 +3258,7 @@
         <w:pStyle w:val="Titulek"/>
         <w:keepNext/>
       </w:pPr>
-      <w:bookmarkStart w:id="10" w:name="_Toc535957751"/>
+      <w:bookmarkStart w:id="9" w:name="_Toc535957751"/>
       <w:r>
         <w:t xml:space="preserve">Tabulka </w:t>
       </w:r>
@@ -3292,7 +3301,7 @@
         </w:rPr>
         <w:t xml:space="preserve"> obor</w:t>
       </w:r>
-      <w:bookmarkEnd w:id="10"/>
+      <w:bookmarkEnd w:id="9"/>
     </w:p>
     <w:tbl>
       <w:tblPr>
@@ -3578,24 +3587,10 @@
       </w:r>
     </w:p>
     <w:p>
-      <w:pPr>
-        <w:rPr>
-          <w:b/>
-          <w:bCs/>
-          <w:sz w:val="20"/>
-          <w:szCs w:val="18"/>
-        </w:rPr>
-      </w:pPr>
       <w:r>
         <w:br w:type="page"/>
       </w:r>
-    </w:p>
-    <w:p>
-      <w:pPr>
-        <w:pStyle w:val="Titulek"/>
-        <w:keepNext/>
-      </w:pPr>
-      <w:bookmarkStart w:id="11" w:name="_Toc535957752"/>
+      <w:bookmarkStart w:id="10" w:name="_Toc535957752"/>
       <w:r>
         <w:lastRenderedPageBreak/>
         <w:t xml:space="preserve">Tabulka </w:t>
@@ -3636,7 +3631,7 @@
       <w:r>
         <w:t xml:space="preserve"> předmět</w:t>
       </w:r>
-      <w:bookmarkEnd w:id="11"/>
+      <w:bookmarkEnd w:id="10"/>
     </w:p>
     <w:tbl>
       <w:tblPr>
@@ -4236,7 +4231,7 @@
         <w:pStyle w:val="Titulek"/>
         <w:keepNext/>
       </w:pPr>
-      <w:bookmarkStart w:id="12" w:name="_Toc535957753"/>
+      <w:bookmarkStart w:id="11" w:name="_Toc535957753"/>
       <w:r>
         <w:t xml:space="preserve">Tabulka </w:t>
       </w:r>
@@ -4276,7 +4271,7 @@
       <w:r>
         <w:t xml:space="preserve"> katedra</w:t>
       </w:r>
-      <w:bookmarkEnd w:id="12"/>
+      <w:bookmarkEnd w:id="11"/>
     </w:p>
     <w:tbl>
       <w:tblPr>
@@ -4403,7 +4398,7 @@
         <w:pStyle w:val="Titulek"/>
         <w:keepNext/>
       </w:pPr>
-      <w:bookmarkStart w:id="13" w:name="_Toc535957754"/>
+      <w:bookmarkStart w:id="12" w:name="_Toc535957754"/>
       <w:r>
         <w:t xml:space="preserve">Tabulka </w:t>
       </w:r>
@@ -4443,7 +4438,7 @@
       <w:r>
         <w:t xml:space="preserve"> vyučující</w:t>
       </w:r>
-      <w:bookmarkEnd w:id="13"/>
+      <w:bookmarkEnd w:id="12"/>
     </w:p>
     <w:tbl>
       <w:tblPr>
@@ -4668,7 +4663,7 @@
         <w:pStyle w:val="Titulek"/>
         <w:keepNext/>
       </w:pPr>
-      <w:bookmarkStart w:id="14" w:name="_Toc535957755"/>
+      <w:bookmarkStart w:id="13" w:name="_Toc535957755"/>
       <w:r>
         <w:t xml:space="preserve">Tabulka </w:t>
       </w:r>
@@ -4705,7 +4700,7 @@
       <w:r>
         <w:t xml:space="preserve"> - Datový slovník záznamů</w:t>
       </w:r>
-      <w:bookmarkEnd w:id="14"/>
+      <w:bookmarkEnd w:id="13"/>
     </w:p>
     <w:tbl>
       <w:tblPr>
@@ -4835,7 +4830,7 @@
         <w:pStyle w:val="Titulek"/>
         <w:keepNext/>
       </w:pPr>
-      <w:bookmarkStart w:id="15" w:name="_Toc535957756"/>
+      <w:bookmarkStart w:id="14" w:name="_Toc535957756"/>
       <w:r>
         <w:t xml:space="preserve">Tabulka </w:t>
       </w:r>
@@ -4875,7 +4870,7 @@
       <w:r>
         <w:t xml:space="preserve"> plán semestru</w:t>
       </w:r>
-      <w:bookmarkEnd w:id="15"/>
+      <w:bookmarkEnd w:id="14"/>
     </w:p>
     <w:tbl>
       <w:tblPr>
@@ -5000,7 +4995,7 @@
         <w:pStyle w:val="Titulek"/>
         <w:keepNext/>
       </w:pPr>
-      <w:bookmarkStart w:id="16" w:name="_Toc535957757"/>
+      <w:bookmarkStart w:id="15" w:name="_Toc535957757"/>
       <w:r>
         <w:t xml:space="preserve">Tabulka </w:t>
       </w:r>
@@ -5040,7 +5035,7 @@
       <w:r>
         <w:t xml:space="preserve"> výběru</w:t>
       </w:r>
-      <w:bookmarkEnd w:id="16"/>
+      <w:bookmarkEnd w:id="15"/>
     </w:p>
     <w:tbl>
       <w:tblPr>
@@ -5151,11 +5146,11 @@
       <w:pPr>
         <w:pStyle w:val="Nadpis2"/>
       </w:pPr>
-      <w:bookmarkStart w:id="17" w:name="_Toc535957737"/>
+      <w:bookmarkStart w:id="16" w:name="_Toc535957737"/>
       <w:r>
         <w:t>Případy užití</w:t>
       </w:r>
-      <w:bookmarkEnd w:id="17"/>
+      <w:bookmarkEnd w:id="16"/>
     </w:p>
     <w:p>
       <w:pPr>
@@ -5172,7 +5167,7 @@
       <w:pPr>
         <w:pStyle w:val="Nadpis3"/>
       </w:pPr>
-      <w:bookmarkStart w:id="18" w:name="_Toc535957738"/>
+      <w:bookmarkStart w:id="17" w:name="_Toc535957738"/>
       <w:r>
         <w:rPr>
           <w:noProof/>
@@ -5226,7 +5221,7 @@
                                 <w:szCs w:val="28"/>
                               </w:rPr>
                             </w:pPr>
-                            <w:bookmarkStart w:id="19" w:name="_Toc535957747"/>
+                            <w:bookmarkStart w:id="18" w:name="_Toc535957747"/>
                             <w:r>
                               <w:t xml:space="preserve">Obrázek </w:t>
                             </w:r>
@@ -5266,7 +5261,7 @@
                             <w:r>
                               <w:t>Use Case Diagram</w:t>
                             </w:r>
-                            <w:bookmarkEnd w:id="19"/>
+                            <w:bookmarkEnd w:id="18"/>
                           </w:p>
                         </w:txbxContent>
                       </wps:txbx>
@@ -5303,7 +5298,7 @@
                           <w:szCs w:val="28"/>
                         </w:rPr>
                       </w:pPr>
-                      <w:bookmarkStart w:id="20" w:name="_Toc535957747"/>
+                      <w:bookmarkStart w:id="19" w:name="_Toc535957747"/>
                       <w:r>
                         <w:t xml:space="preserve">Obrázek </w:t>
                       </w:r>
@@ -5343,7 +5338,7 @@
                       <w:r>
                         <w:t>Use Case Diagram</w:t>
                       </w:r>
-                      <w:bookmarkEnd w:id="20"/>
+                      <w:bookmarkEnd w:id="19"/>
                     </w:p>
                   </w:txbxContent>
                 </v:textbox>
@@ -5425,7 +5420,7 @@
       <w:r>
         <w:t>í</w:t>
       </w:r>
-      <w:bookmarkEnd w:id="18"/>
+      <w:bookmarkEnd w:id="17"/>
     </w:p>
     <w:p>
       <w:pPr>
@@ -5439,7 +5434,7 @@
       <w:r>
         <w:br w:type="page"/>
       </w:r>
-      <w:bookmarkStart w:id="21" w:name="_Toc535957739"/>
+      <w:bookmarkStart w:id="20" w:name="_Toc535957739"/>
       <w:r>
         <w:lastRenderedPageBreak/>
         <w:t xml:space="preserve">Popis </w:t>
@@ -5450,7 +5445,7 @@
       <w:r>
         <w:t>případů užití</w:t>
       </w:r>
-      <w:bookmarkEnd w:id="21"/>
+      <w:bookmarkEnd w:id="20"/>
     </w:p>
     <w:p>
       <w:pPr>
@@ -5782,12 +5777,12 @@
       <w:pPr>
         <w:pStyle w:val="Nadpis3"/>
       </w:pPr>
-      <w:bookmarkStart w:id="22" w:name="_Toc535957740"/>
+      <w:bookmarkStart w:id="21" w:name="_Toc535957740"/>
       <w:r>
         <w:lastRenderedPageBreak/>
         <w:t>Scénář případu užití</w:t>
       </w:r>
-      <w:bookmarkEnd w:id="22"/>
+      <w:bookmarkEnd w:id="21"/>
       <w:r>
         <w:t xml:space="preserve"> </w:t>
       </w:r>
@@ -5816,7 +5811,7 @@
       <w:r>
         <w:t xml:space="preserve">                  </w:t>
       </w:r>
-      <w:bookmarkStart w:id="23" w:name="_Toc535957758"/>
+      <w:bookmarkStart w:id="22" w:name="_Toc535957758"/>
       <w:r>
         <w:t xml:space="preserve">Tabulka </w:t>
       </w:r>
@@ -5859,7 +5854,7 @@
       <w:r>
         <w:t>cénář - správa garantů</w:t>
       </w:r>
-      <w:bookmarkEnd w:id="23"/>
+      <w:bookmarkEnd w:id="22"/>
     </w:p>
     <w:tbl>
       <w:tblPr>
@@ -6320,7 +6315,7 @@
         <w:pStyle w:val="Titulek"/>
         <w:jc w:val="both"/>
       </w:pPr>
-      <w:bookmarkStart w:id="24" w:name="_Toc535957748"/>
+      <w:bookmarkStart w:id="23" w:name="_Toc535957748"/>
       <w:r>
         <w:t xml:space="preserve">Obrázek </w:t>
       </w:r>
@@ -6366,7 +6361,7 @@
       <w:r>
         <w:t>cénář - správa garantů</w:t>
       </w:r>
-      <w:bookmarkEnd w:id="24"/>
+      <w:bookmarkEnd w:id="23"/>
     </w:p>
     <w:p/>
     <w:p>
@@ -6393,6 +6388,9 @@
       </w:r>
       <w:r>
         <w:t>oborů</w:t>
+      </w:r>
+      <w:r>
+        <w:t>:</w:t>
       </w:r>
     </w:p>
     <w:p>
@@ -6446,7 +6444,7 @@
         <w:pStyle w:val="Titulek"/>
         <w:jc w:val="both"/>
       </w:pPr>
-      <w:bookmarkStart w:id="25" w:name="_Toc535957749"/>
+      <w:bookmarkStart w:id="24" w:name="_Toc535957749"/>
       <w:r>
         <w:t xml:space="preserve">Obrázek </w:t>
       </w:r>
@@ -6489,7 +6487,7 @@
       <w:r>
         <w:t>cénář - správa oborů</w:t>
       </w:r>
-      <w:bookmarkEnd w:id="25"/>
+      <w:bookmarkEnd w:id="24"/>
     </w:p>
     <w:p>
       <w:r>
@@ -6506,6 +6504,9 @@
       </w:r>
       <w:r>
         <w:t>předmětů</w:t>
+      </w:r>
+      <w:r>
+        <w:t>:</w:t>
       </w:r>
     </w:p>
     <w:p>
@@ -6559,7 +6560,7 @@
         <w:pStyle w:val="Titulek"/>
         <w:jc w:val="both"/>
       </w:pPr>
-      <w:bookmarkStart w:id="26" w:name="_Toc535957750"/>
+      <w:bookmarkStart w:id="25" w:name="_Toc535957750"/>
       <w:r>
         <w:t xml:space="preserve">Obrázek </w:t>
       </w:r>
@@ -6602,7 +6603,7 @@
       <w:r>
         <w:t>předmětů</w:t>
       </w:r>
-      <w:bookmarkEnd w:id="26"/>
+      <w:bookmarkEnd w:id="25"/>
     </w:p>
     <w:p>
       <w:pPr>
@@ -6624,11 +6625,29 @@
       <w:pPr>
         <w:pStyle w:val="Nadpis1"/>
       </w:pPr>
-      <w:bookmarkStart w:id="27" w:name="_Toc535957741"/>
+      <w:bookmarkStart w:id="26" w:name="_Toc535957741"/>
       <w:r>
         <w:lastRenderedPageBreak/>
         <w:t>Popis implementace</w:t>
       </w:r>
+      <w:bookmarkEnd w:id="26"/>
+    </w:p>
+    <w:p>
+      <w:pPr>
+        <w:pStyle w:val="Zkladntext"/>
+      </w:pPr>
+      <w:r>
+        <w:t>V této části bude rozebrána implementace aplikace. Bude využito poznatků z analytické části práce. Bude obsahovat naplnění databáze daty s předměty a vším potřebným, implementace funkcí a realizace tvorby samotného plánu.</w:t>
+      </w:r>
+    </w:p>
+    <w:p>
+      <w:pPr>
+        <w:pStyle w:val="Nadpis2"/>
+      </w:pPr>
+      <w:bookmarkStart w:id="27" w:name="_Toc535957742"/>
+      <w:r>
+        <w:t>Výběr prostředí ASP.Net vs .Net</w:t>
+      </w:r>
       <w:bookmarkEnd w:id="27"/>
     </w:p>
     <w:p>
@@ -6636,123 +6655,105 @@
         <w:pStyle w:val="Zkladntext"/>
       </w:pPr>
       <w:r>
-        <w:t>V této části bude rozebrána implementace aplikace. Bude využito poznatků z analytické části práce. Bude obsahovat naplnění databáze daty s předměty a vším potřebným, implementace funkcí a realizace tvorby samotného plánu.</w:t>
+        <w:t xml:space="preserve">Pro implementaci aplikace v c# se nabízejí dvě možnosti online nebo </w:t>
+      </w:r>
+      <w:r>
+        <w:t>off-line</w:t>
+      </w:r>
+      <w:r>
+        <w:t xml:space="preserve"> verze. </w:t>
+      </w:r>
+      <w:r>
+        <w:t>Zpracování</w:t>
+      </w:r>
+      <w:r>
+        <w:t xml:space="preserve"> na webu by bylo dostupné pro všechny bez </w:t>
+      </w:r>
+      <w:r>
+        <w:t>nutnosti</w:t>
+      </w:r>
+      <w:r>
+        <w:t xml:space="preserve"> stažení aplikace, </w:t>
+      </w:r>
+      <w:r>
+        <w:br/>
+      </w:r>
+      <w:r>
+        <w:t xml:space="preserve">ale musela by se řešit </w:t>
+      </w:r>
+      <w:r>
+        <w:t>autentizace</w:t>
+      </w:r>
+      <w:r>
+        <w:t xml:space="preserve"> uživatelů. V další řadě je za potřebí zajistit webhosting. Webhosting na ASP.Net je zapotřebí </w:t>
+      </w:r>
+      <w:r>
+        <w:t>IIS rozšíření Windows Serveru na webový server</w:t>
+      </w:r>
+      <w:r>
+        <w:t>, jenž není</w:t>
+      </w:r>
+      <w:r>
+        <w:t xml:space="preserve"> studentům</w:t>
+      </w:r>
+      <w:r>
+        <w:t xml:space="preserve"> na školních serverech momentálně k</w:t>
+      </w:r>
+      <w:r>
+        <w:t> </w:t>
+      </w:r>
+      <w:r>
+        <w:t>dispozici</w:t>
+      </w:r>
+      <w:r>
+        <w:t xml:space="preserve"> k použití a realizaci </w:t>
+      </w:r>
+      <w:r>
+        <w:t xml:space="preserve">těchto </w:t>
+      </w:r>
+      <w:r>
+        <w:t>webů</w:t>
+      </w:r>
+      <w:r>
+        <w:t>. Nejvhodnější volba je tedy služba od Microsoft Azure, kde lze zajistit free hosting po dobu 30 dnů, poté je za potřebí platit měsíční předplatné</w:t>
+      </w:r>
+      <w:r>
+        <w:t xml:space="preserve">. Další možnosti, které dohledat free mají omezení co do velikosti místa, tak v zastaralosti technologií. </w:t>
+      </w:r>
+      <w:r>
+        <w:br/>
+      </w:r>
+      <w:r>
+        <w:t>Na druhou stranu formulářová aplikace v .Net neopotřebuje autentizaci, jelikož každý, kdo si aplikaci nainstaluje je uživatel</w:t>
+      </w:r>
+      <w:r>
+        <w:t>, tento instalátor je generován ve</w:t>
+      </w:r>
+      <w:r>
+        <w:t xml:space="preserve"> </w:t>
+      </w:r>
+      <w:r>
+        <w:t xml:space="preserve">VS </w:t>
+      </w:r>
+      <w:r>
+        <w:t>a není zapotřebí žádných placených služeb k vytvoření nebo provozu</w:t>
+      </w:r>
+      <w:r>
+        <w:t>. Nevýhoda tohoto je, že každý musí aplikaci stáhnout a nainstalovat. Výhoda je, že generování instalátoru je zdarma a není zapotřebí server k implementaci.</w:t>
       </w:r>
     </w:p>
     <w:p>
       <w:pPr>
         <w:pStyle w:val="Nadpis2"/>
       </w:pPr>
-      <w:bookmarkStart w:id="28" w:name="_Toc535957742"/>
-      <w:r>
-        <w:t>Výběr prostředí ASP.Net vs .Net</w:t>
+      <w:bookmarkStart w:id="28" w:name="_Toc535957743"/>
+      <w:r>
+        <w:t xml:space="preserve">Hromadné </w:t>
+      </w:r>
+      <w:r>
+        <w:t>plnění dat do databáze</w:t>
       </w:r>
       <w:bookmarkEnd w:id="28"/>
-    </w:p>
-    <w:p>
-      <w:pPr>
-        <w:pStyle w:val="Zkladntext"/>
-      </w:pPr>
-      <w:r>
-        <w:t xml:space="preserve">Pro implementaci aplikace v c# se nabízejí dvě možnosti online nebo </w:t>
-      </w:r>
-      <w:r>
-        <w:t>off-line</w:t>
-      </w:r>
-      <w:r>
-        <w:t xml:space="preserve"> verze. </w:t>
-      </w:r>
-      <w:r>
-        <w:t>Zpracování</w:t>
-      </w:r>
-      <w:r>
-        <w:t xml:space="preserve"> na webu by bylo dostupné pro všechny bez </w:t>
-      </w:r>
-      <w:r>
-        <w:t>nutnosti</w:t>
-      </w:r>
-      <w:r>
-        <w:t xml:space="preserve"> stažení aplikace, </w:t>
-      </w:r>
-      <w:r>
-        <w:br/>
-      </w:r>
-      <w:r>
-        <w:t xml:space="preserve">ale musela by se řešit </w:t>
-      </w:r>
-      <w:r>
-        <w:t>autentizace</w:t>
-      </w:r>
-      <w:r>
-        <w:t xml:space="preserve"> uživatelů. V další řadě je za potřebí zajistit webhosting. Webhosting na ASP.Net je zapotřebí </w:t>
-      </w:r>
-      <w:r>
-        <w:t>IIS rozšíření Windows Serveru na webový server</w:t>
-      </w:r>
-      <w:r>
-        <w:t>, jenž není</w:t>
-      </w:r>
-      <w:r>
-        <w:t xml:space="preserve"> studentům</w:t>
-      </w:r>
-      <w:r>
-        <w:t xml:space="preserve"> na školních serverech momentálně k</w:t>
-      </w:r>
-      <w:r>
-        <w:t> </w:t>
-      </w:r>
-      <w:r>
-        <w:t>dispozici</w:t>
-      </w:r>
-      <w:r>
-        <w:t xml:space="preserve"> k použití a realizaci </w:t>
-      </w:r>
-      <w:r>
-        <w:t xml:space="preserve">těchto </w:t>
-      </w:r>
-      <w:r>
-        <w:t>webů</w:t>
-      </w:r>
-      <w:r>
-        <w:t>. Nejvhodnější volba je tedy služba od Microsoft Azure, kde lze zajistit free hosting po dobu 30 dnů, poté je za potřebí platit měsíční předplatné</w:t>
-      </w:r>
-      <w:r>
-        <w:t xml:space="preserve">. Další možnosti, které dohledat free mají omezení co do velikosti místa, tak v zastaralosti technologií. </w:t>
-      </w:r>
-      <w:r>
-        <w:br/>
-      </w:r>
-      <w:r>
-        <w:t>Na druhou stranu formulářová aplikace v .Net neopotřebuje autentizaci, jelikož každý, kdo si aplikaci nainstaluje je uživatel</w:t>
-      </w:r>
-      <w:r>
-        <w:t>, tento instalátor je generován ve</w:t>
-      </w:r>
-      <w:r>
-        <w:t xml:space="preserve"> </w:t>
-      </w:r>
-      <w:r>
-        <w:t xml:space="preserve">VS </w:t>
-      </w:r>
-      <w:r>
-        <w:t>a není zapotřebí žádných placených služeb k vytvoření nebo provozu</w:t>
-      </w:r>
-      <w:r>
-        <w:t>. Nevýhoda tohoto je, že každý musí aplikaci stáhnout a nainstalovat. Výhoda je, že generování instalátoru je zdarma a není zapotřebí server k implementaci.</w:t>
-      </w:r>
-    </w:p>
-    <w:p>
-      <w:pPr>
-        <w:pStyle w:val="Nadpis2"/>
-      </w:pPr>
-      <w:bookmarkStart w:id="29" w:name="_Toc535957743"/>
-      <w:r>
-        <w:t xml:space="preserve">Hromadné </w:t>
-      </w:r>
-      <w:r>
-        <w:t>plnění dat do databáze</w:t>
-      </w:r>
-      <w:bookmarkEnd w:id="29"/>
     </w:p>
     <w:p>
       <w:pPr>
@@ -6867,12 +6868,12 @@
         </w:numPr>
         <w:ind w:left="142"/>
       </w:pPr>
-      <w:bookmarkStart w:id="30" w:name="_Toc535957744"/>
+      <w:bookmarkStart w:id="29" w:name="_Toc535957744"/>
       <w:r>
         <w:lastRenderedPageBreak/>
         <w:t>Závěr</w:t>
       </w:r>
-      <w:bookmarkEnd w:id="30"/>
+      <w:bookmarkEnd w:id="29"/>
     </w:p>
     <w:p>
       <w:pPr>
@@ -6895,35 +6896,21 @@
       </w:r>
       <w:r>
         <w:br/>
-        <w:t xml:space="preserve">a zpřehlednění. Popisy předmětů budou pravděpodobně přesunuty přímo do tabulky předmětů, jelikož jsou ukládány jako celkový text, a tedy by byl za potřebí ruční úpravy dat na požadovanou šablonu. Podobně nejspíš nebude nutná propojovací tabulka mezi vyučujícím a předmětem, jelikož je tento vztah 1: N, tzn. Zaznamenávání pouze garanti předmětů. Dále bude zapotřebí spravovat velké množství dat s ohledem na zatížení programu a databáze. K tomuto se nejspíš využiji třídu obsaženou v knihovně </w:t>
+        <w:t xml:space="preserve">a zpřehlednění. Popisy předmětů budou pravděpodobně přesunuty přímo do tabulky předmětů, jelikož jsou ukládány jako celkový text, a tedy by byl za potřebí ruční úpravy dat na požadovanou šablonu. Podobně nejspíš nebude nutná propojovací tabulka mezi vyučujícím a předmětem, jelikož je tento vztah 1: N, tzn. Zaznamenávání pouze garanti předmětů. Dále bude zapotřebí spravovat velké množství dat s ohledem na zatížení programu a databáze. Další úprava by se mohla týkat funkcí, které by se dali </w:t>
       </w:r>
       <w:proofErr w:type="spellStart"/>
-      <w:proofErr w:type="gramStart"/>
-      <w:r>
-        <w:rPr>
-          <w:lang w:val="en-US"/>
-        </w:rPr>
-        <w:t>Systém.Data.SqlClient</w:t>
+      <w:r>
+        <w:t>refaktorizovat</w:t>
       </w:r>
       <w:proofErr w:type="spellEnd"/>
-      <w:proofErr w:type="gramEnd"/>
-      <w:r>
-        <w:t xml:space="preserve"> </w:t>
-      </w:r>
-      <w:proofErr w:type="spellStart"/>
-      <w:r>
-        <w:rPr>
-          <w:lang w:val="en-US"/>
-        </w:rPr>
-        <w:t>SqlBulkCopy</w:t>
-      </w:r>
-      <w:proofErr w:type="spellEnd"/>
-      <w:r>
-        <w:t xml:space="preserve">, která umožňuje hromadné načítání tabulek </w:t>
-      </w:r>
-      <w:r>
-        <w:br/>
-        <w:t>na server SQL z jiných zdrojů v tomto případě textového souboru s 20+ záznamy obsahující všechny informace a přes tisíc řádků. Po naplnění se lze věnovat samotné funkčnosti popsané v modelu případů užití. Další úprava by se mohla týkat funkcí, které by se dali rozmělnit na sadu menších funkcí.</w:t>
+      <w:r>
+        <w:t xml:space="preserve"> na sadu menších</w:t>
+      </w:r>
+      <w:r>
+        <w:t xml:space="preserve"> a efektivnějších</w:t>
+      </w:r>
+      <w:r>
+        <w:t xml:space="preserve"> funkcí.</w:t>
       </w:r>
     </w:p>
     <w:p>
@@ -6931,7 +6918,7 @@
         <w:br w:type="page"/>
       </w:r>
     </w:p>
-    <w:bookmarkStart w:id="31" w:name="_Toc535957745" w:displacedByCustomXml="next"/>
+    <w:bookmarkStart w:id="30" w:name="_Toc535957745" w:displacedByCustomXml="next"/>
     <w:sdt>
       <w:sdtPr>
         <w:rPr>
@@ -6966,7 +6953,7 @@
           <w:r>
             <w:t>té literatury</w:t>
           </w:r>
-          <w:bookmarkEnd w:id="31"/>
+          <w:bookmarkEnd w:id="30"/>
         </w:p>
         <w:p>
           <w:pPr>
@@ -6990,9 +6977,14 @@
           <w:r>
             <w:t xml:space="preserve">a Kombinované studium. Vysoká škola polytechnická Jihlava [online]. Jihlava, 2017 [cit. 2018-11-15]. Dostupné z: </w:t>
           </w:r>
-          <w:r>
-            <w:t>https://www.vspj.cz/student</w:t>
-          </w:r>
+          <w:hyperlink r:id="rId18" w:history="1">
+            <w:r>
+              <w:rPr>
+                <w:rStyle w:val="Hypertextovodkaz"/>
+              </w:rPr>
+              <w:t>https://www.vspj.cz/student</w:t>
+            </w:r>
+          </w:hyperlink>
         </w:p>
         <w:p>
           <w:pPr>
@@ -7001,37 +6993,39 @@
               <w:ilvl w:val="0"/>
               <w:numId w:val="42"/>
             </w:numPr>
-            <w:jc w:val="left"/>
           </w:pPr>
           <w:proofErr w:type="spellStart"/>
           <w:r>
-            <w:rPr>
-              <w:lang w:val="en-US"/>
-            </w:rPr>
-            <w:t>SqlBulkCopy</w:t>
+            <w:t>Stack</w:t>
           </w:r>
           <w:proofErr w:type="spellEnd"/>
           <w:r>
-            <w:rPr>
-              <w:lang w:val="en-US"/>
-            </w:rPr>
-            <w:t xml:space="preserve"> Class. Microsoft Docs </w:t>
+            <w:t xml:space="preserve"> </w:t>
+          </w:r>
+          <w:proofErr w:type="spellStart"/>
+          <w:r>
+            <w:t>OverFlow</w:t>
+          </w:r>
+          <w:proofErr w:type="spellEnd"/>
+          <w:r>
+            <w:t xml:space="preserve"> [online]. </w:t>
+          </w:r>
+          <w:proofErr w:type="spellStart"/>
+          <w:r>
+            <w:t>Stack</w:t>
+          </w:r>
+          <w:proofErr w:type="spellEnd"/>
+          <w:r>
+            <w:t xml:space="preserve"> Exchange, 2019 [cit. 2019-01-29]. Dostupné </w:t>
           </w:r>
           <w:r>
-            <w:t>[online]. Microsoft, 2019 [cit. 2019-01-15]. Dostupné</w:t>
+            <w:br/>
           </w:r>
           <w:r>
-            <w:t xml:space="preserve"> </w:t>
+            <w:t>z: https://stackoverflow.com/</w:t>
           </w:r>
-          <w:r>
-            <w:t>z:</w:t>
-          </w:r>
-          <w:r>
-            <w:t xml:space="preserve"> </w:t>
-          </w:r>
-          <w:r>
-            <w:t>https://docs.microsoft.com/cs-cz/dotnet/api/system.data.sqlclient.sqlbulkcopy?view=netframework-4.7.2</w:t>
-          </w:r>
+          <w:bookmarkStart w:id="31" w:name="_GoBack"/>
+          <w:bookmarkEnd w:id="31"/>
         </w:p>
         <w:p>
           <w:pPr>
@@ -7056,7 +7050,7 @@
       </w:pPr>
     </w:p>
     <w:sectPr>
-      <w:footerReference w:type="default" r:id="rId18"/>
+      <w:footerReference w:type="default" r:id="rId19"/>
       <w:pgSz w:w="11906" w:h="16838" w:code="9"/>
       <w:pgMar w:top="1418" w:right="1418" w:bottom="1418" w:left="1985" w:header="708" w:footer="708" w:gutter="0"/>
       <w:cols w:space="708"/>
@@ -11070,6 +11064,18 @@
       <w:shd w:val="clear" w:color="auto" w:fill="E1DFDD"/>
     </w:rPr>
   </w:style>
+  <w:style w:type="character" w:styleId="Nevyeenzmnka">
+    <w:name w:val="Unresolved Mention"/>
+    <w:basedOn w:val="Standardnpsmoodstavce"/>
+    <w:uiPriority w:val="99"/>
+    <w:semiHidden/>
+    <w:unhideWhenUsed/>
+    <w:rsid w:val="00142D55"/>
+    <w:rPr>
+      <w:color w:val="605E5C"/>
+      <w:shd w:val="clear" w:color="auto" w:fill="E1DFDD"/>
+    </w:rPr>
+  </w:style>
 </w:styles>
 </file>
 
@@ -11148,7 +11154,7 @@
   </w:font>
   <w:font w:name="Tahoma">
     <w:panose1 w:val="020B0604030504040204"/>
-    <w:charset w:val="00"/>
+    <w:charset w:val="EE"/>
     <w:family w:val="swiss"/>
     <w:pitch w:val="variable"/>
     <w:sig w:usb0="E1002EFF" w:usb1="C000605B" w:usb2="00000029" w:usb3="00000000" w:csb0="000101FF" w:csb1="00000000"/>
@@ -11205,6 +11211,7 @@
     <w:rsid w:val="000B2B25"/>
     <w:rsid w:val="001117B5"/>
     <w:rsid w:val="00193E80"/>
+    <w:rsid w:val="0036172D"/>
     <w:rsid w:val="003745C4"/>
     <w:rsid w:val="003F183D"/>
     <w:rsid w:val="003F5DA8"/>
@@ -11233,6 +11240,7 @@
     <w:rsid w:val="00A32409"/>
     <w:rsid w:val="00BD7BA8"/>
     <w:rsid w:val="00C23C50"/>
+    <w:rsid w:val="00CB53B1"/>
     <w:rsid w:val="00CD3784"/>
     <w:rsid w:val="00D17DE8"/>
     <w:rsid w:val="00D3263E"/>
@@ -12202,7 +12210,7 @@
 </file>
 
 <file path=customXml/itemProps1.xml><?xml version="1.0" encoding="utf-8"?>
-<ds:datastoreItem xmlns:ds="http://schemas.openxmlformats.org/officeDocument/2006/customXml" ds:itemID="{AB1DD124-C6F8-45E8-908C-8E98323C36CA}">
+<ds:datastoreItem xmlns:ds="http://schemas.openxmlformats.org/officeDocument/2006/customXml" ds:itemID="{57F9E63C-555E-4A29-B616-6B7A314E3D30}">
   <ds:schemaRefs>
     <ds:schemaRef ds:uri="http://schemas.openxmlformats.org/officeDocument/2006/bibliography"/>
   </ds:schemaRefs>

</xml_diff>